<commit_message>
project plan and html css updated
</commit_message>
<xml_diff>
--- a/Documentation/Project Plan [Himalayan Bus].docx
+++ b/Documentation/Project Plan [Himalayan Bus].docx
@@ -1446,7 +1446,7 @@
           <w:r>
             <w:fldChar w:fldCharType="separate"/>
           </w:r>
-          <w:hyperlink w:anchor="_Toc146184902" w:history="1">
+          <w:hyperlink w:anchor="_Toc146550851" w:history="1">
             <w:r>
               <w:rPr>
                 <w:rStyle w:val="Hyperlink"/>
@@ -1488,7 +1488,7 @@
                 <w:noProof/>
                 <w:webHidden/>
               </w:rPr>
-              <w:instrText xml:space="preserve"> PAGEREF _Toc146184902 \h </w:instrText>
+              <w:instrText xml:space="preserve"> PAGEREF _Toc146550851 \h </w:instrText>
             </w:r>
             <w:r>
               <w:rPr>
@@ -1531,7 +1531,7 @@
               <w:noProof/>
             </w:rPr>
           </w:pPr>
-          <w:hyperlink w:anchor="_Toc146184903" w:history="1">
+          <w:hyperlink w:anchor="_Toc146550852" w:history="1">
             <w:r>
               <w:rPr>
                 <w:rStyle w:val="Hyperlink"/>
@@ -1580,7 +1580,7 @@
                 <w:noProof/>
                 <w:webHidden/>
               </w:rPr>
-              <w:instrText xml:space="preserve"> PAGEREF _Toc146184903 \h </w:instrText>
+              <w:instrText xml:space="preserve"> PAGEREF _Toc146550852 \h </w:instrText>
             </w:r>
             <w:r>
               <w:rPr>
@@ -1623,11 +1623,10 @@
               <w:noProof/>
             </w:rPr>
           </w:pPr>
-          <w:hyperlink w:anchor="_Toc146184904" w:history="1">
+          <w:hyperlink w:anchor="_Toc146550853" w:history="1">
             <w:r>
               <w:rPr>
                 <w:rStyle w:val="Hyperlink"/>
-                <w:rFonts w:cstheme="minorHAnsi"/>
                 <w:noProof/>
                 <w14:scene3d>
                   <w14:camera w14:prst="orthographicFront"/>
@@ -1648,10 +1647,9 @@
             <w:r>
               <w:rPr>
                 <w:rStyle w:val="Hyperlink"/>
-                <w:rFonts w:cstheme="minorHAnsi"/>
-                <w:noProof/>
-              </w:rPr>
-              <w:t>Goal of the project</w:t>
+                <w:noProof/>
+              </w:rPr>
+              <w:t>Problem Statement:</w:t>
             </w:r>
             <w:r>
               <w:rPr>
@@ -1672,7 +1670,7 @@
                 <w:noProof/>
                 <w:webHidden/>
               </w:rPr>
-              <w:instrText xml:space="preserve"> PAGEREF _Toc146184904 \h </w:instrText>
+              <w:instrText xml:space="preserve"> PAGEREF _Toc146550853 \h </w:instrText>
             </w:r>
             <w:r>
               <w:rPr>
@@ -1715,7 +1713,7 @@
               <w:noProof/>
             </w:rPr>
           </w:pPr>
-          <w:hyperlink w:anchor="_Toc146184905" w:history="1">
+          <w:hyperlink w:anchor="_Toc146550854" w:history="1">
             <w:r>
               <w:rPr>
                 <w:rStyle w:val="Hyperlink"/>
@@ -1743,6 +1741,98 @@
                 <w:rFonts w:cstheme="minorHAnsi"/>
                 <w:noProof/>
               </w:rPr>
+              <w:t>Goal of the project</w:t>
+            </w:r>
+            <w:r>
+              <w:rPr>
+                <w:noProof/>
+                <w:webHidden/>
+              </w:rPr>
+              <w:tab/>
+            </w:r>
+            <w:r>
+              <w:rPr>
+                <w:noProof/>
+                <w:webHidden/>
+              </w:rPr>
+              <w:fldChar w:fldCharType="begin"/>
+            </w:r>
+            <w:r>
+              <w:rPr>
+                <w:noProof/>
+                <w:webHidden/>
+              </w:rPr>
+              <w:instrText xml:space="preserve"> PAGEREF _Toc146550854 \h </w:instrText>
+            </w:r>
+            <w:r>
+              <w:rPr>
+                <w:noProof/>
+                <w:webHidden/>
+              </w:rPr>
+            </w:r>
+            <w:r>
+              <w:rPr>
+                <w:noProof/>
+                <w:webHidden/>
+              </w:rPr>
+              <w:fldChar w:fldCharType="separate"/>
+            </w:r>
+            <w:r>
+              <w:rPr>
+                <w:noProof/>
+                <w:webHidden/>
+              </w:rPr>
+              <w:t>3</w:t>
+            </w:r>
+            <w:r>
+              <w:rPr>
+                <w:noProof/>
+                <w:webHidden/>
+              </w:rPr>
+              <w:fldChar w:fldCharType="end"/>
+            </w:r>
+          </w:hyperlink>
+        </w:p>
+        <w:p>
+          <w:pPr>
+            <w:pStyle w:val="TOC2"/>
+            <w:tabs>
+              <w:tab w:val="left" w:pos="880"/>
+              <w:tab w:val="right" w:leader="dot" w:pos="9016"/>
+            </w:tabs>
+            <w:rPr>
+              <w:rFonts w:eastAsiaTheme="minorEastAsia"/>
+              <w:noProof/>
+            </w:rPr>
+          </w:pPr>
+          <w:hyperlink w:anchor="_Toc146550855" w:history="1">
+            <w:r>
+              <w:rPr>
+                <w:rStyle w:val="Hyperlink"/>
+                <w:rFonts w:cstheme="minorHAnsi"/>
+                <w:noProof/>
+                <w14:scene3d>
+                  <w14:camera w14:prst="orthographicFront"/>
+                  <w14:lightRig w14:rig="threePt" w14:dir="t">
+                    <w14:rot w14:lat="0" w14:lon="0" w14:rev="0"/>
+                  </w14:lightRig>
+                </w14:scene3d>
+              </w:rPr>
+              <w:t>1.4</w:t>
+            </w:r>
+            <w:r>
+              <w:rPr>
+                <w:rFonts w:eastAsiaTheme="minorEastAsia"/>
+                <w:noProof/>
+              </w:rPr>
+              <w:tab/>
+            </w:r>
+            <w:r>
+              <w:rPr>
+                <w:rStyle w:val="Hyperlink"/>
+                <w:rFonts w:cstheme="minorHAnsi"/>
+                <w:noProof/>
+              </w:rPr>
               <w:t>Scope and preconditions</w:t>
             </w:r>
             <w:r>
@@ -1764,7 +1854,7 @@
                 <w:noProof/>
                 <w:webHidden/>
               </w:rPr>
-              <w:instrText xml:space="preserve"> PAGEREF _Toc146184905 \h </w:instrText>
+              <w:instrText xml:space="preserve"> PAGEREF _Toc146550855 \h </w:instrText>
             </w:r>
             <w:r>
               <w:rPr>
@@ -1807,14 +1897,14 @@
               <w:noProof/>
             </w:rPr>
           </w:pPr>
-          <w:hyperlink w:anchor="_Toc146184906" w:history="1">
+          <w:hyperlink w:anchor="_Toc146550856" w:history="1">
             <w:r>
               <w:rPr>
                 <w:rStyle w:val="Hyperlink"/>
                 <w:rFonts w:cstheme="minorHAnsi"/>
                 <w:noProof/>
               </w:rPr>
-              <w:t>1.3.1</w:t>
+              <w:t>1.4.1</w:t>
             </w:r>
             <w:r>
               <w:rPr>
@@ -1850,7 +1940,7 @@
                 <w:noProof/>
                 <w:webHidden/>
               </w:rPr>
-              <w:instrText xml:space="preserve"> PAGEREF _Toc146184906 \h </w:instrText>
+              <w:instrText xml:space="preserve"> PAGEREF _Toc146550856 \h </w:instrText>
             </w:r>
             <w:r>
               <w:rPr>
@@ -1893,14 +1983,14 @@
               <w:noProof/>
             </w:rPr>
           </w:pPr>
-          <w:hyperlink w:anchor="_Toc146184907" w:history="1">
+          <w:hyperlink w:anchor="_Toc146550857" w:history="1">
             <w:r>
               <w:rPr>
                 <w:rStyle w:val="Hyperlink"/>
                 <w:rFonts w:cstheme="minorHAnsi"/>
                 <w:noProof/>
               </w:rPr>
-              <w:t>1.3.2</w:t>
+              <w:t>1.4.2</w:t>
             </w:r>
             <w:r>
               <w:rPr>
@@ -1936,7 +2026,7 @@
                 <w:noProof/>
                 <w:webHidden/>
               </w:rPr>
-              <w:instrText xml:space="preserve"> PAGEREF _Toc146184907 \h </w:instrText>
+              <w:instrText xml:space="preserve"> PAGEREF _Toc146550857 \h </w:instrText>
             </w:r>
             <w:r>
               <w:rPr>
@@ -1956,7 +2046,7 @@
                 <w:noProof/>
                 <w:webHidden/>
               </w:rPr>
-              <w:t>3</w:t>
+              <w:t>4</w:t>
             </w:r>
             <w:r>
               <w:rPr>
@@ -1979,7 +2069,7 @@
               <w:noProof/>
             </w:rPr>
           </w:pPr>
-          <w:hyperlink w:anchor="_Toc146184908" w:history="1">
+          <w:hyperlink w:anchor="_Toc146550858" w:history="1">
             <w:r>
               <w:rPr>
                 <w:rStyle w:val="Hyperlink"/>
@@ -1992,7 +2082,7 @@
                   </w14:lightRig>
                 </w14:scene3d>
               </w:rPr>
-              <w:t>1.4</w:t>
+              <w:t>1.5</w:t>
             </w:r>
             <w:r>
               <w:rPr>
@@ -2028,7 +2118,7 @@
                 <w:noProof/>
                 <w:webHidden/>
               </w:rPr>
-              <w:instrText xml:space="preserve"> PAGEREF _Toc146184908 \h </w:instrText>
+              <w:instrText xml:space="preserve"> PAGEREF _Toc146550858 \h </w:instrText>
             </w:r>
             <w:r>
               <w:rPr>
@@ -2071,7 +2161,7 @@
               <w:noProof/>
             </w:rPr>
           </w:pPr>
-          <w:hyperlink w:anchor="_Toc146184909" w:history="1">
+          <w:hyperlink w:anchor="_Toc146550859" w:history="1">
             <w:r>
               <w:rPr>
                 <w:rStyle w:val="Hyperlink"/>
@@ -2084,7 +2174,7 @@
                   </w14:lightRig>
                 </w14:scene3d>
               </w:rPr>
-              <w:t>1.5</w:t>
+              <w:t>1.6</w:t>
             </w:r>
             <w:r>
               <w:rPr>
@@ -2120,7 +2210,7 @@
                 <w:noProof/>
                 <w:webHidden/>
               </w:rPr>
-              <w:instrText xml:space="preserve"> PAGEREF _Toc146184909 \h </w:instrText>
+              <w:instrText xml:space="preserve"> PAGEREF _Toc146550859 \h </w:instrText>
             </w:r>
             <w:r>
               <w:rPr>
@@ -2163,14 +2253,14 @@
               <w:noProof/>
             </w:rPr>
           </w:pPr>
-          <w:hyperlink w:anchor="_Toc146184910" w:history="1">
+          <w:hyperlink w:anchor="_Toc146550860" w:history="1">
             <w:r>
               <w:rPr>
                 <w:rStyle w:val="Hyperlink"/>
                 <w:rFonts w:cstheme="minorHAnsi"/>
                 <w:noProof/>
               </w:rPr>
-              <w:t>1.5.1</w:t>
+              <w:t>1.6.1</w:t>
             </w:r>
             <w:r>
               <w:rPr>
@@ -2206,7 +2296,7 @@
                 <w:noProof/>
                 <w:webHidden/>
               </w:rPr>
-              <w:instrText xml:space="preserve"> PAGEREF _Toc146184910 \h </w:instrText>
+              <w:instrText xml:space="preserve"> PAGEREF _Toc146550860 \h </w:instrText>
             </w:r>
             <w:r>
               <w:rPr>
@@ -2248,7 +2338,7 @@
               <w:noProof/>
             </w:rPr>
           </w:pPr>
-          <w:hyperlink w:anchor="_Toc146184911" w:history="1">
+          <w:hyperlink w:anchor="_Toc146550861" w:history="1">
             <w:r>
               <w:rPr>
                 <w:rStyle w:val="Hyperlink"/>
@@ -2276,7 +2366,7 @@
                 <w:noProof/>
                 <w:webHidden/>
               </w:rPr>
-              <w:instrText xml:space="preserve"> PAGEREF _Toc146184911 \h </w:instrText>
+              <w:instrText xml:space="preserve"> PAGEREF _Toc146550861 \h </w:instrText>
             </w:r>
             <w:r>
               <w:rPr>
@@ -2296,7 +2386,7 @@
                 <w:noProof/>
                 <w:webHidden/>
               </w:rPr>
-              <w:t>4</w:t>
+              <w:t>5</w:t>
             </w:r>
             <w:r>
               <w:rPr>
@@ -2319,14 +2409,14 @@
               <w:noProof/>
             </w:rPr>
           </w:pPr>
-          <w:hyperlink w:anchor="_Toc146184912" w:history="1">
+          <w:hyperlink w:anchor="_Toc146550862" w:history="1">
             <w:r>
               <w:rPr>
                 <w:rStyle w:val="Hyperlink"/>
                 <w:rFonts w:cstheme="minorHAnsi"/>
                 <w:noProof/>
               </w:rPr>
-              <w:t>1.5.2</w:t>
+              <w:t>1.6.2</w:t>
             </w:r>
             <w:r>
               <w:rPr>
@@ -2362,7 +2452,7 @@
                 <w:noProof/>
                 <w:webHidden/>
               </w:rPr>
-              <w:instrText xml:space="preserve"> PAGEREF _Toc146184912 \h </w:instrText>
+              <w:instrText xml:space="preserve"> PAGEREF _Toc146550862 \h </w:instrText>
             </w:r>
             <w:r>
               <w:rPr>
@@ -2382,7 +2472,7 @@
                 <w:noProof/>
                 <w:webHidden/>
               </w:rPr>
-              <w:t>4</w:t>
+              <w:t>5</w:t>
             </w:r>
             <w:r>
               <w:rPr>
@@ -2404,7 +2494,7 @@
               <w:noProof/>
             </w:rPr>
           </w:pPr>
-          <w:hyperlink w:anchor="_Toc146184913" w:history="1">
+          <w:hyperlink w:anchor="_Toc146550863" w:history="1">
             <w:r>
               <w:rPr>
                 <w:rStyle w:val="Hyperlink"/>
@@ -2432,7 +2522,7 @@
                 <w:noProof/>
                 <w:webHidden/>
               </w:rPr>
-              <w:instrText xml:space="preserve"> PAGEREF _Toc146184913 \h </w:instrText>
+              <w:instrText xml:space="preserve"> PAGEREF _Toc146550863 \h </w:instrText>
             </w:r>
             <w:r>
               <w:rPr>
@@ -2452,7 +2542,7 @@
                 <w:noProof/>
                 <w:webHidden/>
               </w:rPr>
-              <w:t>4</w:t>
+              <w:t>5</w:t>
             </w:r>
             <w:r>
               <w:rPr>
@@ -2475,14 +2565,14 @@
               <w:noProof/>
             </w:rPr>
           </w:pPr>
-          <w:hyperlink w:anchor="_Toc146184914" w:history="1">
+          <w:hyperlink w:anchor="_Toc146550864" w:history="1">
             <w:r>
               <w:rPr>
                 <w:rStyle w:val="Hyperlink"/>
                 <w:rFonts w:cstheme="minorHAnsi"/>
                 <w:noProof/>
               </w:rPr>
-              <w:t>1.5.3</w:t>
+              <w:t>1.6.3</w:t>
             </w:r>
             <w:r>
               <w:rPr>
@@ -2518,7 +2608,7 @@
                 <w:noProof/>
                 <w:webHidden/>
               </w:rPr>
-              <w:instrText xml:space="preserve"> PAGEREF _Toc146184914 \h </w:instrText>
+              <w:instrText xml:space="preserve"> PAGEREF _Toc146550864 \h </w:instrText>
             </w:r>
             <w:r>
               <w:rPr>
@@ -2561,7 +2651,7 @@
               <w:noProof/>
             </w:rPr>
           </w:pPr>
-          <w:hyperlink w:anchor="_Toc146184915" w:history="1">
+          <w:hyperlink w:anchor="_Toc146550865" w:history="1">
             <w:r>
               <w:rPr>
                 <w:rStyle w:val="Hyperlink"/>
@@ -2573,7 +2663,7 @@
                   </w14:lightRig>
                 </w14:scene3d>
               </w:rPr>
-              <w:t>1.6</w:t>
+              <w:t>1.7</w:t>
             </w:r>
             <w:r>
               <w:rPr>
@@ -2608,7 +2698,7 @@
                 <w:noProof/>
                 <w:webHidden/>
               </w:rPr>
-              <w:instrText xml:space="preserve"> PAGEREF _Toc146184915 \h </w:instrText>
+              <w:instrText xml:space="preserve"> PAGEREF _Toc146550865 \h </w:instrText>
             </w:r>
             <w:r>
               <w:rPr>
@@ -2651,7 +2741,7 @@
               <w:noProof/>
             </w:rPr>
           </w:pPr>
-          <w:hyperlink w:anchor="_Toc146184916" w:history="1">
+          <w:hyperlink w:anchor="_Toc146550866" w:history="1">
             <w:r>
               <w:rPr>
                 <w:rStyle w:val="Hyperlink"/>
@@ -2692,7 +2782,7 @@
                 <w:noProof/>
                 <w:webHidden/>
               </w:rPr>
-              <w:instrText xml:space="preserve"> PAGEREF _Toc146184916 \h </w:instrText>
+              <w:instrText xml:space="preserve"> PAGEREF _Toc146550866 \h </w:instrText>
             </w:r>
             <w:r>
               <w:rPr>
@@ -2735,7 +2825,7 @@
               <w:noProof/>
             </w:rPr>
           </w:pPr>
-          <w:hyperlink w:anchor="_Toc146184917" w:history="1">
+          <w:hyperlink w:anchor="_Toc146550867" w:history="1">
             <w:r>
               <w:rPr>
                 <w:rStyle w:val="Hyperlink"/>
@@ -2784,7 +2874,7 @@
                 <w:noProof/>
                 <w:webHidden/>
               </w:rPr>
-              <w:instrText xml:space="preserve"> PAGEREF _Toc146184917 \h </w:instrText>
+              <w:instrText xml:space="preserve"> PAGEREF _Toc146550867 \h </w:instrText>
             </w:r>
             <w:r>
               <w:rPr>
@@ -2827,7 +2917,7 @@
               <w:noProof/>
             </w:rPr>
           </w:pPr>
-          <w:hyperlink w:anchor="_Toc146184918" w:history="1">
+          <w:hyperlink w:anchor="_Toc146550868" w:history="1">
             <w:r>
               <w:rPr>
                 <w:rStyle w:val="Hyperlink"/>
@@ -2870,7 +2960,7 @@
                 <w:noProof/>
                 <w:webHidden/>
               </w:rPr>
-              <w:instrText xml:space="preserve"> PAGEREF _Toc146184918 \h </w:instrText>
+              <w:instrText xml:space="preserve"> PAGEREF _Toc146550868 \h </w:instrText>
             </w:r>
             <w:r>
               <w:rPr>
@@ -2913,7 +3003,7 @@
               <w:noProof/>
             </w:rPr>
           </w:pPr>
-          <w:hyperlink w:anchor="_Toc146184919" w:history="1">
+          <w:hyperlink w:anchor="_Toc146550869" w:history="1">
             <w:r>
               <w:rPr>
                 <w:rStyle w:val="Hyperlink"/>
@@ -2956,7 +3046,7 @@
                 <w:noProof/>
                 <w:webHidden/>
               </w:rPr>
-              <w:instrText xml:space="preserve"> PAGEREF _Toc146184919 \h </w:instrText>
+              <w:instrText xml:space="preserve"> PAGEREF _Toc146550869 \h </w:instrText>
             </w:r>
             <w:r>
               <w:rPr>
@@ -2999,7 +3089,7 @@
               <w:noProof/>
             </w:rPr>
           </w:pPr>
-          <w:hyperlink w:anchor="_Toc146184920" w:history="1">
+          <w:hyperlink w:anchor="_Toc146550870" w:history="1">
             <w:r>
               <w:rPr>
                 <w:rStyle w:val="Hyperlink"/>
@@ -3042,7 +3132,7 @@
                 <w:noProof/>
                 <w:webHidden/>
               </w:rPr>
-              <w:instrText xml:space="preserve"> PAGEREF _Toc146184920 \h </w:instrText>
+              <w:instrText xml:space="preserve"> PAGEREF _Toc146550870 \h </w:instrText>
             </w:r>
             <w:r>
               <w:rPr>
@@ -3085,7 +3175,7 @@
               <w:noProof/>
             </w:rPr>
           </w:pPr>
-          <w:hyperlink w:anchor="_Toc146184921" w:history="1">
+          <w:hyperlink w:anchor="_Toc146550871" w:history="1">
             <w:r>
               <w:rPr>
                 <w:rStyle w:val="Hyperlink"/>
@@ -3128,7 +3218,7 @@
                 <w:noProof/>
                 <w:webHidden/>
               </w:rPr>
-              <w:instrText xml:space="preserve"> PAGEREF _Toc146184921 \h </w:instrText>
+              <w:instrText xml:space="preserve"> PAGEREF _Toc146550871 \h </w:instrText>
             </w:r>
             <w:r>
               <w:rPr>
@@ -3171,7 +3261,7 @@
               <w:noProof/>
             </w:rPr>
           </w:pPr>
-          <w:hyperlink w:anchor="_Toc146184922" w:history="1">
+          <w:hyperlink w:anchor="_Toc146550872" w:history="1">
             <w:r>
               <w:rPr>
                 <w:rStyle w:val="Hyperlink"/>
@@ -3214,7 +3304,7 @@
                 <w:noProof/>
                 <w:webHidden/>
               </w:rPr>
-              <w:instrText xml:space="preserve"> PAGEREF _Toc146184922 \h </w:instrText>
+              <w:instrText xml:space="preserve"> PAGEREF _Toc146550872 \h </w:instrText>
             </w:r>
             <w:r>
               <w:rPr>
@@ -3257,7 +3347,7 @@
               <w:noProof/>
             </w:rPr>
           </w:pPr>
-          <w:hyperlink w:anchor="_Toc146184923" w:history="1">
+          <w:hyperlink w:anchor="_Toc146550873" w:history="1">
             <w:r>
               <w:rPr>
                 <w:rStyle w:val="Hyperlink"/>
@@ -3300,7 +3390,7 @@
                 <w:noProof/>
                 <w:webHidden/>
               </w:rPr>
-              <w:instrText xml:space="preserve"> PAGEREF _Toc146184923 \h </w:instrText>
+              <w:instrText xml:space="preserve"> PAGEREF _Toc146550873 \h </w:instrText>
             </w:r>
             <w:r>
               <w:rPr>
@@ -3343,7 +3433,7 @@
               <w:noProof/>
             </w:rPr>
           </w:pPr>
-          <w:hyperlink w:anchor="_Toc146184924" w:history="1">
+          <w:hyperlink w:anchor="_Toc146550874" w:history="1">
             <w:r>
               <w:rPr>
                 <w:rStyle w:val="Hyperlink"/>
@@ -3386,7 +3476,7 @@
                 <w:noProof/>
                 <w:webHidden/>
               </w:rPr>
-              <w:instrText xml:space="preserve"> PAGEREF _Toc146184924 \h </w:instrText>
+              <w:instrText xml:space="preserve"> PAGEREF _Toc146550874 \h </w:instrText>
             </w:r>
             <w:r>
               <w:rPr>
@@ -3429,7 +3519,7 @@
               <w:noProof/>
             </w:rPr>
           </w:pPr>
-          <w:hyperlink w:anchor="_Toc146184925" w:history="1">
+          <w:hyperlink w:anchor="_Toc146550875" w:history="1">
             <w:r>
               <w:rPr>
                 <w:rStyle w:val="Hyperlink"/>
@@ -3472,7 +3562,7 @@
                 <w:noProof/>
                 <w:webHidden/>
               </w:rPr>
-              <w:instrText xml:space="preserve"> PAGEREF _Toc146184925 \h </w:instrText>
+              <w:instrText xml:space="preserve"> PAGEREF _Toc146550875 \h </w:instrText>
             </w:r>
             <w:r>
               <w:rPr>
@@ -3515,7 +3605,7 @@
               <w:noProof/>
             </w:rPr>
           </w:pPr>
-          <w:hyperlink w:anchor="_Toc146184926" w:history="1">
+          <w:hyperlink w:anchor="_Toc146550876" w:history="1">
             <w:r>
               <w:rPr>
                 <w:rStyle w:val="Hyperlink"/>
@@ -3558,7 +3648,7 @@
                 <w:noProof/>
                 <w:webHidden/>
               </w:rPr>
-              <w:instrText xml:space="preserve"> PAGEREF _Toc146184926 \h </w:instrText>
+              <w:instrText xml:space="preserve"> PAGEREF _Toc146550876 \h </w:instrText>
             </w:r>
             <w:r>
               <w:rPr>
@@ -3601,7 +3691,7 @@
               <w:noProof/>
             </w:rPr>
           </w:pPr>
-          <w:hyperlink w:anchor="_Toc146184927" w:history="1">
+          <w:hyperlink w:anchor="_Toc146550877" w:history="1">
             <w:r>
               <w:rPr>
                 <w:rStyle w:val="Hyperlink"/>
@@ -3650,7 +3740,7 @@
                 <w:noProof/>
                 <w:webHidden/>
               </w:rPr>
-              <w:instrText xml:space="preserve"> PAGEREF _Toc146184927 \h </w:instrText>
+              <w:instrText xml:space="preserve"> PAGEREF _Toc146550877 \h </w:instrText>
             </w:r>
             <w:r>
               <w:rPr>
@@ -3693,7 +3783,7 @@
               <w:noProof/>
             </w:rPr>
           </w:pPr>
-          <w:hyperlink w:anchor="_Toc146184928" w:history="1">
+          <w:hyperlink w:anchor="_Toc146550878" w:history="1">
             <w:r>
               <w:rPr>
                 <w:rStyle w:val="Hyperlink"/>
@@ -3736,7 +3826,7 @@
                 <w:noProof/>
                 <w:webHidden/>
               </w:rPr>
-              <w:instrText xml:space="preserve"> PAGEREF _Toc146184928 \h </w:instrText>
+              <w:instrText xml:space="preserve"> PAGEREF _Toc146550878 \h </w:instrText>
             </w:r>
             <w:r>
               <w:rPr>
@@ -3779,7 +3869,7 @@
               <w:noProof/>
             </w:rPr>
           </w:pPr>
-          <w:hyperlink w:anchor="_Toc146184929" w:history="1">
+          <w:hyperlink w:anchor="_Toc146550879" w:history="1">
             <w:r>
               <w:rPr>
                 <w:rStyle w:val="Hyperlink"/>
@@ -3822,7 +3912,7 @@
                 <w:noProof/>
                 <w:webHidden/>
               </w:rPr>
-              <w:instrText xml:space="preserve"> PAGEREF _Toc146184929 \h </w:instrText>
+              <w:instrText xml:space="preserve"> PAGEREF _Toc146550879 \h </w:instrText>
             </w:r>
             <w:r>
               <w:rPr>
@@ -3842,353 +3932,7 @@
                 <w:noProof/>
                 <w:webHidden/>
               </w:rPr>
-              <w:t>9</w:t>
-            </w:r>
-            <w:r>
-              <w:rPr>
-                <w:noProof/>
-                <w:webHidden/>
-              </w:rPr>
-              <w:fldChar w:fldCharType="end"/>
-            </w:r>
-          </w:hyperlink>
-        </w:p>
-        <w:p>
-          <w:pPr>
-            <w:pStyle w:val="TOC3"/>
-            <w:tabs>
-              <w:tab w:val="left" w:pos="1320"/>
-              <w:tab w:val="right" w:leader="dot" w:pos="9016"/>
-            </w:tabs>
-            <w:rPr>
-              <w:rFonts w:eastAsiaTheme="minorEastAsia"/>
-              <w:noProof/>
-            </w:rPr>
-          </w:pPr>
-          <w:hyperlink w:anchor="_Toc146184930" w:history="1">
-            <w:r>
-              <w:rPr>
-                <w:rStyle w:val="Hyperlink"/>
-                <w:rFonts w:cstheme="minorHAnsi"/>
-                <w:noProof/>
-              </w:rPr>
-              <w:t>2.2.3</w:t>
-            </w:r>
-            <w:r>
-              <w:rPr>
-                <w:rFonts w:eastAsiaTheme="minorEastAsia"/>
-                <w:noProof/>
-              </w:rPr>
-              <w:tab/>
-            </w:r>
-            <w:r>
-              <w:rPr>
-                <w:rStyle w:val="Hyperlink"/>
-                <w:rFonts w:cstheme="minorHAnsi"/>
-                <w:noProof/>
-                <w:shd w:val="clear" w:color="auto" w:fill="FFFFFF"/>
-              </w:rPr>
-              <w:t>Sprint 3</w:t>
-            </w:r>
-            <w:r>
-              <w:rPr>
-                <w:noProof/>
-                <w:webHidden/>
-              </w:rPr>
-              <w:tab/>
-            </w:r>
-            <w:r>
-              <w:rPr>
-                <w:noProof/>
-                <w:webHidden/>
-              </w:rPr>
-              <w:fldChar w:fldCharType="begin"/>
-            </w:r>
-            <w:r>
-              <w:rPr>
-                <w:noProof/>
-                <w:webHidden/>
-              </w:rPr>
-              <w:instrText xml:space="preserve"> PAGEREF _Toc146184930 \h </w:instrText>
-            </w:r>
-            <w:r>
-              <w:rPr>
-                <w:noProof/>
-                <w:webHidden/>
-              </w:rPr>
-            </w:r>
-            <w:r>
-              <w:rPr>
-                <w:noProof/>
-                <w:webHidden/>
-              </w:rPr>
-              <w:fldChar w:fldCharType="separate"/>
-            </w:r>
-            <w:r>
-              <w:rPr>
-                <w:noProof/>
-                <w:webHidden/>
-              </w:rPr>
-              <w:t>9</w:t>
-            </w:r>
-            <w:r>
-              <w:rPr>
-                <w:noProof/>
-                <w:webHidden/>
-              </w:rPr>
-              <w:fldChar w:fldCharType="end"/>
-            </w:r>
-          </w:hyperlink>
-        </w:p>
-        <w:p>
-          <w:pPr>
-            <w:pStyle w:val="TOC3"/>
-            <w:tabs>
-              <w:tab w:val="left" w:pos="1320"/>
-              <w:tab w:val="right" w:leader="dot" w:pos="9016"/>
-            </w:tabs>
-            <w:rPr>
-              <w:rFonts w:eastAsiaTheme="minorEastAsia"/>
-              <w:noProof/>
-            </w:rPr>
-          </w:pPr>
-          <w:hyperlink w:anchor="_Toc146184931" w:history="1">
-            <w:r>
-              <w:rPr>
-                <w:rStyle w:val="Hyperlink"/>
-                <w:rFonts w:cstheme="minorHAnsi"/>
-                <w:noProof/>
-              </w:rPr>
-              <w:t>2.2.4</w:t>
-            </w:r>
-            <w:r>
-              <w:rPr>
-                <w:rFonts w:eastAsiaTheme="minorEastAsia"/>
-                <w:noProof/>
-              </w:rPr>
-              <w:tab/>
-            </w:r>
-            <w:r>
-              <w:rPr>
-                <w:rStyle w:val="Hyperlink"/>
-                <w:rFonts w:cstheme="minorHAnsi"/>
-                <w:noProof/>
-              </w:rPr>
-              <w:t>Sprint 4</w:t>
-            </w:r>
-            <w:r>
-              <w:rPr>
-                <w:noProof/>
-                <w:webHidden/>
-              </w:rPr>
-              <w:tab/>
-            </w:r>
-            <w:r>
-              <w:rPr>
-                <w:noProof/>
-                <w:webHidden/>
-              </w:rPr>
-              <w:fldChar w:fldCharType="begin"/>
-            </w:r>
-            <w:r>
-              <w:rPr>
-                <w:noProof/>
-                <w:webHidden/>
-              </w:rPr>
-              <w:instrText xml:space="preserve"> PAGEREF _Toc146184931 \h </w:instrText>
-            </w:r>
-            <w:r>
-              <w:rPr>
-                <w:noProof/>
-                <w:webHidden/>
-              </w:rPr>
-            </w:r>
-            <w:r>
-              <w:rPr>
-                <w:noProof/>
-                <w:webHidden/>
-              </w:rPr>
-              <w:fldChar w:fldCharType="separate"/>
-            </w:r>
-            <w:r>
-              <w:rPr>
-                <w:noProof/>
-                <w:webHidden/>
-              </w:rPr>
-              <w:t>9</w:t>
-            </w:r>
-            <w:r>
-              <w:rPr>
-                <w:noProof/>
-                <w:webHidden/>
-              </w:rPr>
-              <w:fldChar w:fldCharType="end"/>
-            </w:r>
-          </w:hyperlink>
-        </w:p>
-        <w:p>
-          <w:pPr>
-            <w:pStyle w:val="TOC3"/>
-            <w:tabs>
-              <w:tab w:val="left" w:pos="1320"/>
-              <w:tab w:val="right" w:leader="dot" w:pos="9016"/>
-            </w:tabs>
-            <w:rPr>
-              <w:rFonts w:eastAsiaTheme="minorEastAsia"/>
-              <w:noProof/>
-            </w:rPr>
-          </w:pPr>
-          <w:hyperlink w:anchor="_Toc146184932" w:history="1">
-            <w:r>
-              <w:rPr>
-                <w:rStyle w:val="Hyperlink"/>
-                <w:rFonts w:cstheme="minorHAnsi"/>
-                <w:noProof/>
-              </w:rPr>
-              <w:t>2.2.5</w:t>
-            </w:r>
-            <w:r>
-              <w:rPr>
-                <w:rFonts w:eastAsiaTheme="minorEastAsia"/>
-                <w:noProof/>
-              </w:rPr>
-              <w:tab/>
-            </w:r>
-            <w:r>
-              <w:rPr>
-                <w:rStyle w:val="Hyperlink"/>
-                <w:rFonts w:cstheme="minorHAnsi"/>
-                <w:noProof/>
-                <w:shd w:val="clear" w:color="auto" w:fill="FFFFFF"/>
-              </w:rPr>
-              <w:t>Sprint 5</w:t>
-            </w:r>
-            <w:r>
-              <w:rPr>
-                <w:noProof/>
-                <w:webHidden/>
-              </w:rPr>
-              <w:tab/>
-            </w:r>
-            <w:r>
-              <w:rPr>
-                <w:noProof/>
-                <w:webHidden/>
-              </w:rPr>
-              <w:fldChar w:fldCharType="begin"/>
-            </w:r>
-            <w:r>
-              <w:rPr>
-                <w:noProof/>
-                <w:webHidden/>
-              </w:rPr>
-              <w:instrText xml:space="preserve"> PAGEREF _Toc146184932 \h </w:instrText>
-            </w:r>
-            <w:r>
-              <w:rPr>
-                <w:noProof/>
-                <w:webHidden/>
-              </w:rPr>
-            </w:r>
-            <w:r>
-              <w:rPr>
-                <w:noProof/>
-                <w:webHidden/>
-              </w:rPr>
-              <w:fldChar w:fldCharType="separate"/>
-            </w:r>
-            <w:r>
-              <w:rPr>
-                <w:noProof/>
-                <w:webHidden/>
-              </w:rPr>
-              <w:t>9</w:t>
-            </w:r>
-            <w:r>
-              <w:rPr>
-                <w:noProof/>
-                <w:webHidden/>
-              </w:rPr>
-              <w:fldChar w:fldCharType="end"/>
-            </w:r>
-          </w:hyperlink>
-        </w:p>
-        <w:p>
-          <w:pPr>
-            <w:pStyle w:val="TOC3"/>
-            <w:tabs>
-              <w:tab w:val="left" w:pos="1320"/>
-              <w:tab w:val="right" w:leader="dot" w:pos="9016"/>
-            </w:tabs>
-            <w:rPr>
-              <w:rFonts w:eastAsiaTheme="minorEastAsia"/>
-              <w:noProof/>
-            </w:rPr>
-          </w:pPr>
-          <w:hyperlink w:anchor="_Toc146184933" w:history="1">
-            <w:r>
-              <w:rPr>
-                <w:rStyle w:val="Hyperlink"/>
-                <w:rFonts w:cstheme="minorHAnsi"/>
-                <w:noProof/>
-              </w:rPr>
-              <w:t>2.2.6</w:t>
-            </w:r>
-            <w:r>
-              <w:rPr>
-                <w:rFonts w:eastAsiaTheme="minorEastAsia"/>
-                <w:noProof/>
-              </w:rPr>
-              <w:tab/>
-            </w:r>
-            <w:r>
-              <w:rPr>
-                <w:rStyle w:val="Hyperlink"/>
-                <w:rFonts w:cstheme="minorHAnsi"/>
-                <w:noProof/>
-              </w:rPr>
-              <w:t>Sprint 6</w:t>
-            </w:r>
-            <w:r>
-              <w:rPr>
-                <w:noProof/>
-                <w:webHidden/>
-              </w:rPr>
-              <w:tab/>
-            </w:r>
-            <w:r>
-              <w:rPr>
-                <w:noProof/>
-                <w:webHidden/>
-              </w:rPr>
-              <w:fldChar w:fldCharType="begin"/>
-            </w:r>
-            <w:r>
-              <w:rPr>
-                <w:noProof/>
-                <w:webHidden/>
-              </w:rPr>
-              <w:instrText xml:space="preserve"> PAGEREF _Toc146184933 \h </w:instrText>
-            </w:r>
-            <w:r>
-              <w:rPr>
-                <w:noProof/>
-                <w:webHidden/>
-              </w:rPr>
-            </w:r>
-            <w:r>
-              <w:rPr>
-                <w:noProof/>
-                <w:webHidden/>
-              </w:rPr>
-              <w:fldChar w:fldCharType="separate"/>
-            </w:r>
-            <w:r>
-              <w:rPr>
-                <w:noProof/>
-                <w:webHidden/>
-              </w:rPr>
-              <w:t>9</w:t>
+              <w:t>8</w:t>
             </w:r>
             <w:r>
               <w:rPr>
@@ -4211,7 +3955,7 @@
               <w:noProof/>
             </w:rPr>
           </w:pPr>
-          <w:hyperlink w:anchor="_Toc146184934" w:history="1">
+          <w:hyperlink w:anchor="_Toc146550880" w:history="1">
             <w:r>
               <w:rPr>
                 <w:rStyle w:val="Hyperlink"/>
@@ -4252,7 +3996,7 @@
                 <w:noProof/>
                 <w:webHidden/>
               </w:rPr>
-              <w:instrText xml:space="preserve"> PAGEREF _Toc146184934 \h </w:instrText>
+              <w:instrText xml:space="preserve"> PAGEREF _Toc146550880 \h </w:instrText>
             </w:r>
             <w:r>
               <w:rPr>
@@ -4272,7 +4016,7 @@
                 <w:noProof/>
                 <w:webHidden/>
               </w:rPr>
-              <w:t>11</w:t>
+              <w:t>10</w:t>
             </w:r>
             <w:r>
               <w:rPr>
@@ -4295,7 +4039,7 @@
               <w:noProof/>
             </w:rPr>
           </w:pPr>
-          <w:hyperlink w:anchor="_Toc146184935" w:history="1">
+          <w:hyperlink w:anchor="_Toc146550881" w:history="1">
             <w:r>
               <w:rPr>
                 <w:rStyle w:val="Hyperlink"/>
@@ -4344,7 +4088,7 @@
                 <w:noProof/>
                 <w:webHidden/>
               </w:rPr>
-              <w:instrText xml:space="preserve"> PAGEREF _Toc146184935 \h </w:instrText>
+              <w:instrText xml:space="preserve"> PAGEREF _Toc146550881 \h </w:instrText>
             </w:r>
             <w:r>
               <w:rPr>
@@ -4364,7 +4108,7 @@
                 <w:noProof/>
                 <w:webHidden/>
               </w:rPr>
-              <w:t>11</w:t>
+              <w:t>10</w:t>
             </w:r>
             <w:r>
               <w:rPr>
@@ -4387,7 +4131,7 @@
               <w:noProof/>
             </w:rPr>
           </w:pPr>
-          <w:hyperlink w:anchor="_Toc146184936" w:history="1">
+          <w:hyperlink w:anchor="_Toc146550882" w:history="1">
             <w:r>
               <w:rPr>
                 <w:rStyle w:val="Hyperlink"/>
@@ -4434,7 +4178,7 @@
                 <w:noProof/>
                 <w:webHidden/>
               </w:rPr>
-              <w:instrText xml:space="preserve"> PAGEREF _Toc146184936 \h </w:instrText>
+              <w:instrText xml:space="preserve"> PAGEREF _Toc146550882 \h </w:instrText>
             </w:r>
             <w:r>
               <w:rPr>
@@ -4454,7 +4198,7 @@
                 <w:noProof/>
                 <w:webHidden/>
               </w:rPr>
-              <w:t>12</w:t>
+              <w:t>11</w:t>
             </w:r>
             <w:r>
               <w:rPr>
@@ -4477,7 +4221,7 @@
               <w:noProof/>
             </w:rPr>
           </w:pPr>
-          <w:hyperlink w:anchor="_Toc146184937" w:history="1">
+          <w:hyperlink w:anchor="_Toc146550883" w:history="1">
             <w:r>
               <w:rPr>
                 <w:rStyle w:val="Hyperlink"/>
@@ -4526,7 +4270,7 @@
                 <w:noProof/>
                 <w:webHidden/>
               </w:rPr>
-              <w:instrText xml:space="preserve"> PAGEREF _Toc146184937 \h </w:instrText>
+              <w:instrText xml:space="preserve"> PAGEREF _Toc146550883 \h </w:instrText>
             </w:r>
             <w:r>
               <w:rPr>
@@ -4546,7 +4290,7 @@
                 <w:noProof/>
                 <w:webHidden/>
               </w:rPr>
-              <w:t>12</w:t>
+              <w:t>11</w:t>
             </w:r>
             <w:r>
               <w:rPr>
@@ -4569,7 +4313,7 @@
               <w:noProof/>
             </w:rPr>
           </w:pPr>
-          <w:hyperlink w:anchor="_Toc146184938" w:history="1">
+          <w:hyperlink w:anchor="_Toc146550884" w:history="1">
             <w:r>
               <w:rPr>
                 <w:rStyle w:val="Hyperlink"/>
@@ -4610,7 +4354,7 @@
                 <w:noProof/>
                 <w:webHidden/>
               </w:rPr>
-              <w:instrText xml:space="preserve"> PAGEREF _Toc146184938 \h </w:instrText>
+              <w:instrText xml:space="preserve"> PAGEREF _Toc146550884 \h </w:instrText>
             </w:r>
             <w:r>
               <w:rPr>
@@ -4630,7 +4374,7 @@
                 <w:noProof/>
                 <w:webHidden/>
               </w:rPr>
-              <w:t>14</w:t>
+              <w:t>13</w:t>
             </w:r>
             <w:r>
               <w:rPr>
@@ -4653,7 +4397,7 @@
               <w:noProof/>
             </w:rPr>
           </w:pPr>
-          <w:hyperlink w:anchor="_Toc146184939" w:history="1">
+          <w:hyperlink w:anchor="_Toc146550885" w:history="1">
             <w:r>
               <w:rPr>
                 <w:rStyle w:val="Hyperlink"/>
@@ -4700,7 +4444,7 @@
                 <w:noProof/>
                 <w:webHidden/>
               </w:rPr>
-              <w:instrText xml:space="preserve"> PAGEREF _Toc146184939 \h </w:instrText>
+              <w:instrText xml:space="preserve"> PAGEREF _Toc146550885 \h </w:instrText>
             </w:r>
             <w:r>
               <w:rPr>
@@ -4720,7 +4464,7 @@
                 <w:noProof/>
                 <w:webHidden/>
               </w:rPr>
-              <w:t>14</w:t>
+              <w:t>13</w:t>
             </w:r>
             <w:r>
               <w:rPr>
@@ -4745,6 +4489,7 @@
               <w:bCs/>
               <w:noProof/>
             </w:rPr>
+            <w:lastRenderedPageBreak/>
             <w:fldChar w:fldCharType="end"/>
           </w:r>
         </w:p>
@@ -5150,7 +4895,7 @@
           <w:color w:val="4472C4" w:themeColor="accent1"/>
         </w:rPr>
       </w:pPr>
-      <w:bookmarkStart w:id="4" w:name="_Toc146184902"/>
+      <w:bookmarkStart w:id="4" w:name="_Toc146550851"/>
       <w:r>
         <w:rPr>
           <w:rFonts w:asciiTheme="minorHAnsi" w:hAnsiTheme="minorHAnsi" w:cstheme="minorHAnsi"/>
@@ -5171,7 +4916,7 @@
       </w:pPr>
       <w:bookmarkStart w:id="5" w:name="_Toc507670773"/>
       <w:bookmarkStart w:id="6" w:name="_Toc42673513"/>
-      <w:bookmarkStart w:id="7" w:name="_Toc146184903"/>
+      <w:bookmarkStart w:id="7" w:name="_Toc146550852"/>
       <w:r>
         <w:rPr>
           <w:rFonts w:asciiTheme="minorHAnsi" w:hAnsiTheme="minorHAnsi" w:cstheme="minorHAnsi"/>
@@ -5192,20 +4937,184 @@
         <w:rPr>
           <w:rFonts w:cstheme="minorHAnsi"/>
         </w:rPr>
-        <w:t>"Himalayan Bus" is a bus service provider operating in a</w:t>
-      </w:r>
-      <w:r>
-        <w:rPr>
-          <w:rFonts w:cstheme="minorHAnsi"/>
-        </w:rPr>
-        <w:t xml:space="preserve"> European</w:t>
-      </w:r>
-      <w:r>
-        <w:rPr>
-          <w:rFonts w:cstheme="minorHAnsi"/>
-        </w:rPr>
-        <w:t xml:space="preserve"> region. They are committed to improving their services and customer experience by embracing technology.</w:t>
-      </w:r>
+        <w:t>"Himalayan Bus" is a bus service provider operating in a European region. They are committed to improving their services and customer experience by embracing technology.</w:t>
+      </w:r>
+    </w:p>
+    <w:p>
+      <w:pPr>
+        <w:pStyle w:val="Heading2"/>
+      </w:pPr>
+      <w:bookmarkStart w:id="8" w:name="_Toc146550853"/>
+      <w:r>
+        <w:t>Problem Statement:</w:t>
+      </w:r>
+      <w:bookmarkEnd w:id="8"/>
+      <w:r>
+        <w:t xml:space="preserve"> </w:t>
+      </w:r>
+    </w:p>
+    <w:p>
+      <w:pPr>
+        <w:rPr>
+          <w:rFonts w:cstheme="minorHAnsi"/>
+        </w:rPr>
+      </w:pPr>
+      <w:r>
+        <w:rPr>
+          <w:rFonts w:cstheme="minorHAnsi"/>
+        </w:rPr>
+        <w:t>The current absence of an efficient online booking platform presents several challenges, including:</w:t>
+      </w:r>
+    </w:p>
+    <w:p>
+      <w:pPr>
+        <w:numPr>
+          <w:ilvl w:val="0"/>
+          <w:numId w:val="33"/>
+        </w:numPr>
+        <w:rPr>
+          <w:rFonts w:cstheme="minorHAnsi"/>
+        </w:rPr>
+      </w:pPr>
+      <w:r>
+        <w:rPr>
+          <w:rFonts w:cstheme="minorHAnsi"/>
+          <w:b/>
+          <w:bCs/>
+        </w:rPr>
+        <w:t>Inefficient Booking Process:</w:t>
+      </w:r>
+      <w:r>
+        <w:rPr>
+          <w:rFonts w:cstheme="minorHAnsi"/>
+        </w:rPr>
+        <w:t xml:space="preserve"> The absence of an online booking system forces customers to rely on traditional methods, leading to time-consuming and cumbersome ticket reservations, often resulting in frustration and dissatisfaction.</w:t>
+      </w:r>
+    </w:p>
+    <w:p>
+      <w:pPr>
+        <w:numPr>
+          <w:ilvl w:val="0"/>
+          <w:numId w:val="33"/>
+        </w:numPr>
+        <w:rPr>
+          <w:rFonts w:cstheme="minorHAnsi"/>
+        </w:rPr>
+      </w:pPr>
+      <w:r>
+        <w:rPr>
+          <w:rFonts w:cstheme="minorHAnsi"/>
+          <w:b/>
+          <w:bCs/>
+        </w:rPr>
+        <w:t>Operational Inefficiencies:</w:t>
+      </w:r>
+      <w:r>
+        <w:rPr>
+          <w:rFonts w:cstheme="minorHAnsi"/>
+        </w:rPr>
+        <w:t xml:space="preserve"> Manual ticketing processes are labor-intensive and prone to errors, leading to operational inefficiencies for Himalayan Bus. This includes ticketing errors, overbooking, and difficulties in managing passenger data.</w:t>
+      </w:r>
+    </w:p>
+    <w:p>
+      <w:pPr>
+        <w:numPr>
+          <w:ilvl w:val="0"/>
+          <w:numId w:val="33"/>
+        </w:numPr>
+        <w:rPr>
+          <w:rFonts w:cstheme="minorHAnsi"/>
+        </w:rPr>
+      </w:pPr>
+      <w:r>
+        <w:rPr>
+          <w:rFonts w:cstheme="minorHAnsi"/>
+          <w:b/>
+          <w:bCs/>
+        </w:rPr>
+        <w:t>Limited Revenue Generation:</w:t>
+      </w:r>
+      <w:r>
+        <w:rPr>
+          <w:rFonts w:cstheme="minorHAnsi"/>
+        </w:rPr>
+        <w:t xml:space="preserve"> The lack of an online presence limits the bus service provider's ability to tap into the potential of online sales and marketing. This restricts revenue generation opportunities and hampers the company's competitiveness in the market.</w:t>
+      </w:r>
+    </w:p>
+    <w:p>
+      <w:pPr>
+        <w:numPr>
+          <w:ilvl w:val="0"/>
+          <w:numId w:val="33"/>
+        </w:numPr>
+        <w:rPr>
+          <w:rFonts w:cstheme="minorHAnsi"/>
+        </w:rPr>
+      </w:pPr>
+      <w:r>
+        <w:rPr>
+          <w:rFonts w:cstheme="minorHAnsi"/>
+          <w:b/>
+          <w:bCs/>
+        </w:rPr>
+        <w:t>Customer Dissatisfaction:</w:t>
+      </w:r>
+      <w:r>
+        <w:rPr>
+          <w:rFonts w:cstheme="minorHAnsi"/>
+        </w:rPr>
+        <w:t xml:space="preserve"> Modern travelers expect the convenience of booking tickets online. The absence of this feature may lead to customer dissatisfaction and loss of potential customers to competitors offering online booking options.</w:t>
+      </w:r>
+    </w:p>
+    <w:p>
+      <w:pPr>
+        <w:numPr>
+          <w:ilvl w:val="0"/>
+          <w:numId w:val="33"/>
+        </w:numPr>
+        <w:rPr>
+          <w:rFonts w:cstheme="minorHAnsi"/>
+        </w:rPr>
+      </w:pPr>
+      <w:r>
+        <w:rPr>
+          <w:rFonts w:cstheme="minorHAnsi"/>
+          <w:b/>
+          <w:bCs/>
+        </w:rPr>
+        <w:t>Data Utilization Challenges:</w:t>
+      </w:r>
+      <w:r>
+        <w:rPr>
+          <w:rFonts w:cstheme="minorHAnsi"/>
+        </w:rPr>
+        <w:t xml:space="preserve"> The company is unable to harness the power of data-driven decision-making due to the absence of an integrated reservation system. This hinders their ability to analyze customer preferences, optimize routes, and make informed operational decisions.</w:t>
+      </w:r>
+    </w:p>
+    <w:p>
+      <w:pPr>
+        <w:rPr>
+          <w:rFonts w:cstheme="minorHAnsi"/>
+        </w:rPr>
+      </w:pPr>
+    </w:p>
+    <w:p>
+      <w:pPr>
+        <w:pStyle w:val="Heading2"/>
+        <w:rPr>
+          <w:rFonts w:asciiTheme="minorHAnsi" w:hAnsiTheme="minorHAnsi" w:cstheme="minorHAnsi"/>
+        </w:rPr>
+      </w:pPr>
+      <w:bookmarkStart w:id="9" w:name="_Toc42673514"/>
+      <w:bookmarkStart w:id="10" w:name="_Toc146550854"/>
+      <w:r>
+        <w:rPr>
+          <w:rFonts w:asciiTheme="minorHAnsi" w:hAnsiTheme="minorHAnsi" w:cstheme="minorHAnsi"/>
+        </w:rPr>
+        <w:t>Goal of the project</w:t>
+      </w:r>
+      <w:bookmarkEnd w:id="9"/>
+      <w:bookmarkEnd w:id="10"/>
     </w:p>
     <w:p>
       <w:pPr>
@@ -5214,6 +5123,48 @@
           <w:lang w:val="en-GB"/>
         </w:rPr>
       </w:pPr>
+      <w:r>
+        <w:rPr>
+          <w:rFonts w:cstheme="minorHAnsi"/>
+          <w:lang w:val="en-GB"/>
+        </w:rPr>
+        <w:t>The goal of the bus</w:t>
+      </w:r>
+      <w:r>
+        <w:rPr>
+          <w:rFonts w:cstheme="minorHAnsi"/>
+          <w:lang w:val="en-GB"/>
+        </w:rPr>
+        <w:t xml:space="preserve"> tickets</w:t>
+      </w:r>
+      <w:r>
+        <w:rPr>
+          <w:rFonts w:cstheme="minorHAnsi"/>
+          <w:lang w:val="en-GB"/>
+        </w:rPr>
+        <w:t xml:space="preserve"> reservation system (“</w:t>
+      </w:r>
+      <w:r>
+        <w:rPr>
+          <w:rFonts w:cstheme="minorHAnsi"/>
+          <w:lang w:val="en-GB"/>
+        </w:rPr>
+        <w:t>Himalayan Bus</w:t>
+      </w:r>
+      <w:r>
+        <w:rPr>
+          <w:rFonts w:cstheme="minorHAnsi"/>
+          <w:lang w:val="en-GB"/>
+        </w:rPr>
+        <w:t>”) project is to create an efficient online platform for booking and purchasing bus tickets. This project aims to provide customers with a user-friendly experience, optimize the bus service provider's operations, and generate revenue by leveraging Information and Communication Technology (ICT). The system adds value by enhancing customer satisfaction, improving efficiency, and fostering data-driven decision-making, all while positioning the company as a competitive and customer-centric service provider.</w:t>
+      </w:r>
+    </w:p>
+    <w:p>
+      <w:pPr>
+        <w:rPr>
+          <w:lang w:val="en-GB"/>
+        </w:rPr>
+      </w:pPr>
     </w:p>
     <w:p>
       <w:pPr>
@@ -5222,100 +5173,32 @@
           <w:rFonts w:asciiTheme="minorHAnsi" w:hAnsiTheme="minorHAnsi" w:cstheme="minorHAnsi"/>
         </w:rPr>
       </w:pPr>
-      <w:bookmarkStart w:id="8" w:name="_Toc42673514"/>
-      <w:bookmarkStart w:id="9" w:name="_Toc146184904"/>
+      <w:bookmarkStart w:id="11" w:name="_Toc42673515"/>
+      <w:bookmarkStart w:id="12" w:name="_Toc146550855"/>
       <w:r>
         <w:rPr>
           <w:rFonts w:asciiTheme="minorHAnsi" w:hAnsiTheme="minorHAnsi" w:cstheme="minorHAnsi"/>
         </w:rPr>
-        <w:t>Goal of the project</w:t>
-      </w:r>
-      <w:bookmarkEnd w:id="8"/>
-      <w:bookmarkEnd w:id="9"/>
-    </w:p>
-    <w:p>
-      <w:pPr>
-        <w:rPr>
-          <w:rFonts w:cstheme="minorHAnsi"/>
-          <w:lang w:val="en-GB"/>
-        </w:rPr>
-      </w:pPr>
-      <w:r>
-        <w:rPr>
-          <w:rFonts w:cstheme="minorHAnsi"/>
-          <w:lang w:val="en-GB"/>
-        </w:rPr>
-        <w:t>The goal of the bus</w:t>
-      </w:r>
-      <w:r>
-        <w:rPr>
-          <w:rFonts w:cstheme="minorHAnsi"/>
-          <w:lang w:val="en-GB"/>
-        </w:rPr>
-        <w:t xml:space="preserve"> tickets</w:t>
-      </w:r>
-      <w:r>
-        <w:rPr>
-          <w:rFonts w:cstheme="minorHAnsi"/>
-          <w:lang w:val="en-GB"/>
-        </w:rPr>
-        <w:t xml:space="preserve"> reservation system (“</w:t>
-      </w:r>
-      <w:r>
-        <w:rPr>
-          <w:rFonts w:cstheme="minorHAnsi"/>
-          <w:lang w:val="en-GB"/>
-        </w:rPr>
-        <w:t>Himalayan Bus</w:t>
-      </w:r>
-      <w:r>
-        <w:rPr>
-          <w:rFonts w:cstheme="minorHAnsi"/>
-          <w:lang w:val="en-GB"/>
-        </w:rPr>
-        <w:t>”) project is to create an efficient online platform for booking and purchasing bus tickets. This project aims to provide customers with a user-friendly experience, optimize the bus service provider's operations, and generate revenue by leveraging Information and Communication Technology (ICT). The system adds value by enhancing customer satisfaction, improving efficiency, and fostering data-driven decision-making, all while positioning the company as a competitive and customer-centric service provider.</w:t>
-      </w:r>
-    </w:p>
-    <w:p>
-      <w:pPr>
-        <w:rPr>
-          <w:lang w:val="en-GB"/>
-        </w:rPr>
-      </w:pPr>
-    </w:p>
-    <w:p>
-      <w:pPr>
-        <w:pStyle w:val="Heading2"/>
+        <w:t>Scope and preconditions</w:t>
+      </w:r>
+      <w:bookmarkEnd w:id="11"/>
+      <w:bookmarkEnd w:id="12"/>
+    </w:p>
+    <w:p>
+      <w:pPr>
+        <w:pStyle w:val="Heading3"/>
         <w:rPr>
           <w:rFonts w:asciiTheme="minorHAnsi" w:hAnsiTheme="minorHAnsi" w:cstheme="minorHAnsi"/>
         </w:rPr>
       </w:pPr>
-      <w:bookmarkStart w:id="10" w:name="_Toc42673515"/>
-      <w:bookmarkStart w:id="11" w:name="_Toc146184905"/>
+      <w:bookmarkStart w:id="13" w:name="_Toc146550856"/>
       <w:r>
         <w:rPr>
           <w:rFonts w:asciiTheme="minorHAnsi" w:hAnsiTheme="minorHAnsi" w:cstheme="minorHAnsi"/>
         </w:rPr>
-        <w:t>Scope and preconditions</w:t>
-      </w:r>
-      <w:bookmarkEnd w:id="10"/>
-      <w:bookmarkEnd w:id="11"/>
-    </w:p>
-    <w:p>
-      <w:pPr>
-        <w:pStyle w:val="Heading3"/>
-        <w:rPr>
-          <w:rFonts w:asciiTheme="minorHAnsi" w:hAnsiTheme="minorHAnsi" w:cstheme="minorHAnsi"/>
-        </w:rPr>
-      </w:pPr>
-      <w:bookmarkStart w:id="12" w:name="_Toc146184906"/>
-      <w:r>
-        <w:rPr>
-          <w:rFonts w:asciiTheme="minorHAnsi" w:hAnsiTheme="minorHAnsi" w:cstheme="minorHAnsi"/>
-        </w:rPr>
         <w:t>Inside Scope:</w:t>
       </w:r>
-      <w:bookmarkEnd w:id="12"/>
+      <w:bookmarkEnd w:id="13"/>
     </w:p>
     <w:p>
       <w:pPr>
@@ -5358,6 +5241,7 @@
         <w:rPr>
           <w:rFonts w:cstheme="minorHAnsi"/>
         </w:rPr>
+        <w:lastRenderedPageBreak/>
         <w:t>Bus Route and Schedule Management: The project includes features that allow administrators to manage bus details, such as Bus Name, Bus Route, Bus Type (AC/non-AC), seats, departure time, and arrival time. Admins can also manage the available routes.</w:t>
       </w:r>
     </w:p>
@@ -5393,14 +5277,14 @@
           <w:rFonts w:asciiTheme="minorHAnsi" w:hAnsiTheme="minorHAnsi" w:cstheme="minorHAnsi"/>
         </w:rPr>
       </w:pPr>
-      <w:bookmarkStart w:id="13" w:name="_Toc146184907"/>
+      <w:bookmarkStart w:id="14" w:name="_Toc146550857"/>
       <w:r>
         <w:rPr>
           <w:rFonts w:asciiTheme="minorHAnsi" w:hAnsiTheme="minorHAnsi" w:cstheme="minorHAnsi"/>
         </w:rPr>
         <w:t>Outside Scope:</w:t>
       </w:r>
-      <w:bookmarkEnd w:id="13"/>
+      <w:bookmarkEnd w:id="14"/>
     </w:p>
     <w:p>
       <w:pPr>
@@ -5480,46 +5364,29 @@
     </w:p>
     <w:p>
       <w:pPr>
-        <w:pStyle w:val="ListParagraph"/>
-        <w:rPr>
-          <w:lang w:val="en-GB"/>
-        </w:rPr>
-      </w:pPr>
-    </w:p>
-    <w:p>
-      <w:pPr>
-        <w:pStyle w:val="ListParagraph"/>
-        <w:rPr>
-          <w:lang w:val="en-GB"/>
-        </w:rPr>
-      </w:pPr>
-    </w:p>
-    <w:p>
-      <w:pPr>
         <w:pStyle w:val="Heading2"/>
         <w:rPr>
           <w:rFonts w:asciiTheme="minorHAnsi" w:hAnsiTheme="minorHAnsi" w:cstheme="minorHAnsi"/>
         </w:rPr>
       </w:pPr>
-      <w:bookmarkStart w:id="14" w:name="_Toc507670776"/>
-      <w:bookmarkStart w:id="15" w:name="_Toc42673516"/>
-      <w:bookmarkStart w:id="16" w:name="_Toc146184908"/>
+      <w:bookmarkStart w:id="15" w:name="_Toc507670776"/>
+      <w:bookmarkStart w:id="16" w:name="_Toc42673516"/>
+      <w:bookmarkStart w:id="17" w:name="_Toc146550858"/>
       <w:r>
         <w:rPr>
           <w:rFonts w:asciiTheme="minorHAnsi" w:hAnsiTheme="minorHAnsi" w:cstheme="minorHAnsi"/>
         </w:rPr>
-        <w:lastRenderedPageBreak/>
         <w:t>Strateg</w:t>
       </w:r>
-      <w:bookmarkEnd w:id="14"/>
+      <w:bookmarkEnd w:id="15"/>
       <w:r>
         <w:rPr>
           <w:rFonts w:asciiTheme="minorHAnsi" w:hAnsiTheme="minorHAnsi" w:cstheme="minorHAnsi"/>
         </w:rPr>
         <w:t>y</w:t>
       </w:r>
-      <w:bookmarkEnd w:id="15"/>
       <w:bookmarkEnd w:id="16"/>
+      <w:bookmarkEnd w:id="17"/>
     </w:p>
     <w:p>
       <w:pPr>
@@ -5693,22 +5560,22 @@
           <w:rFonts w:asciiTheme="minorHAnsi" w:hAnsiTheme="minorHAnsi" w:cstheme="minorHAnsi"/>
         </w:rPr>
       </w:pPr>
-      <w:bookmarkStart w:id="17" w:name="_Toc42673517"/>
-      <w:bookmarkStart w:id="18" w:name="_Toc146184909"/>
+      <w:bookmarkStart w:id="18" w:name="_Toc42673517"/>
+      <w:bookmarkStart w:id="19" w:name="_Toc146550859"/>
       <w:r>
         <w:rPr>
           <w:rFonts w:asciiTheme="minorHAnsi" w:hAnsiTheme="minorHAnsi" w:cstheme="minorHAnsi"/>
         </w:rPr>
         <w:t>Research questions</w:t>
       </w:r>
-      <w:bookmarkEnd w:id="17"/>
+      <w:bookmarkEnd w:id="18"/>
       <w:r>
         <w:rPr>
           <w:rFonts w:asciiTheme="minorHAnsi" w:hAnsiTheme="minorHAnsi" w:cstheme="minorHAnsi"/>
         </w:rPr>
         <w:t xml:space="preserve"> and methodology</w:t>
       </w:r>
-      <w:bookmarkEnd w:id="18"/>
+      <w:bookmarkEnd w:id="19"/>
     </w:p>
     <w:p>
       <w:pPr>
@@ -5717,7 +5584,7 @@
           <w:rFonts w:asciiTheme="minorHAnsi" w:hAnsiTheme="minorHAnsi" w:cstheme="minorHAnsi"/>
         </w:rPr>
       </w:pPr>
-      <w:bookmarkStart w:id="19" w:name="_Toc146184910"/>
+      <w:bookmarkStart w:id="20" w:name="_Toc146550860"/>
       <w:r>
         <w:rPr>
           <w:rStyle w:val="Heading3Char"/>
@@ -5726,7 +5593,7 @@
         </w:rPr>
         <w:t>Research Question 1:</w:t>
       </w:r>
-      <w:bookmarkEnd w:id="19"/>
+      <w:bookmarkEnd w:id="20"/>
     </w:p>
     <w:p>
       <w:pPr>
@@ -5761,14 +5628,14 @@
           <w:rFonts w:asciiTheme="minorHAnsi" w:hAnsiTheme="minorHAnsi" w:cstheme="minorHAnsi"/>
         </w:rPr>
       </w:pPr>
-      <w:bookmarkStart w:id="20" w:name="_Toc146184911"/>
+      <w:bookmarkStart w:id="21" w:name="_Toc146550861"/>
       <w:r>
         <w:rPr>
           <w:rFonts w:asciiTheme="minorHAnsi" w:hAnsiTheme="minorHAnsi" w:cstheme="minorHAnsi"/>
         </w:rPr>
         <w:t>Methodology (Dot Framework):</w:t>
       </w:r>
-      <w:bookmarkEnd w:id="20"/>
+      <w:bookmarkEnd w:id="21"/>
     </w:p>
     <w:p>
       <w:pPr>
@@ -5893,14 +5760,14 @@
           <w:rFonts w:asciiTheme="minorHAnsi" w:hAnsiTheme="minorHAnsi" w:cstheme="minorHAnsi"/>
         </w:rPr>
       </w:pPr>
-      <w:bookmarkStart w:id="21" w:name="_Toc146184912"/>
+      <w:bookmarkStart w:id="22" w:name="_Toc146550862"/>
       <w:r>
         <w:rPr>
           <w:rFonts w:asciiTheme="minorHAnsi" w:hAnsiTheme="minorHAnsi" w:cstheme="minorHAnsi"/>
         </w:rPr>
         <w:t>Research Question 2:</w:t>
       </w:r>
-      <w:bookmarkEnd w:id="21"/>
+      <w:bookmarkEnd w:id="22"/>
     </w:p>
     <w:p>
       <w:pPr>
@@ -5926,14 +5793,14 @@
           <w:rFonts w:asciiTheme="minorHAnsi" w:hAnsiTheme="minorHAnsi" w:cstheme="minorHAnsi"/>
         </w:rPr>
       </w:pPr>
-      <w:bookmarkStart w:id="22" w:name="_Toc146184913"/>
+      <w:bookmarkStart w:id="23" w:name="_Toc146550863"/>
       <w:r>
         <w:rPr>
           <w:rFonts w:asciiTheme="minorHAnsi" w:hAnsiTheme="minorHAnsi" w:cstheme="minorHAnsi"/>
         </w:rPr>
         <w:t>Methodology (Dot Framework):</w:t>
       </w:r>
-      <w:bookmarkEnd w:id="22"/>
+      <w:bookmarkEnd w:id="23"/>
     </w:p>
     <w:p>
       <w:pPr>
@@ -6030,14 +5897,14 @@
           <w:rFonts w:asciiTheme="minorHAnsi" w:hAnsiTheme="minorHAnsi" w:cstheme="minorHAnsi"/>
         </w:rPr>
       </w:pPr>
-      <w:bookmarkStart w:id="23" w:name="_Toc146184914"/>
+      <w:bookmarkStart w:id="24" w:name="_Toc146550864"/>
       <w:r>
         <w:rPr>
           <w:rFonts w:asciiTheme="minorHAnsi" w:hAnsiTheme="minorHAnsi" w:cstheme="minorHAnsi"/>
         </w:rPr>
         <w:t>Research Question 3:</w:t>
       </w:r>
-      <w:bookmarkEnd w:id="23"/>
+      <w:bookmarkEnd w:id="24"/>
     </w:p>
     <w:p>
       <w:pPr>
@@ -6139,167 +6006,16 @@
     </w:p>
     <w:p>
       <w:pPr>
-        <w:pStyle w:val="ListParagraph"/>
-      </w:pPr>
-    </w:p>
-    <w:p>
-      <w:pPr>
-        <w:pStyle w:val="ListParagraph"/>
-      </w:pPr>
-    </w:p>
-    <w:p>
-      <w:pPr>
-        <w:pStyle w:val="ListParagraph"/>
-      </w:pPr>
-    </w:p>
-    <w:p>
-      <w:pPr>
-        <w:pStyle w:val="ListParagraph"/>
-      </w:pPr>
-    </w:p>
-    <w:p>
-      <w:pPr>
-        <w:pStyle w:val="ListParagraph"/>
-      </w:pPr>
-    </w:p>
-    <w:p>
-      <w:pPr>
-        <w:pStyle w:val="ListParagraph"/>
-      </w:pPr>
-    </w:p>
-    <w:p>
-      <w:pPr>
-        <w:pStyle w:val="ListParagraph"/>
-      </w:pPr>
-    </w:p>
-    <w:p>
-      <w:pPr>
-        <w:pStyle w:val="ListParagraph"/>
-      </w:pPr>
-    </w:p>
-    <w:p>
-      <w:pPr>
-        <w:pStyle w:val="ListParagraph"/>
-      </w:pPr>
-    </w:p>
-    <w:p>
-      <w:pPr>
-        <w:pStyle w:val="ListParagraph"/>
-      </w:pPr>
-    </w:p>
-    <w:p>
-      <w:pPr>
-        <w:pStyle w:val="ListParagraph"/>
-      </w:pPr>
-    </w:p>
-    <w:p>
-      <w:pPr>
-        <w:pStyle w:val="ListParagraph"/>
-      </w:pPr>
-    </w:p>
-    <w:p>
-      <w:pPr>
-        <w:pStyle w:val="ListParagraph"/>
-      </w:pPr>
-    </w:p>
-    <w:p>
-      <w:pPr>
-        <w:pStyle w:val="ListParagraph"/>
-      </w:pPr>
-    </w:p>
-    <w:p>
-      <w:pPr>
-        <w:pStyle w:val="ListParagraph"/>
-      </w:pPr>
-    </w:p>
-    <w:p>
-      <w:pPr>
-        <w:pStyle w:val="ListParagraph"/>
-      </w:pPr>
-    </w:p>
-    <w:p>
-      <w:pPr>
-        <w:pStyle w:val="ListParagraph"/>
-      </w:pPr>
-    </w:p>
-    <w:p>
-      <w:pPr>
-        <w:pStyle w:val="ListParagraph"/>
-      </w:pPr>
-    </w:p>
-    <w:p>
-      <w:pPr>
-        <w:pStyle w:val="ListParagraph"/>
-      </w:pPr>
-    </w:p>
-    <w:p>
-      <w:pPr>
-        <w:pStyle w:val="ListParagraph"/>
-      </w:pPr>
-    </w:p>
-    <w:p>
-      <w:pPr>
-        <w:pStyle w:val="ListParagraph"/>
-      </w:pPr>
-    </w:p>
-    <w:p>
-      <w:pPr>
-        <w:pStyle w:val="ListParagraph"/>
-      </w:pPr>
-    </w:p>
-    <w:p>
-      <w:pPr>
-        <w:pStyle w:val="ListParagraph"/>
-      </w:pPr>
-    </w:p>
-    <w:p>
-      <w:pPr>
-        <w:pStyle w:val="ListParagraph"/>
-      </w:pPr>
-    </w:p>
-    <w:p>
-      <w:pPr>
-        <w:pStyle w:val="ListParagraph"/>
-      </w:pPr>
-    </w:p>
-    <w:p>
-      <w:pPr>
-        <w:pStyle w:val="ListParagraph"/>
-      </w:pPr>
-    </w:p>
-    <w:p>
-      <w:pPr>
-        <w:pStyle w:val="ListParagraph"/>
-      </w:pPr>
-    </w:p>
-    <w:p>
-      <w:pPr>
-        <w:pStyle w:val="ListParagraph"/>
-      </w:pPr>
-    </w:p>
-    <w:p>
-      <w:pPr>
         <w:pStyle w:val="Heading2"/>
       </w:pPr>
-      <w:bookmarkStart w:id="24" w:name="_Toc42673518"/>
-      <w:bookmarkStart w:id="25" w:name="_Toc146184915"/>
-      <w:r>
+      <w:bookmarkStart w:id="25" w:name="_Toc42673518"/>
+      <w:bookmarkStart w:id="26" w:name="_Toc146550865"/>
+      <w:r>
+        <w:lastRenderedPageBreak/>
         <w:t>End products</w:t>
       </w:r>
-      <w:bookmarkEnd w:id="24"/>
       <w:bookmarkEnd w:id="25"/>
-    </w:p>
-    <w:p>
-      <w:pPr>
-        <w:rPr>
-          <w:lang w:val="en-GB"/>
-        </w:rPr>
-      </w:pPr>
-    </w:p>
-    <w:p>
-      <w:pPr>
-        <w:pStyle w:val="ListParagraph"/>
-      </w:pPr>
+      <w:bookmarkEnd w:id="26"/>
     </w:p>
     <w:p>
       <w:r>
@@ -6351,13 +6067,13 @@
           <w:color w:val="4472C4" w:themeColor="accent1"/>
         </w:rPr>
       </w:pPr>
-      <w:bookmarkStart w:id="26" w:name="_Toc327581053"/>
-      <w:bookmarkStart w:id="27" w:name="_Toc327581603"/>
-      <w:bookmarkStart w:id="28" w:name="_Toc327583383"/>
-      <w:bookmarkStart w:id="29" w:name="_Toc339966122"/>
-      <w:bookmarkStart w:id="30" w:name="_Toc507670782"/>
-      <w:bookmarkStart w:id="31" w:name="_Toc42673522"/>
-      <w:bookmarkStart w:id="32" w:name="_Toc146184916"/>
+      <w:bookmarkStart w:id="27" w:name="_Toc327581053"/>
+      <w:bookmarkStart w:id="28" w:name="_Toc327581603"/>
+      <w:bookmarkStart w:id="29" w:name="_Toc327583383"/>
+      <w:bookmarkStart w:id="30" w:name="_Toc339966122"/>
+      <w:bookmarkStart w:id="31" w:name="_Toc507670782"/>
+      <w:bookmarkStart w:id="32" w:name="_Toc42673522"/>
+      <w:bookmarkStart w:id="33" w:name="_Toc146550866"/>
       <w:r>
         <w:rPr>
           <w:color w:val="4472C4" w:themeColor="accent1"/>
@@ -6365,19 +6081,19 @@
         <w:lastRenderedPageBreak/>
         <w:t>Activities and ti</w:t>
       </w:r>
-      <w:bookmarkEnd w:id="26"/>
       <w:bookmarkEnd w:id="27"/>
       <w:bookmarkEnd w:id="28"/>
       <w:bookmarkEnd w:id="29"/>
       <w:bookmarkEnd w:id="30"/>
+      <w:bookmarkEnd w:id="31"/>
       <w:r>
         <w:rPr>
           <w:color w:val="4472C4" w:themeColor="accent1"/>
         </w:rPr>
         <w:t>me plan</w:t>
       </w:r>
-      <w:bookmarkEnd w:id="31"/>
       <w:bookmarkEnd w:id="32"/>
+      <w:bookmarkEnd w:id="33"/>
     </w:p>
     <w:p>
       <w:pPr>
@@ -6386,16 +6102,16 @@
           <w:rFonts w:asciiTheme="minorHAnsi" w:hAnsiTheme="minorHAnsi" w:cstheme="minorHAnsi"/>
         </w:rPr>
       </w:pPr>
-      <w:bookmarkStart w:id="33" w:name="_Toc42673523"/>
-      <w:bookmarkStart w:id="34" w:name="_Toc146184917"/>
+      <w:bookmarkStart w:id="34" w:name="_Toc42673523"/>
+      <w:bookmarkStart w:id="35" w:name="_Toc146550867"/>
       <w:r>
         <w:rPr>
           <w:rFonts w:asciiTheme="minorHAnsi" w:hAnsiTheme="minorHAnsi" w:cstheme="minorHAnsi"/>
         </w:rPr>
         <w:t>Phases of the project</w:t>
       </w:r>
-      <w:bookmarkEnd w:id="33"/>
       <w:bookmarkEnd w:id="34"/>
+      <w:bookmarkEnd w:id="35"/>
     </w:p>
     <w:p>
       <w:pPr>
@@ -6417,14 +6133,14 @@
           <w:rFonts w:asciiTheme="minorHAnsi" w:hAnsiTheme="minorHAnsi" w:cstheme="minorHAnsi"/>
         </w:rPr>
       </w:pPr>
-      <w:bookmarkStart w:id="35" w:name="_Toc146184918"/>
+      <w:bookmarkStart w:id="36" w:name="_Toc146550868"/>
       <w:r>
         <w:rPr>
           <w:rFonts w:asciiTheme="minorHAnsi" w:hAnsiTheme="minorHAnsi" w:cstheme="minorHAnsi"/>
         </w:rPr>
         <w:t>Project Initiation Phase:</w:t>
       </w:r>
-      <w:bookmarkEnd w:id="35"/>
+      <w:bookmarkEnd w:id="36"/>
     </w:p>
     <w:p>
       <w:pPr>
@@ -6490,16 +6206,18 @@
         <w:pStyle w:val="Heading3"/>
         <w:rPr>
           <w:rFonts w:asciiTheme="minorHAnsi" w:hAnsiTheme="minorHAnsi" w:cstheme="minorHAnsi"/>
-        </w:rPr>
-      </w:pPr>
-      <w:bookmarkStart w:id="36" w:name="_Toc146184919"/>
+          <w:lang w:val="en-US"/>
+        </w:rPr>
+      </w:pPr>
+      <w:bookmarkStart w:id="37" w:name="_Toc146550869"/>
       <w:r>
         <w:rPr>
           <w:rFonts w:asciiTheme="minorHAnsi" w:hAnsiTheme="minorHAnsi" w:cstheme="minorHAnsi"/>
+          <w:lang w:val="en-US"/>
         </w:rPr>
         <w:t>System Design and Planning Phase:</w:t>
       </w:r>
-      <w:bookmarkEnd w:id="36"/>
+      <w:bookmarkEnd w:id="37"/>
     </w:p>
     <w:p>
       <w:pPr>
@@ -6610,14 +6328,14 @@
           <w:rFonts w:asciiTheme="minorHAnsi" w:hAnsiTheme="minorHAnsi" w:cstheme="minorHAnsi"/>
         </w:rPr>
       </w:pPr>
-      <w:bookmarkStart w:id="37" w:name="_Toc146184920"/>
+      <w:bookmarkStart w:id="38" w:name="_Toc146550870"/>
       <w:r>
         <w:rPr>
           <w:rFonts w:asciiTheme="minorHAnsi" w:hAnsiTheme="minorHAnsi" w:cstheme="minorHAnsi"/>
         </w:rPr>
         <w:t>Development and Implementation Phase:</w:t>
       </w:r>
-      <w:bookmarkEnd w:id="37"/>
+      <w:bookmarkEnd w:id="38"/>
     </w:p>
     <w:p>
       <w:pPr>
@@ -6835,17 +6553,19 @@
         <w:pStyle w:val="Heading3"/>
         <w:rPr>
           <w:rFonts w:asciiTheme="minorHAnsi" w:hAnsiTheme="minorHAnsi" w:cstheme="minorHAnsi"/>
-        </w:rPr>
-      </w:pPr>
-      <w:bookmarkStart w:id="38" w:name="_Toc146184921"/>
+          <w:lang w:val="en-US"/>
+        </w:rPr>
+      </w:pPr>
+      <w:bookmarkStart w:id="39" w:name="_Toc146550871"/>
       <w:r>
         <w:rPr>
           <w:rFonts w:asciiTheme="minorHAnsi" w:hAnsiTheme="minorHAnsi" w:cstheme="minorHAnsi"/>
+          <w:lang w:val="en-US"/>
         </w:rPr>
         <w:lastRenderedPageBreak/>
         <w:t>Testing and Quality Assurance Phase:</w:t>
       </w:r>
-      <w:bookmarkEnd w:id="38"/>
+      <w:bookmarkEnd w:id="39"/>
     </w:p>
     <w:p>
       <w:pPr>
@@ -6886,16 +6606,18 @@
         <w:pStyle w:val="Heading3"/>
         <w:rPr>
           <w:rFonts w:asciiTheme="minorHAnsi" w:hAnsiTheme="minorHAnsi" w:cstheme="minorHAnsi"/>
-        </w:rPr>
-      </w:pPr>
-      <w:bookmarkStart w:id="39" w:name="_Toc146184922"/>
+          <w:lang w:val="en-US"/>
+        </w:rPr>
+      </w:pPr>
+      <w:bookmarkStart w:id="40" w:name="_Toc146550872"/>
       <w:r>
         <w:rPr>
           <w:rFonts w:asciiTheme="minorHAnsi" w:hAnsiTheme="minorHAnsi" w:cstheme="minorHAnsi"/>
+          <w:lang w:val="en-US"/>
         </w:rPr>
         <w:t>Deployment and User Training Phase:</w:t>
       </w:r>
-      <w:bookmarkEnd w:id="39"/>
+      <w:bookmarkEnd w:id="40"/>
     </w:p>
     <w:p>
       <w:pPr>
@@ -6955,14 +6677,14 @@
           <w:rFonts w:asciiTheme="minorHAnsi" w:hAnsiTheme="minorHAnsi" w:cstheme="minorHAnsi"/>
         </w:rPr>
       </w:pPr>
-      <w:bookmarkStart w:id="40" w:name="_Toc146184923"/>
+      <w:bookmarkStart w:id="41" w:name="_Toc146550873"/>
       <w:r>
         <w:rPr>
           <w:rFonts w:asciiTheme="minorHAnsi" w:hAnsiTheme="minorHAnsi" w:cstheme="minorHAnsi"/>
         </w:rPr>
         <w:t>Operations and Monitoring Phase:</w:t>
       </w:r>
-      <w:bookmarkEnd w:id="40"/>
+      <w:bookmarkEnd w:id="41"/>
     </w:p>
     <w:p>
       <w:pPr>
@@ -7020,16 +6742,18 @@
         <w:pStyle w:val="Heading3"/>
         <w:rPr>
           <w:rFonts w:asciiTheme="minorHAnsi" w:hAnsiTheme="minorHAnsi" w:cstheme="minorHAnsi"/>
-        </w:rPr>
-      </w:pPr>
-      <w:bookmarkStart w:id="41" w:name="_Toc146184924"/>
+          <w:lang w:val="en-US"/>
+        </w:rPr>
+      </w:pPr>
+      <w:bookmarkStart w:id="42" w:name="_Toc146550874"/>
       <w:r>
         <w:rPr>
           <w:rFonts w:asciiTheme="minorHAnsi" w:hAnsiTheme="minorHAnsi" w:cstheme="minorHAnsi"/>
+          <w:lang w:val="en-US"/>
         </w:rPr>
         <w:t>Data Analysis and Decision-Making Phase:</w:t>
       </w:r>
-      <w:bookmarkEnd w:id="41"/>
+      <w:bookmarkEnd w:id="42"/>
     </w:p>
     <w:p>
       <w:pPr>
@@ -7072,14 +6796,14 @@
           <w:rFonts w:asciiTheme="minorHAnsi" w:hAnsiTheme="minorHAnsi" w:cstheme="minorHAnsi"/>
         </w:rPr>
       </w:pPr>
-      <w:bookmarkStart w:id="42" w:name="_Toc146184925"/>
+      <w:bookmarkStart w:id="43" w:name="_Toc146550875"/>
       <w:r>
         <w:rPr>
           <w:rFonts w:asciiTheme="minorHAnsi" w:hAnsiTheme="minorHAnsi" w:cstheme="minorHAnsi"/>
         </w:rPr>
         <w:t>Project Handover Phase:</w:t>
       </w:r>
-      <w:bookmarkEnd w:id="42"/>
+      <w:bookmarkEnd w:id="43"/>
     </w:p>
     <w:p>
       <w:pPr>
@@ -7137,16 +6861,18 @@
         <w:pStyle w:val="Heading3"/>
         <w:rPr>
           <w:rFonts w:asciiTheme="minorHAnsi" w:hAnsiTheme="minorHAnsi" w:cstheme="minorHAnsi"/>
-        </w:rPr>
-      </w:pPr>
-      <w:bookmarkStart w:id="43" w:name="_Toc146184926"/>
+          <w:lang w:val="en-US"/>
+        </w:rPr>
+      </w:pPr>
+      <w:bookmarkStart w:id="44" w:name="_Toc146550876"/>
       <w:r>
         <w:rPr>
           <w:rFonts w:asciiTheme="minorHAnsi" w:hAnsiTheme="minorHAnsi" w:cstheme="minorHAnsi"/>
+          <w:lang w:val="en-US"/>
         </w:rPr>
         <w:t>Evaluation, Reflection, and Closure Phase:</w:t>
       </w:r>
-      <w:bookmarkEnd w:id="43"/>
+      <w:bookmarkEnd w:id="44"/>
     </w:p>
     <w:p>
       <w:pPr>
@@ -7208,49 +6934,21 @@
     </w:p>
     <w:p>
       <w:pPr>
-        <w:rPr>
-          <w:rFonts w:cstheme="minorHAnsi"/>
-        </w:rPr>
-      </w:pPr>
-    </w:p>
-    <w:p>
-      <w:pPr>
-        <w:rPr>
-          <w:rFonts w:cstheme="minorHAnsi"/>
-        </w:rPr>
-      </w:pPr>
-    </w:p>
-    <w:p>
-      <w:pPr>
-        <w:rPr>
-          <w:rFonts w:cstheme="minorHAnsi"/>
-        </w:rPr>
-      </w:pPr>
-    </w:p>
-    <w:p>
-      <w:pPr>
-        <w:rPr>
-          <w:rFonts w:cstheme="minorHAnsi"/>
-        </w:rPr>
-      </w:pPr>
-    </w:p>
-    <w:p>
-      <w:pPr>
         <w:pStyle w:val="Heading2"/>
         <w:rPr>
           <w:rFonts w:asciiTheme="minorHAnsi" w:hAnsiTheme="minorHAnsi" w:cstheme="minorHAnsi"/>
         </w:rPr>
       </w:pPr>
-      <w:bookmarkStart w:id="44" w:name="_Toc42673524"/>
-      <w:bookmarkStart w:id="45" w:name="_Toc146184927"/>
+      <w:bookmarkStart w:id="45" w:name="_Toc42673524"/>
+      <w:bookmarkStart w:id="46" w:name="_Toc146550877"/>
       <w:r>
         <w:rPr>
           <w:rFonts w:asciiTheme="minorHAnsi" w:hAnsiTheme="minorHAnsi" w:cstheme="minorHAnsi"/>
         </w:rPr>
         <w:t>Time plan and milestones</w:t>
       </w:r>
-      <w:bookmarkEnd w:id="44"/>
       <w:bookmarkEnd w:id="45"/>
+      <w:bookmarkEnd w:id="46"/>
     </w:p>
     <w:p>
       <w:pPr>
@@ -7273,14 +6971,14 @@
           <w:rFonts w:asciiTheme="minorHAnsi" w:hAnsiTheme="minorHAnsi" w:cstheme="minorHAnsi"/>
         </w:rPr>
       </w:pPr>
-      <w:bookmarkStart w:id="46" w:name="_Toc146184928"/>
+      <w:bookmarkStart w:id="47" w:name="_Toc146550878"/>
       <w:r>
         <w:rPr>
           <w:rFonts w:asciiTheme="minorHAnsi" w:hAnsiTheme="minorHAnsi" w:cstheme="minorHAnsi"/>
         </w:rPr>
         <w:t>Sprint 1</w:t>
       </w:r>
-      <w:bookmarkEnd w:id="46"/>
+      <w:bookmarkEnd w:id="47"/>
     </w:p>
     <w:p>
       <w:pPr>
@@ -7301,15 +6999,7 @@
           <w:color w:val="2D3B45"/>
           <w:shd w:val="clear" w:color="auto" w:fill="FFFFFF"/>
         </w:rPr>
-        <w:t>Project plan</w:t>
-      </w:r>
-      <w:r>
-        <w:rPr>
-          <w:rFonts w:cstheme="minorHAnsi"/>
-          <w:color w:val="2D3B45"/>
-          <w:shd w:val="clear" w:color="auto" w:fill="FFFFFF"/>
-        </w:rPr>
-        <w:t>.</w:t>
+        <w:t>Project plan.</w:t>
       </w:r>
     </w:p>
     <w:p>
@@ -7331,16 +7021,7 @@
           <w:color w:val="2D3B45"/>
           <w:shd w:val="clear" w:color="auto" w:fill="FFFFFF"/>
         </w:rPr>
-        <w:lastRenderedPageBreak/>
-        <w:t>Initial product backlog</w:t>
-      </w:r>
-      <w:r>
-        <w:rPr>
-          <w:rFonts w:cstheme="minorHAnsi"/>
-          <w:color w:val="2D3B45"/>
-          <w:shd w:val="clear" w:color="auto" w:fill="FFFFFF"/>
-        </w:rPr>
-        <w:t>.</w:t>
+        <w:t>Initial product backlog.</w:t>
       </w:r>
     </w:p>
     <w:p>
@@ -7362,15 +7043,7 @@
           <w:color w:val="2D3B45"/>
           <w:shd w:val="clear" w:color="auto" w:fill="FFFFFF"/>
         </w:rPr>
-        <w:t>Backend: first setup of RESTful API</w:t>
-      </w:r>
-      <w:r>
-        <w:rPr>
-          <w:rFonts w:cstheme="minorHAnsi"/>
-          <w:color w:val="2D3B45"/>
-          <w:shd w:val="clear" w:color="auto" w:fill="FFFFFF"/>
-        </w:rPr>
-        <w:t>.</w:t>
+        <w:t>Backend: first setup of RESTful API.</w:t>
       </w:r>
     </w:p>
     <w:p>
@@ -7392,15 +7065,7 @@
           <w:color w:val="2D3B45"/>
           <w:shd w:val="clear" w:color="auto" w:fill="FFFFFF"/>
         </w:rPr>
-        <w:t>Layering, dependency inversion and injection using Spring</w:t>
-      </w:r>
-      <w:r>
-        <w:rPr>
-          <w:rFonts w:cstheme="minorHAnsi"/>
-          <w:color w:val="2D3B45"/>
-          <w:shd w:val="clear" w:color="auto" w:fill="FFFFFF"/>
-        </w:rPr>
-        <w:t>.</w:t>
+        <w:t>Layering, dependency inversion and injection using Spring.</w:t>
       </w:r>
     </w:p>
     <w:p>
@@ -7421,15 +7086,7 @@
           <w:color w:val="2D3B45"/>
           <w:shd w:val="clear" w:color="auto" w:fill="FFFFFF"/>
         </w:rPr>
-        <w:t>CI/CD environment initialization</w:t>
-      </w:r>
-      <w:r>
-        <w:rPr>
-          <w:rFonts w:cstheme="minorHAnsi"/>
-          <w:color w:val="2D3B45"/>
-          <w:shd w:val="clear" w:color="auto" w:fill="FFFFFF"/>
-        </w:rPr>
-        <w:t>.</w:t>
+        <w:t>CI/CD environment initialization.</w:t>
       </w:r>
     </w:p>
     <w:p>
@@ -7439,14 +7096,14 @@
           <w:rFonts w:asciiTheme="minorHAnsi" w:hAnsiTheme="minorHAnsi" w:cstheme="minorHAnsi"/>
         </w:rPr>
       </w:pPr>
-      <w:bookmarkStart w:id="47" w:name="_Toc146184929"/>
+      <w:bookmarkStart w:id="48" w:name="_Toc146550879"/>
       <w:r>
         <w:rPr>
           <w:rFonts w:asciiTheme="minorHAnsi" w:hAnsiTheme="minorHAnsi" w:cstheme="minorHAnsi"/>
         </w:rPr>
         <w:t>Sprint 2</w:t>
       </w:r>
-      <w:bookmarkEnd w:id="47"/>
+      <w:bookmarkEnd w:id="48"/>
     </w:p>
     <w:p>
       <w:pPr>
@@ -7467,15 +7124,7 @@
           <w:color w:val="2D3B45"/>
           <w:shd w:val="clear" w:color="auto" w:fill="FFFFFF"/>
         </w:rPr>
-        <w:t>Architecture constraints and design decisions</w:t>
-      </w:r>
-      <w:r>
-        <w:rPr>
-          <w:rFonts w:cstheme="minorHAnsi"/>
-          <w:color w:val="2D3B45"/>
-          <w:shd w:val="clear" w:color="auto" w:fill="FFFFFF"/>
-        </w:rPr>
-        <w:t>.</w:t>
+        <w:t>Architecture constraints and design decisions.</w:t>
       </w:r>
     </w:p>
     <w:p>
@@ -7497,15 +7146,8 @@
           <w:color w:val="2D3B45"/>
           <w:shd w:val="clear" w:color="auto" w:fill="FFFFFF"/>
         </w:rPr>
-        <w:t>C4 Model diagrams with context/explanations for level 1 (system context), 2 (container) and 3 (component)</w:t>
-      </w:r>
-      <w:r>
-        <w:rPr>
-          <w:rFonts w:cstheme="minorHAnsi"/>
-          <w:color w:val="2D3B45"/>
-          <w:shd w:val="clear" w:color="auto" w:fill="FFFFFF"/>
-        </w:rPr>
-        <w:t>.</w:t>
+        <w:lastRenderedPageBreak/>
+        <w:t>C4 Model diagrams with context/explanations for level 1 (system context), 2 (container) and 3 (component).</w:t>
       </w:r>
     </w:p>
     <w:p>
@@ -7527,31 +7169,7 @@
           <w:color w:val="2D3B45"/>
           <w:shd w:val="clear" w:color="auto" w:fill="FFFFFF"/>
         </w:rPr>
-        <w:t>Backend</w:t>
-      </w:r>
-      <w:r>
-        <w:rPr>
-          <w:rFonts w:cstheme="minorHAnsi"/>
-          <w:color w:val="2D3B45"/>
-          <w:shd w:val="clear" w:color="auto" w:fill="FFFFFF"/>
-        </w:rPr>
-        <w:t xml:space="preserve">: </w:t>
-      </w:r>
-      <w:r>
-        <w:rPr>
-          <w:rFonts w:cstheme="minorHAnsi"/>
-          <w:color w:val="2D3B45"/>
-          <w:shd w:val="clear" w:color="auto" w:fill="FFFFFF"/>
-        </w:rPr>
-        <w:t>CORS configuration in-place for controllers</w:t>
-      </w:r>
-      <w:r>
-        <w:rPr>
-          <w:rFonts w:cstheme="minorHAnsi"/>
-          <w:color w:val="2D3B45"/>
-          <w:shd w:val="clear" w:color="auto" w:fill="FFFFFF"/>
-        </w:rPr>
-        <w:t>.</w:t>
+        <w:t>Backend: CORS configuration in-place for controllers.</w:t>
       </w:r>
     </w:p>
     <w:p>
@@ -7573,512 +7191,7 @@
           <w:color w:val="2D3B45"/>
           <w:shd w:val="clear" w:color="auto" w:fill="FFFFFF"/>
         </w:rPr>
-        <w:t>Initial Frontend setup</w:t>
-      </w:r>
-      <w:r>
-        <w:rPr>
-          <w:rFonts w:cstheme="minorHAnsi"/>
-          <w:color w:val="2D3B45"/>
-          <w:shd w:val="clear" w:color="auto" w:fill="FFFFFF"/>
-        </w:rPr>
-        <w:t>.</w:t>
-      </w:r>
-    </w:p>
-    <w:p>
-      <w:pPr>
-        <w:pStyle w:val="Heading3"/>
-        <w:rPr>
-          <w:rFonts w:asciiTheme="minorHAnsi" w:hAnsiTheme="minorHAnsi" w:cstheme="minorHAnsi"/>
-          <w:shd w:val="clear" w:color="auto" w:fill="FFFFFF"/>
-        </w:rPr>
-      </w:pPr>
-      <w:bookmarkStart w:id="48" w:name="_Toc146184930"/>
-      <w:r>
-        <w:rPr>
-          <w:rFonts w:asciiTheme="minorHAnsi" w:hAnsiTheme="minorHAnsi" w:cstheme="minorHAnsi"/>
-          <w:shd w:val="clear" w:color="auto" w:fill="FFFFFF"/>
-        </w:rPr>
-        <w:t>Sprint 3</w:t>
-      </w:r>
-      <w:bookmarkEnd w:id="48"/>
-    </w:p>
-    <w:p>
-      <w:pPr>
-        <w:pStyle w:val="ListParagraph"/>
-        <w:numPr>
-          <w:ilvl w:val="0"/>
-          <w:numId w:val="28"/>
-        </w:numPr>
-        <w:rPr>
-          <w:rFonts w:cstheme="minorHAnsi"/>
-          <w:color w:val="2D3B45"/>
-          <w:shd w:val="clear" w:color="auto" w:fill="FFFFFF"/>
-        </w:rPr>
-      </w:pPr>
-      <w:r>
-        <w:rPr>
-          <w:rFonts w:cstheme="minorHAnsi"/>
-          <w:color w:val="2D3B45"/>
-          <w:shd w:val="clear" w:color="auto" w:fill="FFFFFF"/>
-        </w:rPr>
-        <w:t>Design document version 2</w:t>
-      </w:r>
-      <w:r>
-        <w:rPr>
-          <w:rFonts w:cstheme="minorHAnsi"/>
-          <w:color w:val="2D3B45"/>
-          <w:shd w:val="clear" w:color="auto" w:fill="FFFFFF"/>
-        </w:rPr>
-        <w:t>.</w:t>
-      </w:r>
-    </w:p>
-    <w:p>
-      <w:pPr>
-        <w:pStyle w:val="ListParagraph"/>
-        <w:numPr>
-          <w:ilvl w:val="0"/>
-          <w:numId w:val="28"/>
-        </w:numPr>
-        <w:rPr>
-          <w:rFonts w:cstheme="minorHAnsi"/>
-          <w:color w:val="2D3B45"/>
-          <w:shd w:val="clear" w:color="auto" w:fill="FFFFFF"/>
-        </w:rPr>
-      </w:pPr>
-      <w:r>
-        <w:rPr>
-          <w:rFonts w:cstheme="minorHAnsi"/>
-          <w:color w:val="2D3B45"/>
-          <w:shd w:val="clear" w:color="auto" w:fill="FFFFFF"/>
-        </w:rPr>
-        <w:t>Initial Backend to Database setup</w:t>
-      </w:r>
-      <w:r>
-        <w:rPr>
-          <w:rFonts w:cstheme="minorHAnsi"/>
-          <w:color w:val="2D3B45"/>
-          <w:shd w:val="clear" w:color="auto" w:fill="FFFFFF"/>
-        </w:rPr>
-        <w:t>.</w:t>
-      </w:r>
-    </w:p>
-    <w:p>
-      <w:pPr>
-        <w:pStyle w:val="ListParagraph"/>
-        <w:numPr>
-          <w:ilvl w:val="0"/>
-          <w:numId w:val="28"/>
-        </w:numPr>
-        <w:rPr>
-          <w:rFonts w:cstheme="minorHAnsi"/>
-        </w:rPr>
-      </w:pPr>
-      <w:r>
-        <w:rPr>
-          <w:rFonts w:cstheme="minorHAnsi"/>
-          <w:color w:val="2D3B45"/>
-          <w:shd w:val="clear" w:color="auto" w:fill="FFFFFF"/>
-        </w:rPr>
-        <w:t>SonarQube</w:t>
-      </w:r>
-      <w:r>
-        <w:rPr>
-          <w:rFonts w:cstheme="minorHAnsi"/>
-          <w:color w:val="2D3B45"/>
-          <w:shd w:val="clear" w:color="auto" w:fill="FFFFFF"/>
-        </w:rPr>
-        <w:t>.</w:t>
-      </w:r>
-    </w:p>
-    <w:p>
-      <w:pPr>
-        <w:pStyle w:val="Heading3"/>
-        <w:rPr>
-          <w:rFonts w:asciiTheme="minorHAnsi" w:hAnsiTheme="minorHAnsi" w:cstheme="minorHAnsi"/>
-        </w:rPr>
-      </w:pPr>
-      <w:bookmarkStart w:id="49" w:name="_Toc146184931"/>
-      <w:r>
-        <w:rPr>
-          <w:rFonts w:asciiTheme="minorHAnsi" w:hAnsiTheme="minorHAnsi" w:cstheme="minorHAnsi"/>
-        </w:rPr>
-        <w:t>Sprint 4</w:t>
-      </w:r>
-      <w:bookmarkEnd w:id="49"/>
-    </w:p>
-    <w:p>
-      <w:pPr>
-        <w:pStyle w:val="ListParagraph"/>
-        <w:numPr>
-          <w:ilvl w:val="0"/>
-          <w:numId w:val="29"/>
-        </w:numPr>
-        <w:rPr>
-          <w:rFonts w:cstheme="minorHAnsi"/>
-        </w:rPr>
-      </w:pPr>
-      <w:r>
-        <w:rPr>
-          <w:rFonts w:cstheme="minorHAnsi"/>
-        </w:rPr>
-        <w:t>Design document version 3</w:t>
-      </w:r>
-      <w:r>
-        <w:rPr>
-          <w:rFonts w:cstheme="minorHAnsi"/>
-        </w:rPr>
-        <w:t>.</w:t>
-      </w:r>
-    </w:p>
-    <w:p>
-      <w:pPr>
-        <w:pStyle w:val="ListParagraph"/>
-        <w:numPr>
-          <w:ilvl w:val="0"/>
-          <w:numId w:val="29"/>
-        </w:numPr>
-        <w:rPr>
-          <w:rFonts w:cstheme="minorHAnsi"/>
-          <w:lang w:val="nl-NL"/>
-        </w:rPr>
-      </w:pPr>
-      <w:r>
-        <w:rPr>
-          <w:rFonts w:cstheme="minorHAnsi"/>
-          <w:color w:val="2D3B45"/>
-          <w:shd w:val="clear" w:color="auto" w:fill="FFFFFF"/>
-        </w:rPr>
-        <w:t>Authentication and authorization implementation</w:t>
-      </w:r>
-      <w:r>
-        <w:rPr>
-          <w:rFonts w:cstheme="minorHAnsi"/>
-          <w:color w:val="2D3B45"/>
-          <w:shd w:val="clear" w:color="auto" w:fill="FFFFFF"/>
-        </w:rPr>
-        <w:t>.</w:t>
-      </w:r>
-    </w:p>
-    <w:p>
-      <w:pPr>
-        <w:pStyle w:val="ListParagraph"/>
-        <w:numPr>
-          <w:ilvl w:val="0"/>
-          <w:numId w:val="29"/>
-        </w:numPr>
-        <w:rPr>
-          <w:rFonts w:cstheme="minorHAnsi"/>
-          <w:color w:val="2D3B45"/>
-          <w:shd w:val="clear" w:color="auto" w:fill="FFFFFF"/>
-        </w:rPr>
-      </w:pPr>
-      <w:r>
-        <w:rPr>
-          <w:rFonts w:cstheme="minorHAnsi"/>
-          <w:color w:val="2D3B45"/>
-          <w:shd w:val="clear" w:color="auto" w:fill="FFFFFF"/>
-        </w:rPr>
-        <w:t xml:space="preserve">Continuous Integration and </w:t>
-      </w:r>
-      <w:r>
-        <w:rPr>
-          <w:rFonts w:cstheme="minorHAnsi"/>
-          <w:color w:val="2D3B45"/>
-          <w:shd w:val="clear" w:color="auto" w:fill="FFFFFF"/>
-        </w:rPr>
-        <w:t>SonarQube.</w:t>
-      </w:r>
-    </w:p>
-    <w:p>
-      <w:pPr>
-        <w:rPr>
-          <w:rFonts w:cstheme="minorHAnsi"/>
-          <w:color w:val="2D3B45"/>
-          <w:shd w:val="clear" w:color="auto" w:fill="FFFFFF"/>
-        </w:rPr>
-      </w:pPr>
-    </w:p>
-    <w:p>
-      <w:pPr>
-        <w:pStyle w:val="Heading3"/>
-        <w:rPr>
-          <w:rFonts w:asciiTheme="minorHAnsi" w:hAnsiTheme="minorHAnsi" w:cstheme="minorHAnsi"/>
-          <w:shd w:val="clear" w:color="auto" w:fill="FFFFFF"/>
-        </w:rPr>
-      </w:pPr>
-      <w:bookmarkStart w:id="50" w:name="_Toc146184932"/>
-      <w:r>
-        <w:rPr>
-          <w:rFonts w:asciiTheme="minorHAnsi" w:hAnsiTheme="minorHAnsi" w:cstheme="minorHAnsi"/>
-          <w:shd w:val="clear" w:color="auto" w:fill="FFFFFF"/>
-        </w:rPr>
-        <w:t>Sprint 5</w:t>
-      </w:r>
-      <w:bookmarkEnd w:id="50"/>
-    </w:p>
-    <w:p>
-      <w:pPr>
-        <w:pStyle w:val="ListParagraph"/>
-        <w:numPr>
-          <w:ilvl w:val="0"/>
-          <w:numId w:val="31"/>
-        </w:numPr>
-        <w:rPr>
-          <w:rFonts w:cstheme="minorHAnsi"/>
-          <w:lang w:val="nl-NL"/>
-        </w:rPr>
-      </w:pPr>
-      <w:r>
-        <w:rPr>
-          <w:rFonts w:cstheme="minorHAnsi"/>
-          <w:lang w:val="nl-NL"/>
-        </w:rPr>
-        <w:t>Final design document</w:t>
-      </w:r>
-      <w:r>
-        <w:rPr>
-          <w:rFonts w:cstheme="minorHAnsi"/>
-          <w:lang w:val="nl-NL"/>
-        </w:rPr>
-        <w:t>.</w:t>
-      </w:r>
-    </w:p>
-    <w:p>
-      <w:pPr>
-        <w:pStyle w:val="ListParagraph"/>
-        <w:numPr>
-          <w:ilvl w:val="0"/>
-          <w:numId w:val="31"/>
-        </w:numPr>
-        <w:rPr>
-          <w:rFonts w:cstheme="minorHAnsi"/>
-          <w:color w:val="2D3B45"/>
-          <w:shd w:val="clear" w:color="auto" w:fill="FFFFFF"/>
-        </w:rPr>
-      </w:pPr>
-      <w:r>
-        <w:rPr>
-          <w:rFonts w:cstheme="minorHAnsi"/>
-          <w:color w:val="2D3B45"/>
-          <w:shd w:val="clear" w:color="auto" w:fill="FFFFFF"/>
-        </w:rPr>
-        <w:t>WebSocket’s</w:t>
-      </w:r>
-      <w:r>
-        <w:rPr>
-          <w:rFonts w:cstheme="minorHAnsi"/>
-          <w:color w:val="2D3B45"/>
-          <w:shd w:val="clear" w:color="auto" w:fill="FFFFFF"/>
-        </w:rPr>
-        <w:t xml:space="preserve"> feature</w:t>
-      </w:r>
-      <w:r>
-        <w:rPr>
-          <w:rFonts w:cstheme="minorHAnsi"/>
-          <w:color w:val="2D3B45"/>
-          <w:shd w:val="clear" w:color="auto" w:fill="FFFFFF"/>
-        </w:rPr>
-        <w:t>.</w:t>
-      </w:r>
-    </w:p>
-    <w:p>
-      <w:pPr>
-        <w:pStyle w:val="ListParagraph"/>
-        <w:numPr>
-          <w:ilvl w:val="0"/>
-          <w:numId w:val="31"/>
-        </w:numPr>
-        <w:rPr>
-          <w:rFonts w:cstheme="minorHAnsi"/>
-        </w:rPr>
-      </w:pPr>
-      <w:r>
-        <w:rPr>
-          <w:rFonts w:cstheme="minorHAnsi"/>
-        </w:rPr>
-        <w:t>Minimum viable product (MVP) features implement</w:t>
-      </w:r>
-      <w:r>
-        <w:rPr>
-          <w:rFonts w:cstheme="minorHAnsi"/>
-        </w:rPr>
-        <w:t>ation.</w:t>
-      </w:r>
-    </w:p>
-    <w:p>
-      <w:pPr>
-        <w:pStyle w:val="ListParagraph"/>
-        <w:numPr>
-          <w:ilvl w:val="0"/>
-          <w:numId w:val="31"/>
-        </w:numPr>
-        <w:rPr>
-          <w:rFonts w:cstheme="minorHAnsi"/>
-        </w:rPr>
-      </w:pPr>
-      <w:r>
-        <w:rPr>
-          <w:rFonts w:cstheme="minorHAnsi"/>
-          <w:color w:val="2D3B45"/>
-          <w:shd w:val="clear" w:color="auto" w:fill="FFFFFF"/>
-        </w:rPr>
-        <w:t xml:space="preserve">Continuous Integration and </w:t>
-      </w:r>
-      <w:r>
-        <w:rPr>
-          <w:rFonts w:cstheme="minorHAnsi"/>
-          <w:color w:val="2D3B45"/>
-          <w:shd w:val="clear" w:color="auto" w:fill="FFFFFF"/>
-        </w:rPr>
-        <w:t>SonarQube.</w:t>
-      </w:r>
-    </w:p>
-    <w:p>
-      <w:pPr>
-        <w:pStyle w:val="Heading3"/>
-        <w:rPr>
-          <w:rFonts w:asciiTheme="minorHAnsi" w:hAnsiTheme="minorHAnsi" w:cstheme="minorHAnsi"/>
-        </w:rPr>
-      </w:pPr>
-      <w:bookmarkStart w:id="51" w:name="_Toc146184933"/>
-      <w:r>
-        <w:rPr>
-          <w:rFonts w:asciiTheme="minorHAnsi" w:hAnsiTheme="minorHAnsi" w:cstheme="minorHAnsi"/>
-        </w:rPr>
-        <w:t>Sprint 6</w:t>
-      </w:r>
-      <w:bookmarkEnd w:id="51"/>
-    </w:p>
-    <w:p>
-      <w:pPr>
-        <w:pStyle w:val="ListParagraph"/>
-        <w:numPr>
-          <w:ilvl w:val="0"/>
-          <w:numId w:val="32"/>
-        </w:numPr>
-        <w:rPr>
-          <w:rFonts w:cstheme="minorHAnsi"/>
-          <w:lang w:val="nl-NL"/>
-        </w:rPr>
-      </w:pPr>
-      <w:r>
-        <w:rPr>
-          <w:rFonts w:cstheme="minorHAnsi"/>
-          <w:lang w:val="nl-NL"/>
-        </w:rPr>
-        <w:t>Final UX feedback report</w:t>
-      </w:r>
-    </w:p>
-    <w:p>
-      <w:pPr>
-        <w:pStyle w:val="ListParagraph"/>
-        <w:numPr>
-          <w:ilvl w:val="0"/>
-          <w:numId w:val="32"/>
-        </w:numPr>
-        <w:rPr>
-          <w:rFonts w:cstheme="minorHAnsi"/>
-        </w:rPr>
-      </w:pPr>
-      <w:r>
-        <w:rPr>
-          <w:rFonts w:cstheme="minorHAnsi"/>
-        </w:rPr>
-        <w:t>Final individual track product with minimum viable product (MVP) features implemented</w:t>
-      </w:r>
-      <w:r>
-        <w:rPr>
-          <w:rFonts w:cstheme="minorHAnsi"/>
-        </w:rPr>
-        <w:t>.</w:t>
-      </w:r>
-    </w:p>
-    <w:p>
-      <w:pPr>
-        <w:pStyle w:val="ListParagraph"/>
-        <w:numPr>
-          <w:ilvl w:val="0"/>
-          <w:numId w:val="32"/>
-        </w:numPr>
-        <w:rPr>
-          <w:rFonts w:cstheme="minorHAnsi"/>
-          <w:color w:val="2D3B45"/>
-          <w:shd w:val="clear" w:color="auto" w:fill="FFFFFF"/>
-        </w:rPr>
-      </w:pPr>
-      <w:r>
-        <w:rPr>
-          <w:rFonts w:cstheme="minorHAnsi"/>
-          <w:color w:val="2D3B45"/>
-          <w:shd w:val="clear" w:color="auto" w:fill="FFFFFF"/>
-        </w:rPr>
-        <w:t xml:space="preserve">Continuous Integration and </w:t>
-      </w:r>
-      <w:r>
-        <w:rPr>
-          <w:rFonts w:cstheme="minorHAnsi"/>
-          <w:color w:val="2D3B45"/>
-          <w:shd w:val="clear" w:color="auto" w:fill="FFFFFF"/>
-        </w:rPr>
-        <w:t>SonarQube.</w:t>
-      </w:r>
-    </w:p>
-    <w:p>
-      <w:pPr>
-        <w:pStyle w:val="ListParagraph"/>
-        <w:numPr>
-          <w:ilvl w:val="0"/>
-          <w:numId w:val="32"/>
-        </w:numPr>
-        <w:rPr>
-          <w:rFonts w:cstheme="minorHAnsi"/>
-          <w:color w:val="2D3B45"/>
-          <w:shd w:val="clear" w:color="auto" w:fill="FFFFFF"/>
-        </w:rPr>
-      </w:pPr>
-      <w:r>
-        <w:rPr>
-          <w:rFonts w:cstheme="minorHAnsi"/>
-          <w:color w:val="2D3B45"/>
-          <w:shd w:val="clear" w:color="auto" w:fill="FFFFFF"/>
-        </w:rPr>
-        <w:t>Continuous Delivery</w:t>
-      </w:r>
-      <w:r>
-        <w:rPr>
-          <w:rFonts w:cstheme="minorHAnsi"/>
-          <w:color w:val="2D3B45"/>
-          <w:shd w:val="clear" w:color="auto" w:fill="FFFFFF"/>
-        </w:rPr>
-        <w:t>.</w:t>
-      </w:r>
-    </w:p>
-    <w:p>
-      <w:pPr>
-        <w:pStyle w:val="ListParagraph"/>
-        <w:numPr>
-          <w:ilvl w:val="0"/>
-          <w:numId w:val="32"/>
-        </w:numPr>
-        <w:rPr>
-          <w:rFonts w:cstheme="minorHAnsi"/>
-        </w:rPr>
-      </w:pPr>
-      <w:r>
-        <w:rPr>
-          <w:rFonts w:cstheme="minorHAnsi"/>
-          <w:color w:val="2D3B45"/>
-          <w:shd w:val="clear" w:color="auto" w:fill="FFFFFF"/>
-        </w:rPr>
-        <w:t>Hand in all your work</w:t>
-      </w:r>
-      <w:r>
-        <w:rPr>
-          <w:rFonts w:cstheme="minorHAnsi"/>
-          <w:color w:val="2D3B45"/>
-          <w:shd w:val="clear" w:color="auto" w:fill="FFFFFF"/>
-        </w:rPr>
-        <w:t>.</w:t>
+        <w:t>Initial Frontend setup.</w:t>
       </w:r>
     </w:p>
     <w:p/>
@@ -8670,13 +7783,13 @@
       </w:tr>
     </w:tbl>
     <w:p>
-      <w:bookmarkStart w:id="52" w:name="_Toc327581056"/>
-      <w:bookmarkStart w:id="53" w:name="_Toc327581606"/>
-      <w:bookmarkStart w:id="54" w:name="_Toc327583386"/>
-    </w:p>
-    <w:bookmarkEnd w:id="52"/>
-    <w:bookmarkEnd w:id="53"/>
-    <w:bookmarkEnd w:id="54"/>
+      <w:bookmarkStart w:id="49" w:name="_Toc327581056"/>
+      <w:bookmarkStart w:id="50" w:name="_Toc327581606"/>
+      <w:bookmarkStart w:id="51" w:name="_Toc327583386"/>
+    </w:p>
+    <w:bookmarkEnd w:id="49"/>
+    <w:bookmarkEnd w:id="50"/>
+    <w:bookmarkEnd w:id="51"/>
     <w:p>
       <w:pPr>
         <w:rPr>
@@ -8692,9 +7805,9 @@
           <w:color w:val="4472C4" w:themeColor="accent1"/>
         </w:rPr>
       </w:pPr>
-      <w:bookmarkStart w:id="55" w:name="_Toc507670785"/>
-      <w:bookmarkStart w:id="56" w:name="_Toc42673525"/>
-      <w:bookmarkStart w:id="57" w:name="_Toc146184934"/>
+      <w:bookmarkStart w:id="52" w:name="_Toc507670785"/>
+      <w:bookmarkStart w:id="53" w:name="_Toc42673525"/>
+      <w:bookmarkStart w:id="54" w:name="_Toc146550880"/>
       <w:r>
         <w:rPr>
           <w:color w:val="4472C4" w:themeColor="accent1"/>
@@ -8702,35 +7815,35 @@
         <w:lastRenderedPageBreak/>
         <w:t>Testing strategy and configuration management</w:t>
       </w:r>
+      <w:bookmarkEnd w:id="52"/>
+      <w:bookmarkEnd w:id="53"/>
+      <w:bookmarkEnd w:id="54"/>
+    </w:p>
+    <w:p>
+      <w:pPr>
+        <w:pStyle w:val="Heading2"/>
+        <w:rPr>
+          <w:rFonts w:asciiTheme="minorHAnsi" w:hAnsiTheme="minorHAnsi" w:cstheme="minorHAnsi"/>
+        </w:rPr>
+      </w:pPr>
+      <w:bookmarkStart w:id="55" w:name="_Toc507670786"/>
+      <w:bookmarkStart w:id="56" w:name="_Toc42673526"/>
+      <w:bookmarkStart w:id="57" w:name="_Toc146550881"/>
+      <w:r>
+        <w:rPr>
+          <w:rFonts w:asciiTheme="minorHAnsi" w:hAnsiTheme="minorHAnsi" w:cstheme="minorHAnsi"/>
+        </w:rPr>
+        <w:t>Testing strateg</w:t>
+      </w:r>
       <w:bookmarkEnd w:id="55"/>
+      <w:r>
+        <w:rPr>
+          <w:rFonts w:asciiTheme="minorHAnsi" w:hAnsiTheme="minorHAnsi" w:cstheme="minorHAnsi"/>
+        </w:rPr>
+        <w:t>y</w:t>
+      </w:r>
       <w:bookmarkEnd w:id="56"/>
       <w:bookmarkEnd w:id="57"/>
-    </w:p>
-    <w:p>
-      <w:pPr>
-        <w:pStyle w:val="Heading2"/>
-        <w:rPr>
-          <w:rFonts w:asciiTheme="minorHAnsi" w:hAnsiTheme="minorHAnsi" w:cstheme="minorHAnsi"/>
-        </w:rPr>
-      </w:pPr>
-      <w:bookmarkStart w:id="58" w:name="_Toc507670786"/>
-      <w:bookmarkStart w:id="59" w:name="_Toc42673526"/>
-      <w:bookmarkStart w:id="60" w:name="_Toc146184935"/>
-      <w:r>
-        <w:rPr>
-          <w:rFonts w:asciiTheme="minorHAnsi" w:hAnsiTheme="minorHAnsi" w:cstheme="minorHAnsi"/>
-        </w:rPr>
-        <w:t>Testing strateg</w:t>
-      </w:r>
-      <w:bookmarkEnd w:id="58"/>
-      <w:r>
-        <w:rPr>
-          <w:rFonts w:asciiTheme="minorHAnsi" w:hAnsiTheme="minorHAnsi" w:cstheme="minorHAnsi"/>
-        </w:rPr>
-        <w:t>y</w:t>
-      </w:r>
-      <w:bookmarkEnd w:id="59"/>
-      <w:bookmarkEnd w:id="60"/>
     </w:p>
     <w:p>
       <w:pPr>
@@ -9423,9 +8536,9 @@
       <w:pPr>
         <w:pStyle w:val="Heading2"/>
       </w:pPr>
-      <w:bookmarkStart w:id="61" w:name="_Toc507670787"/>
-      <w:bookmarkStart w:id="62" w:name="_Toc42673527"/>
-      <w:bookmarkStart w:id="63" w:name="_Toc146184936"/>
+      <w:bookmarkStart w:id="58" w:name="_Toc507670787"/>
+      <w:bookmarkStart w:id="59" w:name="_Toc42673527"/>
+      <w:bookmarkStart w:id="60" w:name="_Toc146550882"/>
       <w:r>
         <w:t>Test</w:t>
       </w:r>
@@ -9438,12 +8551,12 @@
       <w:r>
         <w:t xml:space="preserve"> and required </w:t>
       </w:r>
-      <w:bookmarkEnd w:id="61"/>
-      <w:bookmarkEnd w:id="62"/>
+      <w:bookmarkEnd w:id="58"/>
+      <w:bookmarkEnd w:id="59"/>
       <w:r>
         <w:t>resources.</w:t>
       </w:r>
-      <w:bookmarkEnd w:id="63"/>
+      <w:bookmarkEnd w:id="60"/>
     </w:p>
     <w:p>
       <w:pPr>
@@ -9556,18 +8669,18 @@
           <w:rFonts w:asciiTheme="minorHAnsi" w:hAnsiTheme="minorHAnsi" w:cstheme="minorHAnsi"/>
         </w:rPr>
       </w:pPr>
-      <w:bookmarkStart w:id="64" w:name="_Toc507670788"/>
-      <w:bookmarkStart w:id="65" w:name="_Toc42673528"/>
-      <w:bookmarkStart w:id="66" w:name="_Toc146184937"/>
+      <w:bookmarkStart w:id="61" w:name="_Toc507670788"/>
+      <w:bookmarkStart w:id="62" w:name="_Toc42673528"/>
+      <w:bookmarkStart w:id="63" w:name="_Toc146550883"/>
       <w:r>
         <w:rPr>
           <w:rFonts w:asciiTheme="minorHAnsi" w:hAnsiTheme="minorHAnsi" w:cstheme="minorHAnsi"/>
         </w:rPr>
         <w:t>Configuration management</w:t>
       </w:r>
-      <w:bookmarkEnd w:id="64"/>
-      <w:bookmarkEnd w:id="65"/>
-      <w:bookmarkEnd w:id="66"/>
+      <w:bookmarkEnd w:id="61"/>
+      <w:bookmarkEnd w:id="62"/>
+      <w:bookmarkEnd w:id="63"/>
     </w:p>
     <w:p>
       <w:pPr>
@@ -9765,9 +8878,9 @@
       <w:pPr>
         <w:pStyle w:val="Heading1"/>
       </w:pPr>
-      <w:bookmarkStart w:id="67" w:name="_Toc507670789"/>
-      <w:bookmarkStart w:id="68" w:name="_Toc42673529"/>
-      <w:bookmarkStart w:id="69" w:name="_Toc146184938"/>
+      <w:bookmarkStart w:id="64" w:name="_Toc507670789"/>
+      <w:bookmarkStart w:id="65" w:name="_Toc42673529"/>
+      <w:bookmarkStart w:id="66" w:name="_Toc146550884"/>
       <w:r>
         <w:lastRenderedPageBreak/>
         <w:t>R</w:t>
@@ -9775,21 +8888,21 @@
       <w:r>
         <w:t>isk</w:t>
       </w:r>
+      <w:bookmarkEnd w:id="64"/>
+      <w:bookmarkEnd w:id="65"/>
+      <w:bookmarkEnd w:id="66"/>
+    </w:p>
+    <w:p>
+      <w:pPr>
+        <w:pStyle w:val="Heading2"/>
+      </w:pPr>
+      <w:bookmarkStart w:id="67" w:name="_Toc42673531"/>
+      <w:bookmarkStart w:id="68" w:name="_Toc146550885"/>
+      <w:r>
+        <w:t>Risk and mitigation</w:t>
+      </w:r>
       <w:bookmarkEnd w:id="67"/>
       <w:bookmarkEnd w:id="68"/>
-      <w:bookmarkEnd w:id="69"/>
-    </w:p>
-    <w:p>
-      <w:pPr>
-        <w:pStyle w:val="Heading2"/>
-      </w:pPr>
-      <w:bookmarkStart w:id="70" w:name="_Toc42673531"/>
-      <w:bookmarkStart w:id="71" w:name="_Toc146184939"/>
-      <w:r>
-        <w:t>Risk and mitigation</w:t>
-      </w:r>
-      <w:bookmarkEnd w:id="70"/>
-      <w:bookmarkEnd w:id="71"/>
     </w:p>
     <w:tbl>
       <w:tblPr>
@@ -9805,10 +8918,10 @@
         <w:tblLook w:val="0000" w:firstRow="0" w:lastRow="0" w:firstColumn="0" w:lastColumn="0" w:noHBand="0" w:noVBand="0"/>
       </w:tblPr>
       <w:tblGrid>
-        <w:gridCol w:w="3182"/>
+        <w:gridCol w:w="3216"/>
         <w:gridCol w:w="1061"/>
-        <w:gridCol w:w="2238"/>
-        <w:gridCol w:w="2535"/>
+        <w:gridCol w:w="2137"/>
+        <w:gridCol w:w="2602"/>
       </w:tblGrid>
       <w:tr>
         <w:tc>
@@ -10383,7 +9496,7 @@
                 <w:sz w:val="20"/>
                 <w:lang w:val="en-US"/>
               </w:rPr>
-              <w:t>Time Constraints</w:t>
+              <w:t>Quality Issues</w:t>
             </w:r>
           </w:p>
         </w:tc>
@@ -10458,7 +9571,7 @@
                 <w:sz w:val="20"/>
                 <w:lang w:val="en-US"/>
               </w:rPr>
-              <w:t>Moderate</w:t>
+              <w:t>High</w:t>
             </w:r>
           </w:p>
         </w:tc>
@@ -10484,7 +9597,7 @@
                 <w:sz w:val="20"/>
                 <w:lang w:val="en-US"/>
               </w:rPr>
-              <w:t>Develop a realistic project schedule with buffer time for unexpected delays.</w:t>
+              <w:t>Define clear quality standards and criteria for deliverables.</w:t>
             </w:r>
           </w:p>
           <w:p>
@@ -10504,17 +9617,8 @@
                 <w:sz w:val="20"/>
                 <w:lang w:val="en-US"/>
               </w:rPr>
-              <w:t>Prioritize tasks based on their criticality and dependencies.</w:t>
-            </w:r>
-          </w:p>
-          <w:p>
-            <w:pPr>
-              <w:pStyle w:val="Tabelbody"/>
-              <w:rPr>
-                <w:sz w:val="20"/>
-                <w:lang w:val="en-US"/>
-              </w:rPr>
-            </w:pPr>
+              <w:t>Conduct regular quality checks and inspections throughout the project.</w:t>
+            </w:r>
           </w:p>
         </w:tc>
         <w:tc>
@@ -10525,12 +9629,22 @@
           <w:p>
             <w:pPr>
               <w:pStyle w:val="Tabelbody"/>
-              <w:ind w:left="720"/>
+              <w:numPr>
+                <w:ilvl w:val="0"/>
+                <w:numId w:val="21"/>
+              </w:numPr>
               <w:rPr>
                 <w:sz w:val="20"/>
                 <w:lang w:val="en-US"/>
               </w:rPr>
             </w:pPr>
+            <w:r>
+              <w:rPr>
+                <w:sz w:val="20"/>
+                <w:lang w:val="en-US"/>
+              </w:rPr>
+              <w:t>Address any quality issues promptly and implement corrective actions.</w:t>
+            </w:r>
           </w:p>
           <w:p>
             <w:pPr>
@@ -10549,27 +9663,14 @@
                 <w:sz w:val="20"/>
                 <w:lang w:val="en-US"/>
               </w:rPr>
-              <w:t>Regularly monitor progress against the project schedule and adjust timelines as needed.</w:t>
-            </w:r>
-          </w:p>
-          <w:p>
-            <w:pPr>
-              <w:pStyle w:val="Tabelbody"/>
-              <w:numPr>
-                <w:ilvl w:val="0"/>
-                <w:numId w:val="22"/>
-              </w:numPr>
+              <w:t>Perform root cause analysis to prevent similar issues in the future</w:t>
+            </w:r>
+            <w:r>
               <w:rPr>
                 <w:sz w:val="20"/>
                 <w:lang w:val="en-US"/>
               </w:rPr>
-            </w:pPr>
-            <w:r>
-              <w:rPr>
-                <w:sz w:val="20"/>
-                <w:lang w:val="en-US"/>
-              </w:rPr>
-              <w:t>Consider adjusting non-critical project tasks or features if schedule constraints become apparent.</w:t>
+              <w:t>.</w:t>
             </w:r>
           </w:p>
           <w:p>
@@ -11690,6 +10791,119 @@
     </w:lvl>
   </w:abstractNum>
   <w:abstractNum w:abstractNumId="8" w15:restartNumberingAfterBreak="0">
+    <w:nsid w:val="2383184B"/>
+    <w:multiLevelType w:val="multilevel"/>
+    <w:tmpl w:val="71F66E98"/>
+    <w:lvl w:ilvl="0">
+      <w:start w:val="1"/>
+      <w:numFmt w:val="decimal"/>
+      <w:lvlText w:val="%1."/>
+      <w:lvlJc w:val="left"/>
+      <w:pPr>
+        <w:tabs>
+          <w:tab w:val="num" w:pos="720"/>
+        </w:tabs>
+        <w:ind w:left="720" w:hanging="360"/>
+      </w:pPr>
+    </w:lvl>
+    <w:lvl w:ilvl="1" w:tentative="1">
+      <w:start w:val="1"/>
+      <w:numFmt w:val="decimal"/>
+      <w:lvlText w:val="%2."/>
+      <w:lvlJc w:val="left"/>
+      <w:pPr>
+        <w:tabs>
+          <w:tab w:val="num" w:pos="1440"/>
+        </w:tabs>
+        <w:ind w:left="1440" w:hanging="360"/>
+      </w:pPr>
+    </w:lvl>
+    <w:lvl w:ilvl="2" w:tentative="1">
+      <w:start w:val="1"/>
+      <w:numFmt w:val="decimal"/>
+      <w:lvlText w:val="%3."/>
+      <w:lvlJc w:val="left"/>
+      <w:pPr>
+        <w:tabs>
+          <w:tab w:val="num" w:pos="2160"/>
+        </w:tabs>
+        <w:ind w:left="2160" w:hanging="360"/>
+      </w:pPr>
+    </w:lvl>
+    <w:lvl w:ilvl="3" w:tentative="1">
+      <w:start w:val="1"/>
+      <w:numFmt w:val="decimal"/>
+      <w:lvlText w:val="%4."/>
+      <w:lvlJc w:val="left"/>
+      <w:pPr>
+        <w:tabs>
+          <w:tab w:val="num" w:pos="2880"/>
+        </w:tabs>
+        <w:ind w:left="2880" w:hanging="360"/>
+      </w:pPr>
+    </w:lvl>
+    <w:lvl w:ilvl="4" w:tentative="1">
+      <w:start w:val="1"/>
+      <w:numFmt w:val="decimal"/>
+      <w:lvlText w:val="%5."/>
+      <w:lvlJc w:val="left"/>
+      <w:pPr>
+        <w:tabs>
+          <w:tab w:val="num" w:pos="3600"/>
+        </w:tabs>
+        <w:ind w:left="3600" w:hanging="360"/>
+      </w:pPr>
+    </w:lvl>
+    <w:lvl w:ilvl="5" w:tentative="1">
+      <w:start w:val="1"/>
+      <w:numFmt w:val="decimal"/>
+      <w:lvlText w:val="%6."/>
+      <w:lvlJc w:val="left"/>
+      <w:pPr>
+        <w:tabs>
+          <w:tab w:val="num" w:pos="4320"/>
+        </w:tabs>
+        <w:ind w:left="4320" w:hanging="360"/>
+      </w:pPr>
+    </w:lvl>
+    <w:lvl w:ilvl="6" w:tentative="1">
+      <w:start w:val="1"/>
+      <w:numFmt w:val="decimal"/>
+      <w:lvlText w:val="%7."/>
+      <w:lvlJc w:val="left"/>
+      <w:pPr>
+        <w:tabs>
+          <w:tab w:val="num" w:pos="5040"/>
+        </w:tabs>
+        <w:ind w:left="5040" w:hanging="360"/>
+      </w:pPr>
+    </w:lvl>
+    <w:lvl w:ilvl="7" w:tentative="1">
+      <w:start w:val="1"/>
+      <w:numFmt w:val="decimal"/>
+      <w:lvlText w:val="%8."/>
+      <w:lvlJc w:val="left"/>
+      <w:pPr>
+        <w:tabs>
+          <w:tab w:val="num" w:pos="5760"/>
+        </w:tabs>
+        <w:ind w:left="5760" w:hanging="360"/>
+      </w:pPr>
+    </w:lvl>
+    <w:lvl w:ilvl="8" w:tentative="1">
+      <w:start w:val="1"/>
+      <w:numFmt w:val="decimal"/>
+      <w:lvlText w:val="%9."/>
+      <w:lvlJc w:val="left"/>
+      <w:pPr>
+        <w:tabs>
+          <w:tab w:val="num" w:pos="6480"/>
+        </w:tabs>
+        <w:ind w:left="6480" w:hanging="360"/>
+      </w:pPr>
+    </w:lvl>
+  </w:abstractNum>
+  <w:abstractNum w:abstractNumId="9" w15:restartNumberingAfterBreak="0">
     <w:nsid w:val="286E4C0A"/>
     <w:multiLevelType w:val="hybridMultilevel"/>
     <w:tmpl w:val="DF6EF81A"/>
@@ -11775,7 +10989,7 @@
       </w:pPr>
     </w:lvl>
   </w:abstractNum>
-  <w:abstractNum w:abstractNumId="9" w15:restartNumberingAfterBreak="0">
+  <w:abstractNum w:abstractNumId="10" w15:restartNumberingAfterBreak="0">
     <w:nsid w:val="29E7343F"/>
     <w:multiLevelType w:val="multilevel"/>
     <w:tmpl w:val="09763964"/>
@@ -11924,7 +11138,7 @@
       </w:rPr>
     </w:lvl>
   </w:abstractNum>
-  <w:abstractNum w:abstractNumId="10" w15:restartNumberingAfterBreak="0">
+  <w:abstractNum w:abstractNumId="11" w15:restartNumberingAfterBreak="0">
     <w:nsid w:val="2A663859"/>
     <w:multiLevelType w:val="hybridMultilevel"/>
     <w:tmpl w:val="FDAC5D3E"/>
@@ -12037,7 +11251,7 @@
       </w:rPr>
     </w:lvl>
   </w:abstractNum>
-  <w:abstractNum w:abstractNumId="11" w15:restartNumberingAfterBreak="0">
+  <w:abstractNum w:abstractNumId="12" w15:restartNumberingAfterBreak="0">
     <w:nsid w:val="2BED6A40"/>
     <w:multiLevelType w:val="hybridMultilevel"/>
     <w:tmpl w:val="EF9853CE"/>
@@ -12123,7 +11337,7 @@
       </w:pPr>
     </w:lvl>
   </w:abstractNum>
-  <w:abstractNum w:abstractNumId="12" w15:restartNumberingAfterBreak="0">
+  <w:abstractNum w:abstractNumId="13" w15:restartNumberingAfterBreak="0">
     <w:nsid w:val="2CF31AC9"/>
     <w:multiLevelType w:val="multilevel"/>
     <w:tmpl w:val="8918DCB4"/>
@@ -12272,7 +11486,7 @@
       </w:rPr>
     </w:lvl>
   </w:abstractNum>
-  <w:abstractNum w:abstractNumId="13" w15:restartNumberingAfterBreak="0">
+  <w:abstractNum w:abstractNumId="14" w15:restartNumberingAfterBreak="0">
     <w:nsid w:val="34B65F44"/>
     <w:multiLevelType w:val="multilevel"/>
     <w:tmpl w:val="0876F008"/>
@@ -12421,7 +11635,7 @@
       </w:rPr>
     </w:lvl>
   </w:abstractNum>
-  <w:abstractNum w:abstractNumId="14" w15:restartNumberingAfterBreak="0">
+  <w:abstractNum w:abstractNumId="15" w15:restartNumberingAfterBreak="0">
     <w:nsid w:val="34F30E8D"/>
     <w:multiLevelType w:val="hybridMultilevel"/>
     <w:tmpl w:val="54E4430A"/>
@@ -12510,7 +11724,7 @@
       </w:pPr>
     </w:lvl>
   </w:abstractNum>
-  <w:abstractNum w:abstractNumId="15" w15:restartNumberingAfterBreak="0">
+  <w:abstractNum w:abstractNumId="16" w15:restartNumberingAfterBreak="0">
     <w:nsid w:val="36273606"/>
     <w:multiLevelType w:val="multilevel"/>
     <w:tmpl w:val="63FE653E"/>
@@ -12699,7 +11913,7 @@
       </w:rPr>
     </w:lvl>
   </w:abstractNum>
-  <w:abstractNum w:abstractNumId="16" w15:restartNumberingAfterBreak="0">
+  <w:abstractNum w:abstractNumId="17" w15:restartNumberingAfterBreak="0">
     <w:nsid w:val="37AC10D8"/>
     <w:multiLevelType w:val="hybridMultilevel"/>
     <w:tmpl w:val="CBCA89B8"/>
@@ -12812,7 +12026,7 @@
       </w:rPr>
     </w:lvl>
   </w:abstractNum>
-  <w:abstractNum w:abstractNumId="17" w15:restartNumberingAfterBreak="0">
+  <w:abstractNum w:abstractNumId="18" w15:restartNumberingAfterBreak="0">
     <w:nsid w:val="3D994F27"/>
     <w:multiLevelType w:val="hybridMultilevel"/>
     <w:tmpl w:val="9D265F44"/>
@@ -12901,7 +12115,7 @@
       </w:pPr>
     </w:lvl>
   </w:abstractNum>
-  <w:abstractNum w:abstractNumId="18" w15:restartNumberingAfterBreak="0">
+  <w:abstractNum w:abstractNumId="19" w15:restartNumberingAfterBreak="0">
     <w:nsid w:val="3FE27334"/>
     <w:multiLevelType w:val="multilevel"/>
     <w:tmpl w:val="B860B528"/>
@@ -13050,7 +12264,7 @@
       </w:rPr>
     </w:lvl>
   </w:abstractNum>
-  <w:abstractNum w:abstractNumId="19" w15:restartNumberingAfterBreak="0">
+  <w:abstractNum w:abstractNumId="20" w15:restartNumberingAfterBreak="0">
     <w:nsid w:val="44C50263"/>
     <w:multiLevelType w:val="hybridMultilevel"/>
     <w:tmpl w:val="6F00E5C6"/>
@@ -13163,7 +12377,7 @@
       </w:pPr>
     </w:lvl>
   </w:abstractNum>
-  <w:abstractNum w:abstractNumId="20" w15:restartNumberingAfterBreak="0">
+  <w:abstractNum w:abstractNumId="21" w15:restartNumberingAfterBreak="0">
     <w:nsid w:val="502C6CE7"/>
     <w:multiLevelType w:val="multilevel"/>
     <w:tmpl w:val="30A20454"/>
@@ -13312,7 +12526,7 @@
       </w:rPr>
     </w:lvl>
   </w:abstractNum>
-  <w:abstractNum w:abstractNumId="21" w15:restartNumberingAfterBreak="0">
+  <w:abstractNum w:abstractNumId="22" w15:restartNumberingAfterBreak="0">
     <w:nsid w:val="50977A41"/>
     <w:multiLevelType w:val="hybridMultilevel"/>
     <w:tmpl w:val="D28823A0"/>
@@ -13425,7 +12639,7 @@
       </w:rPr>
     </w:lvl>
   </w:abstractNum>
-  <w:abstractNum w:abstractNumId="22" w15:restartNumberingAfterBreak="0">
+  <w:abstractNum w:abstractNumId="23" w15:restartNumberingAfterBreak="0">
     <w:nsid w:val="57257BEA"/>
     <w:multiLevelType w:val="hybridMultilevel"/>
     <w:tmpl w:val="1212A710"/>
@@ -13538,7 +12752,7 @@
       </w:rPr>
     </w:lvl>
   </w:abstractNum>
-  <w:abstractNum w:abstractNumId="23" w15:restartNumberingAfterBreak="0">
+  <w:abstractNum w:abstractNumId="24" w15:restartNumberingAfterBreak="0">
     <w:nsid w:val="62731322"/>
     <w:multiLevelType w:val="hybridMultilevel"/>
     <w:tmpl w:val="6A92CFCA"/>
@@ -13624,7 +12838,7 @@
       </w:pPr>
     </w:lvl>
   </w:abstractNum>
-  <w:abstractNum w:abstractNumId="24" w15:restartNumberingAfterBreak="0">
+  <w:abstractNum w:abstractNumId="25" w15:restartNumberingAfterBreak="0">
     <w:nsid w:val="644756F5"/>
     <w:multiLevelType w:val="hybridMultilevel"/>
     <w:tmpl w:val="585E8100"/>
@@ -13713,7 +12927,7 @@
       </w:pPr>
     </w:lvl>
   </w:abstractNum>
-  <w:abstractNum w:abstractNumId="25" w15:restartNumberingAfterBreak="0">
+  <w:abstractNum w:abstractNumId="26" w15:restartNumberingAfterBreak="0">
     <w:nsid w:val="68821461"/>
     <w:multiLevelType w:val="hybridMultilevel"/>
     <w:tmpl w:val="FB14B7B6"/>
@@ -13826,7 +13040,7 @@
       </w:rPr>
     </w:lvl>
   </w:abstractNum>
-  <w:abstractNum w:abstractNumId="26" w15:restartNumberingAfterBreak="0">
+  <w:abstractNum w:abstractNumId="27" w15:restartNumberingAfterBreak="0">
     <w:nsid w:val="6CC57E0F"/>
     <w:multiLevelType w:val="multilevel"/>
     <w:tmpl w:val="DF08EC86"/>
@@ -13947,7 +13161,7 @@
       </w:pPr>
     </w:lvl>
   </w:abstractNum>
-  <w:abstractNum w:abstractNumId="27" w15:restartNumberingAfterBreak="0">
+  <w:abstractNum w:abstractNumId="28" w15:restartNumberingAfterBreak="0">
     <w:nsid w:val="731A0ED5"/>
     <w:multiLevelType w:val="hybridMultilevel"/>
     <w:tmpl w:val="7CBE04BE"/>
@@ -14033,7 +13247,7 @@
       </w:pPr>
     </w:lvl>
   </w:abstractNum>
-  <w:abstractNum w:abstractNumId="28" w15:restartNumberingAfterBreak="0">
+  <w:abstractNum w:abstractNumId="29" w15:restartNumberingAfterBreak="0">
     <w:nsid w:val="73C93EF8"/>
     <w:multiLevelType w:val="multilevel"/>
     <w:tmpl w:val="00120DF6"/>
@@ -14182,7 +13396,7 @@
       </w:rPr>
     </w:lvl>
   </w:abstractNum>
-  <w:abstractNum w:abstractNumId="29" w15:restartNumberingAfterBreak="0">
+  <w:abstractNum w:abstractNumId="30" w15:restartNumberingAfterBreak="0">
     <w:nsid w:val="788D7A51"/>
     <w:multiLevelType w:val="hybridMultilevel"/>
     <w:tmpl w:val="74E4ABC8"/>
@@ -14268,7 +13482,7 @@
       </w:pPr>
     </w:lvl>
   </w:abstractNum>
-  <w:abstractNum w:abstractNumId="30" w15:restartNumberingAfterBreak="0">
+  <w:abstractNum w:abstractNumId="31" w15:restartNumberingAfterBreak="0">
     <w:nsid w:val="78EA6E81"/>
     <w:multiLevelType w:val="hybridMultilevel"/>
     <w:tmpl w:val="2494B740"/>
@@ -14354,7 +13568,7 @@
       </w:pPr>
     </w:lvl>
   </w:abstractNum>
-  <w:abstractNum w:abstractNumId="31" w15:restartNumberingAfterBreak="0">
+  <w:abstractNum w:abstractNumId="32" w15:restartNumberingAfterBreak="0">
     <w:nsid w:val="7F8A3529"/>
     <w:multiLevelType w:val="hybridMultilevel"/>
     <w:tmpl w:val="3B325574"/>
@@ -14444,7 +13658,7 @@
     </w:lvl>
   </w:abstractNum>
   <w:num w:numId="1" w16cid:durableId="30887775">
-    <w:abstractNumId w:val="15"/>
+    <w:abstractNumId w:val="16"/>
   </w:num>
   <w:num w:numId="2" w16cid:durableId="303969863">
     <w:abstractNumId w:val="6"/>
@@ -14453,91 +13667,94 @@
     <w:abstractNumId w:val="0"/>
   </w:num>
   <w:num w:numId="4" w16cid:durableId="334961175">
-    <w:abstractNumId w:val="14"/>
+    <w:abstractNumId w:val="15"/>
   </w:num>
   <w:num w:numId="5" w16cid:durableId="526601926">
-    <w:abstractNumId w:val="17"/>
+    <w:abstractNumId w:val="18"/>
   </w:num>
   <w:num w:numId="6" w16cid:durableId="1907179109">
-    <w:abstractNumId w:val="24"/>
+    <w:abstractNumId w:val="25"/>
   </w:num>
   <w:num w:numId="7" w16cid:durableId="881133056">
-    <w:abstractNumId w:val="20"/>
+    <w:abstractNumId w:val="21"/>
   </w:num>
   <w:num w:numId="8" w16cid:durableId="1440678490">
-    <w:abstractNumId w:val="25"/>
+    <w:abstractNumId w:val="26"/>
   </w:num>
   <w:num w:numId="9" w16cid:durableId="1811822130">
-    <w:abstractNumId w:val="22"/>
+    <w:abstractNumId w:val="23"/>
   </w:num>
   <w:num w:numId="10" w16cid:durableId="46803038">
     <w:abstractNumId w:val="1"/>
   </w:num>
   <w:num w:numId="11" w16cid:durableId="552690429">
-    <w:abstractNumId w:val="21"/>
+    <w:abstractNumId w:val="22"/>
   </w:num>
   <w:num w:numId="12" w16cid:durableId="485974356">
     <w:abstractNumId w:val="7"/>
   </w:num>
   <w:num w:numId="13" w16cid:durableId="447362198">
-    <w:abstractNumId w:val="10"/>
+    <w:abstractNumId w:val="11"/>
   </w:num>
   <w:num w:numId="14" w16cid:durableId="341979325">
-    <w:abstractNumId w:val="13"/>
+    <w:abstractNumId w:val="14"/>
   </w:num>
   <w:num w:numId="15" w16cid:durableId="1853298802">
-    <w:abstractNumId w:val="18"/>
+    <w:abstractNumId w:val="19"/>
   </w:num>
   <w:num w:numId="16" w16cid:durableId="626089470">
-    <w:abstractNumId w:val="31"/>
+    <w:abstractNumId w:val="32"/>
   </w:num>
   <w:num w:numId="17" w16cid:durableId="341858118">
-    <w:abstractNumId w:val="12"/>
+    <w:abstractNumId w:val="13"/>
   </w:num>
   <w:num w:numId="18" w16cid:durableId="1995330625">
     <w:abstractNumId w:val="3"/>
   </w:num>
   <w:num w:numId="19" w16cid:durableId="579145476">
-    <w:abstractNumId w:val="16"/>
+    <w:abstractNumId w:val="17"/>
   </w:num>
   <w:num w:numId="20" w16cid:durableId="990259242">
     <w:abstractNumId w:val="2"/>
   </w:num>
   <w:num w:numId="21" w16cid:durableId="590357393">
-    <w:abstractNumId w:val="9"/>
+    <w:abstractNumId w:val="10"/>
   </w:num>
   <w:num w:numId="22" w16cid:durableId="1379932921">
     <w:abstractNumId w:val="5"/>
   </w:num>
   <w:num w:numId="23" w16cid:durableId="1181241079">
-    <w:abstractNumId w:val="19"/>
+    <w:abstractNumId w:val="20"/>
   </w:num>
   <w:num w:numId="24" w16cid:durableId="1625037213">
-    <w:abstractNumId w:val="26"/>
+    <w:abstractNumId w:val="27"/>
   </w:num>
   <w:num w:numId="25" w16cid:durableId="518811691">
-    <w:abstractNumId w:val="27"/>
+    <w:abstractNumId w:val="28"/>
   </w:num>
   <w:num w:numId="26" w16cid:durableId="408775057">
-    <w:abstractNumId w:val="28"/>
+    <w:abstractNumId w:val="29"/>
   </w:num>
   <w:num w:numId="27" w16cid:durableId="614405817">
-    <w:abstractNumId w:val="29"/>
+    <w:abstractNumId w:val="30"/>
   </w:num>
   <w:num w:numId="28" w16cid:durableId="566460026">
-    <w:abstractNumId w:val="23"/>
+    <w:abstractNumId w:val="24"/>
   </w:num>
   <w:num w:numId="29" w16cid:durableId="1196039092">
-    <w:abstractNumId w:val="30"/>
+    <w:abstractNumId w:val="31"/>
   </w:num>
   <w:num w:numId="30" w16cid:durableId="1491603660">
-    <w:abstractNumId w:val="8"/>
+    <w:abstractNumId w:val="9"/>
   </w:num>
   <w:num w:numId="31" w16cid:durableId="800267068">
     <w:abstractNumId w:val="4"/>
   </w:num>
   <w:num w:numId="32" w16cid:durableId="1194658356">
-    <w:abstractNumId w:val="11"/>
+    <w:abstractNumId w:val="12"/>
+  </w:num>
+  <w:num w:numId="33" w16cid:durableId="241380634">
+    <w:abstractNumId w:val="8"/>
   </w:num>
 </w:numbering>
 </file>

</xml_diff>

<commit_message>
user services added with login logout and used uuid session. Bus and route code updated in more organized way, project plan updated etc.
</commit_message>
<xml_diff>
--- a/Documentation/Project Plan [Himalayan Bus].docx
+++ b/Documentation/Project Plan [Himalayan Bus].docx
@@ -4707,6 +4707,12 @@
                     <w:lang w:val="nl-NL"/>
                   </w:rPr>
                 </w:pPr>
+                <w:r>
+                  <w:rPr>
+                    <w:lang w:val="nl-NL"/>
+                  </w:rPr>
+                  <w:t>2023/09/22</w:t>
+                </w:r>
               </w:p>
             </w:tc>
             <w:tc>
@@ -4719,6 +4725,12 @@
                     <w:lang w:val="nl-NL"/>
                   </w:rPr>
                 </w:pPr>
+                <w:r>
+                  <w:rPr>
+                    <w:lang w:val="nl-NL"/>
+                  </w:rPr>
+                  <w:t>Himal</w:t>
+                </w:r>
               </w:p>
             </w:tc>
             <w:tc>
@@ -4731,6 +4743,12 @@
                     <w:lang w:val="nl-NL"/>
                   </w:rPr>
                 </w:pPr>
+                <w:r>
+                  <w:rPr>
+                    <w:lang w:val="nl-NL"/>
+                  </w:rPr>
+                  <w:t>Project plan started</w:t>
+                </w:r>
               </w:p>
             </w:tc>
             <w:tc>
@@ -4743,6 +4761,12 @@
                     <w:lang w:val="nl-NL"/>
                   </w:rPr>
                 </w:pPr>
+                <w:r>
+                  <w:rPr>
+                    <w:lang w:val="nl-NL"/>
+                  </w:rPr>
+                  <w:t>completed</w:t>
+                </w:r>
               </w:p>
             </w:tc>
           </w:tr>
@@ -4760,6 +4784,12 @@
                     <w:lang w:val="nl-NL"/>
                   </w:rPr>
                 </w:pPr>
+                <w:r>
+                  <w:rPr>
+                    <w:lang w:val="nl-NL"/>
+                  </w:rPr>
+                  <w:t>2</w:t>
+                </w:r>
               </w:p>
             </w:tc>
             <w:tc>
@@ -4772,6 +4802,12 @@
                     <w:lang w:val="nl-NL"/>
                   </w:rPr>
                 </w:pPr>
+                <w:r>
+                  <w:rPr>
+                    <w:lang w:val="nl-NL"/>
+                  </w:rPr>
+                  <w:t>2023/10/12</w:t>
+                </w:r>
               </w:p>
             </w:tc>
             <w:tc>
@@ -4784,6 +4820,12 @@
                     <w:lang w:val="nl-NL"/>
                   </w:rPr>
                 </w:pPr>
+                <w:r>
+                  <w:rPr>
+                    <w:lang w:val="nl-NL"/>
+                  </w:rPr>
+                  <w:t>Himal</w:t>
+                </w:r>
               </w:p>
             </w:tc>
             <w:tc>
@@ -4793,9 +4835,63 @@
               <w:p>
                 <w:pPr>
                   <w:rPr>
-                    <w:lang w:val="nl-NL"/>
+                    <w:rFonts w:ascii="Lato" w:hAnsi="Lato"/>
+                    <w:color w:val="2D3B45"/>
+                    <w:shd w:val="clear" w:color="auto" w:fill="FFFFFF"/>
                   </w:rPr>
                 </w:pPr>
+                <w:r>
+                  <w:rPr>
+                    <w:rFonts w:ascii="Lato" w:hAnsi="Lato"/>
+                    <w:color w:val="2D3B45"/>
+                    <w:shd w:val="clear" w:color="auto" w:fill="FFFFFF"/>
+                  </w:rPr>
+                  <w:t xml:space="preserve">Research part has been removed, </w:t>
+                </w:r>
+              </w:p>
+              <w:p>
+                <w:pPr>
+                  <w:rPr>
+                    <w:rFonts w:ascii="Lato" w:hAnsi="Lato"/>
+                    <w:color w:val="2D3B45"/>
+                    <w:shd w:val="clear" w:color="auto" w:fill="FFFFFF"/>
+                  </w:rPr>
+                </w:pPr>
+                <w:r>
+                  <w:rPr>
+                    <w:rFonts w:ascii="Lato" w:hAnsi="Lato"/>
+                    <w:color w:val="2D3B45"/>
+                    <w:shd w:val="clear" w:color="auto" w:fill="FFFFFF"/>
+                  </w:rPr>
+                  <w:t xml:space="preserve">deliverables are duplicate=ed therefore its also removed,  </w:t>
+                </w:r>
+              </w:p>
+              <w:p>
+                <w:pPr>
+                  <w:rPr>
+                    <w:rFonts w:ascii="Lato" w:hAnsi="Lato"/>
+                    <w:color w:val="2D3B45"/>
+                    <w:shd w:val="clear" w:color="auto" w:fill="FFFFFF"/>
+                  </w:rPr>
+                </w:pPr>
+                <w:r>
+                  <w:rPr>
+                    <w:rFonts w:ascii="Lato" w:hAnsi="Lato"/>
+                    <w:color w:val="2D3B45"/>
+                    <w:shd w:val="clear" w:color="auto" w:fill="FFFFFF"/>
+                  </w:rPr>
+                  <w:t>project agile has been divided into 2 phases,</w:t>
+                </w:r>
+              </w:p>
+              <w:p>
+                <w:r>
+                  <w:rPr>
+                    <w:rFonts w:ascii="Lato" w:hAnsi="Lato"/>
+                    <w:color w:val="2D3B45"/>
+                    <w:shd w:val="clear" w:color="auto" w:fill="FFFFFF"/>
+                  </w:rPr>
+                  <w:t>Planning needs to be consider after meeting</w:t>
+                </w:r>
               </w:p>
             </w:tc>
             <w:tc>
@@ -4803,11 +4899,9 @@
                 <w:tcW w:w="1777" w:type="dxa"/>
               </w:tcPr>
               <w:p>
-                <w:pPr>
-                  <w:rPr>
-                    <w:lang w:val="nl-NL"/>
-                  </w:rPr>
-                </w:pPr>
+                <w:r>
+                  <w:t>Completed almost/</w:t>
+                </w:r>
               </w:p>
             </w:tc>
           </w:tr>
@@ -4819,71 +4913,35 @@
               <w:tcPr>
                 <w:tcW w:w="1093" w:type="dxa"/>
               </w:tcPr>
-              <w:p>
-                <w:pPr>
-                  <w:rPr>
-                    <w:lang w:val="nl-NL"/>
-                  </w:rPr>
-                </w:pPr>
-              </w:p>
+              <w:p/>
             </w:tc>
             <w:tc>
               <w:tcPr>
                 <w:tcW w:w="1230" w:type="dxa"/>
               </w:tcPr>
-              <w:p>
-                <w:pPr>
-                  <w:rPr>
-                    <w:lang w:val="nl-NL"/>
-                  </w:rPr>
-                </w:pPr>
-              </w:p>
+              <w:p/>
             </w:tc>
             <w:tc>
               <w:tcPr>
                 <w:tcW w:w="1640" w:type="dxa"/>
               </w:tcPr>
-              <w:p>
-                <w:pPr>
-                  <w:rPr>
-                    <w:lang w:val="nl-NL"/>
-                  </w:rPr>
-                </w:pPr>
-              </w:p>
+              <w:p/>
             </w:tc>
             <w:tc>
               <w:tcPr>
                 <w:tcW w:w="3281" w:type="dxa"/>
               </w:tcPr>
-              <w:p>
-                <w:pPr>
-                  <w:rPr>
-                    <w:lang w:val="nl-NL"/>
-                  </w:rPr>
-                </w:pPr>
-              </w:p>
+              <w:p/>
             </w:tc>
             <w:tc>
               <w:tcPr>
                 <w:tcW w:w="1777" w:type="dxa"/>
               </w:tcPr>
-              <w:p>
-                <w:pPr>
-                  <w:rPr>
-                    <w:lang w:val="nl-NL"/>
-                  </w:rPr>
-                </w:pPr>
-              </w:p>
+              <w:p/>
             </w:tc>
           </w:tr>
         </w:tbl>
-        <w:p>
-          <w:pPr>
-            <w:rPr>
-              <w:lang w:val="nl-NL"/>
-            </w:rPr>
-          </w:pPr>
-        </w:p>
+        <w:p/>
         <w:p/>
       </w:sdtContent>
     </w:sdt>
@@ -5466,21 +5524,7 @@
         <w:rPr>
           <w:rFonts w:cstheme="minorHAnsi"/>
         </w:rPr>
-        <w:t xml:space="preserve">Incremental Development: Agile enables the delivery of working features in short cycles. This means that even in the early stages of the project, functional components can be delivered to users, providing </w:t>
-      </w:r>
-      <w:proofErr w:type="gramStart"/>
-      <w:r>
-        <w:rPr>
-          <w:rFonts w:cstheme="minorHAnsi"/>
-        </w:rPr>
-        <w:t>value</w:t>
-      </w:r>
-      <w:proofErr w:type="gramEnd"/>
-      <w:r>
-        <w:rPr>
-          <w:rFonts w:cstheme="minorHAnsi"/>
-        </w:rPr>
-        <w:t xml:space="preserve"> and allowing for early validation.</w:t>
+        <w:t>Incremental Development: Agile enables the delivery of working features in short cycles. This means that even in the early stages of the project, functional components can be delivered to users, providing value and allowing for early validation.</w:t>
       </w:r>
     </w:p>
     <w:p>
@@ -5555,478 +5599,52 @@
     </w:p>
     <w:p>
       <w:pPr>
+        <w:rPr>
+          <w:rFonts w:cstheme="minorHAnsi"/>
+        </w:rPr>
+      </w:pPr>
+    </w:p>
+    <w:p>
+      <w:pPr>
+        <w:rPr>
+          <w:rFonts w:cstheme="minorHAnsi"/>
+        </w:rPr>
+      </w:pPr>
+    </w:p>
+    <w:p>
+      <w:pPr>
         <w:pStyle w:val="Heading2"/>
-        <w:rPr>
-          <w:rFonts w:asciiTheme="minorHAnsi" w:hAnsiTheme="minorHAnsi" w:cstheme="minorHAnsi"/>
-        </w:rPr>
-      </w:pPr>
-      <w:bookmarkStart w:id="18" w:name="_Toc42673517"/>
-      <w:bookmarkStart w:id="19" w:name="_Toc146550859"/>
-      <w:r>
-        <w:rPr>
-          <w:rFonts w:asciiTheme="minorHAnsi" w:hAnsiTheme="minorHAnsi" w:cstheme="minorHAnsi"/>
-        </w:rPr>
-        <w:t>Research questions</w:t>
+      </w:pPr>
+      <w:bookmarkStart w:id="18" w:name="_Toc42673518"/>
+      <w:bookmarkStart w:id="19" w:name="_Toc146550865"/>
+      <w:r>
+        <w:lastRenderedPageBreak/>
+        <w:t>End products</w:t>
       </w:r>
       <w:bookmarkEnd w:id="18"/>
-      <w:r>
-        <w:rPr>
-          <w:rFonts w:asciiTheme="minorHAnsi" w:hAnsiTheme="minorHAnsi" w:cstheme="minorHAnsi"/>
-        </w:rPr>
-        <w:t xml:space="preserve"> and methodology</w:t>
-      </w:r>
       <w:bookmarkEnd w:id="19"/>
     </w:p>
     <w:p>
       <w:pPr>
-        <w:pStyle w:val="Heading3"/>
-        <w:rPr>
-          <w:rFonts w:asciiTheme="minorHAnsi" w:hAnsiTheme="minorHAnsi" w:cstheme="minorHAnsi"/>
-        </w:rPr>
-      </w:pPr>
-      <w:bookmarkStart w:id="20" w:name="_Toc146550860"/>
-      <w:r>
-        <w:rPr>
-          <w:rStyle w:val="Heading3Char"/>
-          <w:rFonts w:asciiTheme="minorHAnsi" w:hAnsiTheme="minorHAnsi" w:cstheme="minorHAnsi"/>
-          <w:lang w:val="en-US"/>
-        </w:rPr>
-        <w:t>Research Question 1:</w:t>
-      </w:r>
-      <w:bookmarkEnd w:id="20"/>
+        <w:rPr>
+          <w:lang w:val="en-GB"/>
+        </w:rPr>
+      </w:pPr>
     </w:p>
     <w:p>
       <w:pPr>
         <w:rPr>
-          <w:rFonts w:cstheme="minorHAnsi"/>
-          <w:lang w:val="nl-NL"/>
+          <w:lang w:val="en-GB"/>
         </w:rPr>
       </w:pPr>
     </w:p>
     <w:p>
-      <w:pPr>
-        <w:rPr>
-          <w:rFonts w:cstheme="minorHAnsi"/>
-        </w:rPr>
-      </w:pPr>
-      <w:r>
-        <w:rPr>
-          <w:rFonts w:cstheme="minorHAnsi"/>
-        </w:rPr>
-        <w:t>How can we enhance the user experience to make the ticket booking process more intuitive and user-friendly?</w:t>
-      </w:r>
-    </w:p>
-    <w:p>
-      <w:pPr>
-        <w:pStyle w:val="Heading3"/>
-        <w:numPr>
-          <w:ilvl w:val="0"/>
-          <w:numId w:val="0"/>
-        </w:numPr>
-        <w:ind w:left="1701" w:hanging="1701"/>
-        <w:rPr>
-          <w:rFonts w:asciiTheme="minorHAnsi" w:hAnsiTheme="minorHAnsi" w:cstheme="minorHAnsi"/>
-        </w:rPr>
-      </w:pPr>
-      <w:bookmarkStart w:id="21" w:name="_Toc146550861"/>
-      <w:r>
-        <w:rPr>
-          <w:rFonts w:asciiTheme="minorHAnsi" w:hAnsiTheme="minorHAnsi" w:cstheme="minorHAnsi"/>
-        </w:rPr>
-        <w:t>Methodology (Dot Framework):</w:t>
-      </w:r>
-      <w:bookmarkEnd w:id="21"/>
-    </w:p>
-    <w:p>
-      <w:pPr>
-        <w:rPr>
-          <w:rFonts w:cstheme="minorHAnsi"/>
-          <w:lang w:val="nl-NL"/>
-        </w:rPr>
-      </w:pPr>
-    </w:p>
-    <w:p>
-      <w:pPr>
-        <w:numPr>
-          <w:ilvl w:val="0"/>
-          <w:numId w:val="7"/>
-        </w:numPr>
-        <w:rPr>
-          <w:rFonts w:cstheme="minorHAnsi"/>
-        </w:rPr>
-      </w:pPr>
-      <w:r>
-        <w:rPr>
-          <w:rFonts w:cstheme="minorHAnsi"/>
-          <w:b/>
-          <w:bCs/>
-        </w:rPr>
-        <w:t>D</w:t>
-      </w:r>
-      <w:r>
-        <w:rPr>
-          <w:rFonts w:cstheme="minorHAnsi"/>
-        </w:rPr>
-        <w:t>esign Thinking Workshops: Conduct workshops with users and stakeholders to gather feedback on the current booking process and ideate improvements.</w:t>
-      </w:r>
-    </w:p>
-    <w:p>
-      <w:pPr>
-        <w:numPr>
-          <w:ilvl w:val="0"/>
-          <w:numId w:val="7"/>
-        </w:numPr>
-        <w:rPr>
-          <w:rFonts w:cstheme="minorHAnsi"/>
-        </w:rPr>
-      </w:pPr>
-      <w:r>
-        <w:rPr>
-          <w:rFonts w:cstheme="minorHAnsi"/>
-          <w:b/>
-          <w:bCs/>
-        </w:rPr>
-        <w:t>O</w:t>
-      </w:r>
-      <w:r>
-        <w:rPr>
-          <w:rFonts w:cstheme="minorHAnsi"/>
-        </w:rPr>
-        <w:t>nline Surveys: Administer online surveys to collect quantitative data on user preferences and pain points.</w:t>
-      </w:r>
-    </w:p>
-    <w:p>
-      <w:pPr>
-        <w:numPr>
-          <w:ilvl w:val="0"/>
-          <w:numId w:val="7"/>
-        </w:numPr>
-        <w:rPr>
-          <w:rFonts w:cstheme="minorHAnsi"/>
-        </w:rPr>
-      </w:pPr>
-      <w:r>
-        <w:rPr>
-          <w:rFonts w:cstheme="minorHAnsi"/>
-          <w:b/>
-          <w:bCs/>
-        </w:rPr>
-        <w:t>T</w:t>
-      </w:r>
-      <w:r>
-        <w:rPr>
-          <w:rFonts w:cstheme="minorHAnsi"/>
-        </w:rPr>
-        <w:t>esting and Prototyping: Create prototypes of the booking interface and conduct usability testing with real users to identify areas of improvement.</w:t>
-      </w:r>
-    </w:p>
-    <w:p>
-      <w:pPr>
-        <w:numPr>
-          <w:ilvl w:val="0"/>
-          <w:numId w:val="7"/>
-        </w:numPr>
-        <w:rPr>
-          <w:rFonts w:cstheme="minorHAnsi"/>
-        </w:rPr>
-      </w:pPr>
-      <w:r>
-        <w:rPr>
-          <w:rFonts w:cstheme="minorHAnsi"/>
-          <w:b/>
-          <w:bCs/>
-        </w:rPr>
-        <w:t>A</w:t>
-      </w:r>
-      <w:r>
-        <w:rPr>
-          <w:rFonts w:cstheme="minorHAnsi"/>
-        </w:rPr>
-        <w:t>nalytics and User Behavior Analysis: Use web analytics to track user behavior on the platform and identify drop-off points or bottlenecks in the booking process.</w:t>
-      </w:r>
-    </w:p>
-    <w:p>
-      <w:pPr>
-        <w:ind w:left="720"/>
-        <w:rPr>
-          <w:rFonts w:cstheme="minorHAnsi"/>
-        </w:rPr>
-      </w:pPr>
-    </w:p>
-    <w:p>
-      <w:pPr>
-        <w:pStyle w:val="Heading3"/>
-        <w:rPr>
-          <w:rFonts w:asciiTheme="minorHAnsi" w:hAnsiTheme="minorHAnsi" w:cstheme="minorHAnsi"/>
-        </w:rPr>
-      </w:pPr>
-      <w:bookmarkStart w:id="22" w:name="_Toc146550862"/>
-      <w:r>
-        <w:rPr>
-          <w:rFonts w:asciiTheme="minorHAnsi" w:hAnsiTheme="minorHAnsi" w:cstheme="minorHAnsi"/>
-        </w:rPr>
-        <w:t>Research Question 2:</w:t>
-      </w:r>
-      <w:bookmarkEnd w:id="22"/>
-    </w:p>
-    <w:p>
-      <w:pPr>
-        <w:rPr>
-          <w:rFonts w:cstheme="minorHAnsi"/>
-        </w:rPr>
-      </w:pPr>
-      <w:r>
-        <w:rPr>
-          <w:rFonts w:cstheme="minorHAnsi"/>
-        </w:rPr>
-        <w:t>What are the most popular bus routes and preferred bus types among users?</w:t>
-      </w:r>
-    </w:p>
-    <w:p>
-      <w:pPr>
-        <w:pStyle w:val="Heading3"/>
-        <w:numPr>
-          <w:ilvl w:val="0"/>
-          <w:numId w:val="0"/>
-        </w:numPr>
-        <w:rPr>
-          <w:rFonts w:asciiTheme="minorHAnsi" w:hAnsiTheme="minorHAnsi" w:cstheme="minorHAnsi"/>
-        </w:rPr>
-      </w:pPr>
-      <w:bookmarkStart w:id="23" w:name="_Toc146550863"/>
-      <w:r>
-        <w:rPr>
-          <w:rFonts w:asciiTheme="minorHAnsi" w:hAnsiTheme="minorHAnsi" w:cstheme="minorHAnsi"/>
-        </w:rPr>
-        <w:t>Methodology (Dot Framework):</w:t>
-      </w:r>
-      <w:bookmarkEnd w:id="23"/>
-    </w:p>
-    <w:p>
-      <w:pPr>
-        <w:rPr>
-          <w:rFonts w:cstheme="minorHAnsi"/>
-          <w:lang w:val="nl-NL"/>
-        </w:rPr>
-      </w:pPr>
-    </w:p>
-    <w:p>
-      <w:pPr>
-        <w:pStyle w:val="ListParagraph"/>
-        <w:numPr>
-          <w:ilvl w:val="0"/>
-          <w:numId w:val="8"/>
-        </w:numPr>
-        <w:rPr>
-          <w:rFonts w:cstheme="minorHAnsi"/>
-        </w:rPr>
-      </w:pPr>
-      <w:r>
-        <w:rPr>
-          <w:rFonts w:cstheme="minorHAnsi"/>
-        </w:rPr>
-        <w:t>Data Analysis: Analyze historical booking data to determine which routes are the most frequently booked and which bus types (AC/non-AC) are preferred.</w:t>
-      </w:r>
-    </w:p>
-    <w:p>
-      <w:pPr>
-        <w:pStyle w:val="ListParagraph"/>
-        <w:numPr>
-          <w:ilvl w:val="0"/>
-          <w:numId w:val="8"/>
-        </w:numPr>
-        <w:rPr>
-          <w:rFonts w:cstheme="minorHAnsi"/>
-        </w:rPr>
-      </w:pPr>
-      <w:r>
-        <w:rPr>
-          <w:rFonts w:cstheme="minorHAnsi"/>
-        </w:rPr>
-        <w:t>Online Surveys: Include questions in online surveys that specifically ask users about their preferred routes and bus types.</w:t>
-      </w:r>
-    </w:p>
-    <w:p>
-      <w:pPr>
-        <w:pStyle w:val="ListParagraph"/>
-        <w:numPr>
-          <w:ilvl w:val="0"/>
-          <w:numId w:val="8"/>
-        </w:numPr>
-        <w:rPr>
-          <w:rFonts w:cstheme="minorHAnsi"/>
-        </w:rPr>
-      </w:pPr>
-      <w:r>
-        <w:rPr>
-          <w:rFonts w:cstheme="minorHAnsi"/>
-        </w:rPr>
-        <w:t>Trend Analysis: Monitor and compare booking trends over time to identify shifts in user preferences.</w:t>
-      </w:r>
-    </w:p>
-    <w:p>
-      <w:pPr>
-        <w:pStyle w:val="ListParagraph"/>
-        <w:numPr>
-          <w:ilvl w:val="0"/>
-          <w:numId w:val="8"/>
-        </w:numPr>
-        <w:rPr>
-          <w:rFonts w:cstheme="minorHAnsi"/>
-        </w:rPr>
-      </w:pPr>
-      <w:r>
-        <w:rPr>
-          <w:rFonts w:cstheme="minorHAnsi"/>
-        </w:rPr>
-        <w:t>A/B Testing: Conduct A/B tests on the platform to evaluate the popularity of different bus types and routes.</w:t>
-      </w:r>
-    </w:p>
-    <w:p>
-      <w:pPr>
-        <w:pStyle w:val="ListParagraph"/>
-        <w:rPr>
-          <w:rFonts w:cstheme="minorHAnsi"/>
-        </w:rPr>
-      </w:pPr>
-    </w:p>
-    <w:p>
-      <w:pPr>
-        <w:pStyle w:val="Heading3"/>
-        <w:rPr>
-          <w:rFonts w:asciiTheme="minorHAnsi" w:hAnsiTheme="minorHAnsi" w:cstheme="minorHAnsi"/>
-        </w:rPr>
-      </w:pPr>
-      <w:bookmarkStart w:id="24" w:name="_Toc146550864"/>
-      <w:r>
-        <w:rPr>
-          <w:rFonts w:asciiTheme="minorHAnsi" w:hAnsiTheme="minorHAnsi" w:cstheme="minorHAnsi"/>
-        </w:rPr>
-        <w:t>Research Question 3:</w:t>
-      </w:r>
-      <w:bookmarkEnd w:id="24"/>
-    </w:p>
-    <w:p>
-      <w:pPr>
-        <w:rPr>
-          <w:rFonts w:cstheme="minorHAnsi"/>
-        </w:rPr>
-      </w:pPr>
-      <w:r>
-        <w:rPr>
-          <w:rFonts w:cstheme="minorHAnsi"/>
-        </w:rPr>
-        <w:t>How satisfied are users with the provided bus services, and what are the main factors affecting their satisfaction?</w:t>
-      </w:r>
-    </w:p>
-    <w:p>
-      <w:pPr>
-        <w:rPr>
-          <w:rFonts w:cstheme="minorHAnsi"/>
-        </w:rPr>
-      </w:pPr>
-      <w:r>
-        <w:rPr>
-          <w:rFonts w:cstheme="minorHAnsi"/>
-        </w:rPr>
-        <w:t>Methodology (Dot Framework):</w:t>
-      </w:r>
-    </w:p>
-    <w:p>
-      <w:pPr>
-        <w:pStyle w:val="ListParagraph"/>
-        <w:numPr>
-          <w:ilvl w:val="0"/>
-          <w:numId w:val="9"/>
-        </w:numPr>
-        <w:rPr>
-          <w:rFonts w:cstheme="minorHAnsi"/>
-        </w:rPr>
-      </w:pPr>
-      <w:r>
-        <w:rPr>
-          <w:rFonts w:cstheme="minorHAnsi"/>
-        </w:rPr>
-        <w:t>Deep User Interviews: Conduct in-depth interviews with a sample of users to gather qualitative insights into their satisfaction levels and the factors that influence their experience.</w:t>
-      </w:r>
-    </w:p>
-    <w:p>
-      <w:pPr>
-        <w:pStyle w:val="ListParagraph"/>
-        <w:numPr>
-          <w:ilvl w:val="0"/>
-          <w:numId w:val="9"/>
-        </w:numPr>
-        <w:rPr>
-          <w:rFonts w:cstheme="minorHAnsi"/>
-        </w:rPr>
-      </w:pPr>
-      <w:r>
-        <w:rPr>
-          <w:rFonts w:cstheme="minorHAnsi"/>
-        </w:rPr>
-        <w:t>Online Surveys: Administer satisfaction surveys to collect quantitative data on user satisfaction levels.</w:t>
-      </w:r>
-    </w:p>
-    <w:p>
-      <w:pPr>
-        <w:pStyle w:val="ListParagraph"/>
-        <w:numPr>
-          <w:ilvl w:val="0"/>
-          <w:numId w:val="9"/>
-        </w:numPr>
-        <w:rPr>
-          <w:rFonts w:cstheme="minorHAnsi"/>
-        </w:rPr>
-      </w:pPr>
-      <w:r>
-        <w:rPr>
-          <w:rFonts w:cstheme="minorHAnsi"/>
-        </w:rPr>
-        <w:t>Text Analysis: Analyze feedback and reviews provided by users to extract insights on what aspects of the bus service are praised or criticized.</w:t>
-      </w:r>
-    </w:p>
-    <w:p>
-      <w:pPr>
-        <w:pStyle w:val="ListParagraph"/>
-        <w:numPr>
-          <w:ilvl w:val="0"/>
-          <w:numId w:val="9"/>
-        </w:numPr>
-        <w:rPr>
-          <w:rFonts w:cstheme="minorHAnsi"/>
-        </w:rPr>
-      </w:pPr>
-      <w:r>
-        <w:rPr>
-          <w:rFonts w:cstheme="minorHAnsi"/>
-        </w:rPr>
-        <w:t>Analytics: Use analytics to track customer support tickets and complaints, identifying recurring issues that impact satisfaction.</w:t>
-      </w:r>
-    </w:p>
-    <w:p>
-      <w:pPr>
-        <w:pStyle w:val="Heading2"/>
-      </w:pPr>
-      <w:bookmarkStart w:id="25" w:name="_Toc42673518"/>
-      <w:bookmarkStart w:id="26" w:name="_Toc146550865"/>
-      <w:r>
-        <w:lastRenderedPageBreak/>
-        <w:t>End products</w:t>
-      </w:r>
-      <w:bookmarkEnd w:id="25"/>
-      <w:bookmarkEnd w:id="26"/>
-    </w:p>
-    <w:p>
-      <w:r>
-        <w:rPr>
-          <w:noProof/>
-        </w:rPr>
+      <w:r>
         <w:drawing>
-          <wp:inline distT="0" distB="0" distL="0" distR="0" wp14:anchorId="055AABE9" wp14:editId="7C620A08">
-            <wp:extent cx="5731510" cy="6370955"/>
+          <wp:inline distT="0" distB="0" distL="0" distR="0" wp14:anchorId="53853D8E" wp14:editId="59875BEA">
+            <wp:extent cx="5731510" cy="6194425"/>
             <wp:effectExtent l="0" t="0" r="2540" b="0"/>
-            <wp:docPr id="3" name="Picture 3" descr="A screenshot of a computer screen&#10;&#10;Description automatically generated"/>
+            <wp:docPr id="1096494469" name="Picture 1" descr="A screenshot of a computer&#10;&#10;Description automatically generated"/>
             <wp:cNvGraphicFramePr>
               <a:graphicFrameLocks xmlns:a="http://schemas.openxmlformats.org/drawingml/2006/main" noChangeAspect="1"/>
             </wp:cNvGraphicFramePr>
@@ -6034,7 +5652,7 @@
               <a:graphicData uri="http://schemas.openxmlformats.org/drawingml/2006/picture">
                 <pic:pic xmlns:pic="http://schemas.openxmlformats.org/drawingml/2006/picture">
                   <pic:nvPicPr>
-                    <pic:cNvPr id="3" name="Picture 3" descr="A screenshot of a computer screen&#10;&#10;Description automatically generated"/>
+                    <pic:cNvPr id="1096494469" name="Picture 1" descr="A screenshot of a computer&#10;&#10;Description automatically generated"/>
                     <pic:cNvPicPr/>
                   </pic:nvPicPr>
                   <pic:blipFill>
@@ -6046,7 +5664,7 @@
                   <pic:spPr>
                     <a:xfrm>
                       <a:off x="0" y="0"/>
-                      <a:ext cx="5731510" cy="6370955"/>
+                      <a:ext cx="5731510" cy="6194425"/>
                     </a:xfrm>
                     <a:prstGeom prst="rect">
                       <a:avLst/>
@@ -6067,13 +5685,13 @@
           <w:color w:val="4472C4" w:themeColor="accent1"/>
         </w:rPr>
       </w:pPr>
-      <w:bookmarkStart w:id="27" w:name="_Toc327581053"/>
-      <w:bookmarkStart w:id="28" w:name="_Toc327581603"/>
-      <w:bookmarkStart w:id="29" w:name="_Toc327583383"/>
-      <w:bookmarkStart w:id="30" w:name="_Toc339966122"/>
-      <w:bookmarkStart w:id="31" w:name="_Toc507670782"/>
-      <w:bookmarkStart w:id="32" w:name="_Toc42673522"/>
-      <w:bookmarkStart w:id="33" w:name="_Toc146550866"/>
+      <w:bookmarkStart w:id="20" w:name="_Toc327581053"/>
+      <w:bookmarkStart w:id="21" w:name="_Toc327581603"/>
+      <w:bookmarkStart w:id="22" w:name="_Toc327583383"/>
+      <w:bookmarkStart w:id="23" w:name="_Toc339966122"/>
+      <w:bookmarkStart w:id="24" w:name="_Toc507670782"/>
+      <w:bookmarkStart w:id="25" w:name="_Toc42673522"/>
+      <w:bookmarkStart w:id="26" w:name="_Toc146550866"/>
       <w:r>
         <w:rPr>
           <w:color w:val="4472C4" w:themeColor="accent1"/>
@@ -6081,904 +5699,170 @@
         <w:lastRenderedPageBreak/>
         <w:t>Activities and ti</w:t>
       </w:r>
+      <w:bookmarkEnd w:id="20"/>
+      <w:bookmarkEnd w:id="21"/>
+      <w:bookmarkEnd w:id="22"/>
+      <w:bookmarkEnd w:id="23"/>
+      <w:bookmarkEnd w:id="24"/>
+      <w:r>
+        <w:rPr>
+          <w:color w:val="4472C4" w:themeColor="accent1"/>
+        </w:rPr>
+        <w:t>me plan</w:t>
+      </w:r>
+      <w:bookmarkEnd w:id="25"/>
+      <w:bookmarkEnd w:id="26"/>
+    </w:p>
+    <w:p>
+      <w:pPr>
+        <w:pStyle w:val="Heading2"/>
+        <w:rPr>
+          <w:rFonts w:asciiTheme="minorHAnsi" w:hAnsiTheme="minorHAnsi" w:cstheme="minorHAnsi"/>
+        </w:rPr>
+      </w:pPr>
+      <w:bookmarkStart w:id="27" w:name="_Toc42673523"/>
+      <w:bookmarkStart w:id="28" w:name="_Toc146550867"/>
+      <w:r>
+        <w:rPr>
+          <w:rFonts w:asciiTheme="minorHAnsi" w:hAnsiTheme="minorHAnsi" w:cstheme="minorHAnsi"/>
+        </w:rPr>
+        <w:t>Phases of the project</w:t>
+      </w:r>
       <w:bookmarkEnd w:id="27"/>
       <w:bookmarkEnd w:id="28"/>
+    </w:p>
+    <w:p>
+      <w:pPr>
+        <w:rPr>
+          <w:rFonts w:cstheme="minorHAnsi"/>
+        </w:rPr>
+      </w:pPr>
+      <w:r>
+        <w:rPr>
+          <w:rFonts w:cstheme="minorHAnsi"/>
+        </w:rPr>
+        <w:t>In the case of the "Himalayan Bus" bus ticket reservation system project, here are the main phases:</w:t>
+      </w:r>
+    </w:p>
+    <w:p>
+      <w:pPr>
+        <w:rPr>
+          <w:rStyle w:val="Heading3Char"/>
+        </w:rPr>
+      </w:pPr>
+      <w:r>
+        <w:rPr>
+          <w:rStyle w:val="Heading3Char"/>
+        </w:rPr>
+        <w:t>Initiation Phase:</w:t>
+      </w:r>
+    </w:p>
+    <w:p>
+      <w:pPr>
+        <w:rPr>
+          <w:rFonts w:cstheme="minorHAnsi"/>
+        </w:rPr>
+      </w:pPr>
+      <w:r>
+        <w:rPr>
+          <w:rFonts w:cstheme="minorHAnsi"/>
+        </w:rPr>
+        <w:t xml:space="preserve"> This phase would still exist and involve setting up the project, creating a product backlog, and defining the project's vision and goals.</w:t>
+      </w:r>
+    </w:p>
+    <w:p>
+      <w:pPr>
+        <w:rPr>
+          <w:rFonts w:cstheme="minorHAnsi"/>
+        </w:rPr>
+      </w:pPr>
+    </w:p>
+    <w:p>
+      <w:pPr>
+        <w:rPr>
+          <w:rFonts w:cstheme="minorHAnsi"/>
+        </w:rPr>
+      </w:pPr>
+      <w:r>
+        <w:rPr>
+          <w:rStyle w:val="Heading3Char"/>
+        </w:rPr>
+        <w:t>Sprints/Iterations:</w:t>
+      </w:r>
+      <w:r>
+        <w:rPr>
+          <w:rFonts w:cstheme="minorHAnsi"/>
+        </w:rPr>
+        <w:t xml:space="preserve"> </w:t>
+      </w:r>
+    </w:p>
+    <w:p>
+      <w:pPr>
+        <w:rPr>
+          <w:rFonts w:cstheme="minorHAnsi"/>
+        </w:rPr>
+      </w:pPr>
+      <w:r>
+        <w:rPr>
+          <w:rFonts w:cstheme="minorHAnsi"/>
+        </w:rPr>
+        <w:t>In Agile, the project work is divided into a series of sprints or iterations, each typically lasting 2-4 weeks. During each sprint, a cross-functional works on a set of prioritized user stories or features from the product backlog. The work is divided into short, time-boxed cycles, and at the end of each sprint, a potentially shippable product increment is delivered.</w:t>
+      </w:r>
+    </w:p>
+    <w:p>
+      <w:pPr>
+        <w:rPr>
+          <w:rFonts w:cstheme="minorHAnsi"/>
+        </w:rPr>
+      </w:pPr>
+    </w:p>
+    <w:p>
+      <w:pPr>
+        <w:pStyle w:val="Heading2"/>
+        <w:rPr>
+          <w:rFonts w:asciiTheme="minorHAnsi" w:hAnsiTheme="minorHAnsi" w:cstheme="minorHAnsi"/>
+        </w:rPr>
+      </w:pPr>
+      <w:bookmarkStart w:id="29" w:name="_Toc42673524"/>
+      <w:bookmarkStart w:id="30" w:name="_Toc146550877"/>
+      <w:r>
+        <w:rPr>
+          <w:rFonts w:asciiTheme="minorHAnsi" w:hAnsiTheme="minorHAnsi" w:cstheme="minorHAnsi"/>
+        </w:rPr>
+        <w:t>Time plan and milestones</w:t>
+      </w:r>
       <w:bookmarkEnd w:id="29"/>
       <w:bookmarkEnd w:id="30"/>
-      <w:bookmarkEnd w:id="31"/>
-      <w:r>
-        <w:rPr>
-          <w:color w:val="4472C4" w:themeColor="accent1"/>
-        </w:rPr>
-        <w:t>me plan</w:t>
-      </w:r>
-      <w:bookmarkEnd w:id="32"/>
-      <w:bookmarkEnd w:id="33"/>
     </w:p>
     <w:p>
       <w:pPr>
-        <w:pStyle w:val="Heading2"/>
-        <w:rPr>
-          <w:rFonts w:asciiTheme="minorHAnsi" w:hAnsiTheme="minorHAnsi" w:cstheme="minorHAnsi"/>
-        </w:rPr>
-      </w:pPr>
-      <w:bookmarkStart w:id="34" w:name="_Toc42673523"/>
-      <w:bookmarkStart w:id="35" w:name="_Toc146550867"/>
-      <w:r>
-        <w:rPr>
-          <w:rFonts w:asciiTheme="minorHAnsi" w:hAnsiTheme="minorHAnsi" w:cstheme="minorHAnsi"/>
-        </w:rPr>
-        <w:t>Phases of the project</w:t>
-      </w:r>
-      <w:bookmarkEnd w:id="34"/>
-      <w:bookmarkEnd w:id="35"/>
+        <w:rPr>
+          <w:rFonts w:cstheme="minorHAnsi"/>
+          <w:lang w:val="en-GB"/>
+        </w:rPr>
+      </w:pPr>
+      <w:r>
+        <w:rPr>
+          <w:rFonts w:cstheme="minorHAnsi"/>
+        </w:rPr>
+        <w:t>The artifacts listed in each sprint represent the work items to be completed during that sprint. Let's review each sprint's artifacts:</w:t>
+      </w:r>
     </w:p>
     <w:p>
       <w:pPr>
-        <w:rPr>
-          <w:rFonts w:cstheme="minorHAnsi"/>
-        </w:rPr>
-      </w:pPr>
-      <w:r>
-        <w:rPr>
-          <w:rFonts w:cstheme="minorHAnsi"/>
-        </w:rPr>
-        <w:t>In the case of the "Himalayan Bus" bus ticket reservation system project, here are the main phases:</w:t>
-      </w:r>
-    </w:p>
-    <w:p>
-      <w:pPr>
         <w:pStyle w:val="Heading3"/>
         <w:rPr>
           <w:rFonts w:asciiTheme="minorHAnsi" w:hAnsiTheme="minorHAnsi" w:cstheme="minorHAnsi"/>
         </w:rPr>
       </w:pPr>
-      <w:bookmarkStart w:id="36" w:name="_Toc146550868"/>
+      <w:bookmarkStart w:id="31" w:name="_Toc146550878"/>
       <w:r>
         <w:rPr>
           <w:rFonts w:asciiTheme="minorHAnsi" w:hAnsiTheme="minorHAnsi" w:cstheme="minorHAnsi"/>
         </w:rPr>
-        <w:t>Project Initiation Phase:</w:t>
-      </w:r>
-      <w:bookmarkEnd w:id="36"/>
-    </w:p>
-    <w:p>
-      <w:pPr>
-        <w:numPr>
-          <w:ilvl w:val="1"/>
-          <w:numId w:val="24"/>
-        </w:numPr>
-        <w:rPr>
-          <w:rFonts w:cstheme="minorHAnsi"/>
-        </w:rPr>
-      </w:pPr>
-      <w:r>
-        <w:rPr>
-          <w:rFonts w:cstheme="minorHAnsi"/>
-          <w:b/>
-          <w:bCs/>
-        </w:rPr>
-        <w:t>Problem Analysis and Requirements Gathering</w:t>
-      </w:r>
-      <w:r>
-        <w:rPr>
-          <w:rFonts w:cstheme="minorHAnsi"/>
-        </w:rPr>
-        <w:t>:</w:t>
-      </w:r>
-    </w:p>
-    <w:p>
-      <w:pPr>
-        <w:numPr>
-          <w:ilvl w:val="2"/>
-          <w:numId w:val="24"/>
-        </w:numPr>
-        <w:rPr>
-          <w:rFonts w:cstheme="minorHAnsi"/>
-        </w:rPr>
-      </w:pPr>
-      <w:r>
-        <w:rPr>
-          <w:rFonts w:cstheme="minorHAnsi"/>
-        </w:rPr>
-        <w:t>Identify the challenges in the current bus ticket reservation process.</w:t>
-      </w:r>
-    </w:p>
-    <w:p>
-      <w:pPr>
-        <w:numPr>
-          <w:ilvl w:val="2"/>
-          <w:numId w:val="24"/>
-        </w:numPr>
-        <w:rPr>
-          <w:rFonts w:cstheme="minorHAnsi"/>
-        </w:rPr>
-      </w:pPr>
-      <w:r>
-        <w:rPr>
-          <w:rFonts w:cstheme="minorHAnsi"/>
-        </w:rPr>
-        <w:t>Define the specific requirements for user and admin authentication, bus details management, route management, seat confirmation, user registration, ticket booking, feedback submission, and reservation cancellation.</w:t>
-      </w:r>
-    </w:p>
-    <w:p>
-      <w:pPr>
-        <w:pStyle w:val="Heading3"/>
-        <w:rPr>
-          <w:rFonts w:asciiTheme="minorHAnsi" w:hAnsiTheme="minorHAnsi" w:cstheme="minorHAnsi"/>
-          <w:lang w:val="en-US"/>
-        </w:rPr>
-      </w:pPr>
-      <w:bookmarkStart w:id="37" w:name="_Toc146550869"/>
-      <w:r>
-        <w:rPr>
-          <w:rFonts w:asciiTheme="minorHAnsi" w:hAnsiTheme="minorHAnsi" w:cstheme="minorHAnsi"/>
-          <w:lang w:val="en-US"/>
-        </w:rPr>
-        <w:t>System Design and Planning Phase:</w:t>
-      </w:r>
-      <w:bookmarkEnd w:id="37"/>
-    </w:p>
-    <w:p>
-      <w:pPr>
-        <w:pStyle w:val="ListParagraph"/>
-        <w:numPr>
-          <w:ilvl w:val="1"/>
-          <w:numId w:val="24"/>
-        </w:numPr>
-        <w:rPr>
-          <w:rFonts w:cstheme="minorHAnsi"/>
-        </w:rPr>
-      </w:pPr>
-      <w:r>
-        <w:rPr>
-          <w:rFonts w:cstheme="minorHAnsi"/>
-          <w:b/>
-          <w:bCs/>
-        </w:rPr>
-        <w:t>System Architecture and Database Design</w:t>
-      </w:r>
-      <w:r>
-        <w:rPr>
-          <w:rFonts w:cstheme="minorHAnsi"/>
-        </w:rPr>
-        <w:t>:</w:t>
-      </w:r>
-    </w:p>
-    <w:p>
-      <w:pPr>
-        <w:numPr>
-          <w:ilvl w:val="2"/>
-          <w:numId w:val="24"/>
-        </w:numPr>
-        <w:rPr>
-          <w:rFonts w:cstheme="minorHAnsi"/>
-        </w:rPr>
-      </w:pPr>
-      <w:r>
-        <w:rPr>
-          <w:rFonts w:cstheme="minorHAnsi"/>
-        </w:rPr>
-        <w:t>Design the system architecture to accommodate user and admin authentication using session UUID.</w:t>
-      </w:r>
-    </w:p>
-    <w:p>
-      <w:pPr>
-        <w:numPr>
-          <w:ilvl w:val="2"/>
-          <w:numId w:val="24"/>
-        </w:numPr>
-        <w:rPr>
-          <w:rFonts w:cstheme="minorHAnsi"/>
-        </w:rPr>
-      </w:pPr>
-      <w:r>
-        <w:rPr>
-          <w:rFonts w:cstheme="minorHAnsi"/>
-        </w:rPr>
-        <w:t>Plan the database schema to store bus details, routes, user information, and reservations.</w:t>
-      </w:r>
-    </w:p>
-    <w:p>
-      <w:pPr>
-        <w:numPr>
-          <w:ilvl w:val="1"/>
-          <w:numId w:val="24"/>
-        </w:numPr>
-        <w:rPr>
-          <w:rFonts w:cstheme="minorHAnsi"/>
-        </w:rPr>
-      </w:pPr>
-      <w:r>
-        <w:rPr>
-          <w:rFonts w:cstheme="minorHAnsi"/>
-          <w:b/>
-          <w:bCs/>
-        </w:rPr>
-        <w:t>User Interface Design</w:t>
-      </w:r>
-      <w:r>
-        <w:rPr>
-          <w:rFonts w:cstheme="minorHAnsi"/>
-        </w:rPr>
-        <w:t>:</w:t>
-      </w:r>
-    </w:p>
-    <w:p>
-      <w:pPr>
-        <w:numPr>
-          <w:ilvl w:val="2"/>
-          <w:numId w:val="24"/>
-        </w:numPr>
-        <w:rPr>
-          <w:rFonts w:cstheme="minorHAnsi"/>
-        </w:rPr>
-      </w:pPr>
-      <w:r>
-        <w:rPr>
-          <w:rFonts w:cstheme="minorHAnsi"/>
-        </w:rPr>
-        <w:t>Create user-friendly interfaces for both admins and users to interact with the system.</w:t>
-      </w:r>
-    </w:p>
-    <w:p>
-      <w:pPr>
-        <w:pStyle w:val="Heading3"/>
-        <w:rPr>
-          <w:rFonts w:asciiTheme="minorHAnsi" w:hAnsiTheme="minorHAnsi" w:cstheme="minorHAnsi"/>
-        </w:rPr>
-      </w:pPr>
-      <w:bookmarkStart w:id="38" w:name="_Toc146550870"/>
-      <w:r>
-        <w:rPr>
-          <w:rFonts w:asciiTheme="minorHAnsi" w:hAnsiTheme="minorHAnsi" w:cstheme="minorHAnsi"/>
-        </w:rPr>
-        <w:t>Development and Implementation Phase:</w:t>
-      </w:r>
-      <w:bookmarkEnd w:id="38"/>
-    </w:p>
-    <w:p>
-      <w:pPr>
-        <w:numPr>
-          <w:ilvl w:val="1"/>
-          <w:numId w:val="24"/>
-        </w:numPr>
-        <w:rPr>
-          <w:rFonts w:cstheme="minorHAnsi"/>
-        </w:rPr>
-      </w:pPr>
-      <w:r>
-        <w:rPr>
-          <w:rFonts w:cstheme="minorHAnsi"/>
-          <w:b/>
-          <w:bCs/>
-        </w:rPr>
-        <w:t>Authentication Module</w:t>
-      </w:r>
-      <w:r>
-        <w:rPr>
-          <w:rFonts w:cstheme="minorHAnsi"/>
-        </w:rPr>
-        <w:t>:</w:t>
-      </w:r>
-    </w:p>
-    <w:p>
-      <w:pPr>
-        <w:numPr>
-          <w:ilvl w:val="2"/>
-          <w:numId w:val="24"/>
-        </w:numPr>
-        <w:rPr>
-          <w:rFonts w:cstheme="minorHAnsi"/>
-        </w:rPr>
-      </w:pPr>
-      <w:r>
-        <w:rPr>
-          <w:rFonts w:cstheme="minorHAnsi"/>
-        </w:rPr>
-        <w:t>Develop the authentication module for users and admins using session UUID for secure access.</w:t>
-      </w:r>
-    </w:p>
-    <w:p>
-      <w:pPr>
-        <w:numPr>
-          <w:ilvl w:val="1"/>
-          <w:numId w:val="24"/>
-        </w:numPr>
-        <w:rPr>
-          <w:rFonts w:cstheme="minorHAnsi"/>
-        </w:rPr>
-      </w:pPr>
-      <w:r>
-        <w:rPr>
-          <w:rFonts w:cstheme="minorHAnsi"/>
-          <w:b/>
-          <w:bCs/>
-        </w:rPr>
-        <w:t>Admin Features Implementation</w:t>
-      </w:r>
-      <w:r>
-        <w:rPr>
-          <w:rFonts w:cstheme="minorHAnsi"/>
-        </w:rPr>
-        <w:t>:</w:t>
-      </w:r>
-    </w:p>
-    <w:p>
-      <w:pPr>
-        <w:numPr>
-          <w:ilvl w:val="2"/>
-          <w:numId w:val="24"/>
-        </w:numPr>
-        <w:rPr>
-          <w:rFonts w:cstheme="minorHAnsi"/>
-        </w:rPr>
-      </w:pPr>
-      <w:r>
-        <w:rPr>
-          <w:rFonts w:cstheme="minorHAnsi"/>
-        </w:rPr>
-        <w:t>Implement features for admins to add bus details, including Bus Name, Bus Route, Bus Type, seats, departure time, and arrival time.</w:t>
-      </w:r>
-    </w:p>
-    <w:p>
-      <w:pPr>
-        <w:numPr>
-          <w:ilvl w:val="2"/>
-          <w:numId w:val="24"/>
-        </w:numPr>
-        <w:rPr>
-          <w:rFonts w:cstheme="minorHAnsi"/>
-        </w:rPr>
-      </w:pPr>
-      <w:r>
-        <w:rPr>
-          <w:rFonts w:cstheme="minorHAnsi"/>
-        </w:rPr>
-        <w:t>Develop functionality for admins to define and manage bus routes.</w:t>
-      </w:r>
-    </w:p>
-    <w:p>
-      <w:pPr>
-        <w:numPr>
-          <w:ilvl w:val="2"/>
-          <w:numId w:val="24"/>
-        </w:numPr>
-        <w:rPr>
-          <w:rFonts w:cstheme="minorHAnsi"/>
-        </w:rPr>
-      </w:pPr>
-      <w:r>
-        <w:rPr>
-          <w:rFonts w:cstheme="minorHAnsi"/>
-        </w:rPr>
-        <w:t>Enable admins to confirm seat reservations for users.</w:t>
-      </w:r>
-    </w:p>
-    <w:p>
-      <w:pPr>
-        <w:numPr>
-          <w:ilvl w:val="1"/>
-          <w:numId w:val="24"/>
-        </w:numPr>
-        <w:rPr>
-          <w:rFonts w:cstheme="minorHAnsi"/>
-        </w:rPr>
-      </w:pPr>
-      <w:r>
-        <w:rPr>
-          <w:rFonts w:cstheme="minorHAnsi"/>
-          <w:b/>
-          <w:bCs/>
-        </w:rPr>
-        <w:t>User Features Implementation</w:t>
-      </w:r>
-      <w:r>
-        <w:rPr>
-          <w:rFonts w:cstheme="minorHAnsi"/>
-        </w:rPr>
-        <w:t>:</w:t>
-      </w:r>
-    </w:p>
-    <w:p>
-      <w:pPr>
-        <w:numPr>
-          <w:ilvl w:val="2"/>
-          <w:numId w:val="24"/>
-        </w:numPr>
-        <w:rPr>
-          <w:rFonts w:cstheme="minorHAnsi"/>
-        </w:rPr>
-      </w:pPr>
-      <w:r>
-        <w:rPr>
-          <w:rFonts w:cstheme="minorHAnsi"/>
-        </w:rPr>
-        <w:t>Develop user registration functionality, allowing users to provide their details.</w:t>
-      </w:r>
-    </w:p>
-    <w:p>
-      <w:pPr>
-        <w:numPr>
-          <w:ilvl w:val="2"/>
-          <w:numId w:val="24"/>
-        </w:numPr>
-        <w:rPr>
-          <w:rFonts w:cstheme="minorHAnsi"/>
-        </w:rPr>
-      </w:pPr>
-      <w:r>
-        <w:rPr>
-          <w:rFonts w:cstheme="minorHAnsi"/>
-        </w:rPr>
-        <w:t>Implement the ticket booking system, enabling users to select source and destination.</w:t>
-      </w:r>
-    </w:p>
-    <w:p>
-      <w:pPr>
-        <w:numPr>
-          <w:ilvl w:val="2"/>
-          <w:numId w:val="24"/>
-        </w:numPr>
-        <w:rPr>
-          <w:rFonts w:cstheme="minorHAnsi"/>
-        </w:rPr>
-      </w:pPr>
-      <w:r>
-        <w:rPr>
-          <w:rFonts w:cstheme="minorHAnsi"/>
-        </w:rPr>
-        <w:t>Create a feedback submission module for users to provide their bus travel experiences.</w:t>
-      </w:r>
-    </w:p>
-    <w:p>
-      <w:pPr>
-        <w:numPr>
-          <w:ilvl w:val="2"/>
-          <w:numId w:val="24"/>
-        </w:numPr>
-        <w:rPr>
-          <w:rFonts w:cstheme="minorHAnsi"/>
-        </w:rPr>
-      </w:pPr>
-      <w:r>
-        <w:rPr>
-          <w:rFonts w:cstheme="minorHAnsi"/>
-        </w:rPr>
-        <w:t>Develop the reservation cancellation feature for users.</w:t>
-      </w:r>
-    </w:p>
-    <w:p>
-      <w:pPr>
-        <w:pStyle w:val="Heading3"/>
-        <w:rPr>
-          <w:rFonts w:asciiTheme="minorHAnsi" w:hAnsiTheme="minorHAnsi" w:cstheme="minorHAnsi"/>
-          <w:lang w:val="en-US"/>
-        </w:rPr>
-      </w:pPr>
-      <w:bookmarkStart w:id="39" w:name="_Toc146550871"/>
-      <w:r>
-        <w:rPr>
-          <w:rFonts w:asciiTheme="minorHAnsi" w:hAnsiTheme="minorHAnsi" w:cstheme="minorHAnsi"/>
-          <w:lang w:val="en-US"/>
-        </w:rPr>
-        <w:lastRenderedPageBreak/>
-        <w:t>Testing and Quality Assurance Phase:</w:t>
-      </w:r>
-      <w:bookmarkEnd w:id="39"/>
-    </w:p>
-    <w:p>
-      <w:pPr>
-        <w:numPr>
-          <w:ilvl w:val="1"/>
-          <w:numId w:val="24"/>
-        </w:numPr>
-        <w:rPr>
-          <w:rFonts w:cstheme="minorHAnsi"/>
-        </w:rPr>
-      </w:pPr>
-      <w:r>
-        <w:rPr>
-          <w:rFonts w:cstheme="minorHAnsi"/>
-        </w:rPr>
-        <w:t>Perform comprehensive testing to ensure the system is secure, functional, and user-friendly.</w:t>
-      </w:r>
-    </w:p>
-    <w:p>
-      <w:pPr>
-        <w:numPr>
-          <w:ilvl w:val="1"/>
-          <w:numId w:val="24"/>
-        </w:numPr>
-        <w:rPr>
-          <w:rFonts w:cstheme="minorHAnsi"/>
-        </w:rPr>
-      </w:pPr>
-      <w:r>
-        <w:rPr>
-          <w:rFonts w:cstheme="minorHAnsi"/>
-        </w:rPr>
-        <w:t>Address any bugs or issues identified during testing.</w:t>
-      </w:r>
-    </w:p>
-    <w:p>
-      <w:pPr>
-        <w:pStyle w:val="Heading3"/>
-        <w:rPr>
-          <w:rFonts w:asciiTheme="minorHAnsi" w:hAnsiTheme="minorHAnsi" w:cstheme="minorHAnsi"/>
-          <w:lang w:val="en-US"/>
-        </w:rPr>
-      </w:pPr>
-      <w:bookmarkStart w:id="40" w:name="_Toc146550872"/>
-      <w:r>
-        <w:rPr>
-          <w:rFonts w:asciiTheme="minorHAnsi" w:hAnsiTheme="minorHAnsi" w:cstheme="minorHAnsi"/>
-          <w:lang w:val="en-US"/>
-        </w:rPr>
-        <w:t>Deployment and User Training Phase:</w:t>
-      </w:r>
-      <w:bookmarkEnd w:id="40"/>
-    </w:p>
-    <w:p>
-      <w:pPr>
-        <w:numPr>
-          <w:ilvl w:val="1"/>
-          <w:numId w:val="24"/>
-        </w:numPr>
-        <w:rPr>
-          <w:rFonts w:cstheme="minorHAnsi"/>
-        </w:rPr>
-      </w:pPr>
-      <w:r>
-        <w:rPr>
-          <w:rFonts w:cstheme="minorHAnsi"/>
-        </w:rPr>
-        <w:t>Deploy the system to a production environment.</w:t>
-      </w:r>
-    </w:p>
-    <w:p>
-      <w:pPr>
-        <w:numPr>
-          <w:ilvl w:val="1"/>
-          <w:numId w:val="24"/>
-        </w:numPr>
-        <w:rPr>
-          <w:rFonts w:cstheme="minorHAnsi"/>
-        </w:rPr>
-      </w:pPr>
-      <w:r>
-        <w:rPr>
-          <w:rFonts w:cstheme="minorHAnsi"/>
-        </w:rPr>
-        <w:t>Provide training to administrators and support staff for system management.</w:t>
-      </w:r>
-    </w:p>
-    <w:p>
-      <w:pPr>
-        <w:numPr>
-          <w:ilvl w:val="1"/>
-          <w:numId w:val="24"/>
-        </w:numPr>
-        <w:rPr>
-          <w:rFonts w:cstheme="minorHAnsi"/>
-        </w:rPr>
-      </w:pPr>
-      <w:r>
-        <w:rPr>
-          <w:rFonts w:cstheme="minorHAnsi"/>
-        </w:rPr>
-        <w:t>Educate users on how to use the platform for ticket booking and other features.</w:t>
-      </w:r>
-    </w:p>
-    <w:p>
-      <w:pPr>
-        <w:pStyle w:val="Heading3"/>
-        <w:rPr>
-          <w:rFonts w:asciiTheme="minorHAnsi" w:hAnsiTheme="minorHAnsi" w:cstheme="minorHAnsi"/>
-        </w:rPr>
-      </w:pPr>
-      <w:bookmarkStart w:id="41" w:name="_Toc146550873"/>
-      <w:r>
-        <w:rPr>
-          <w:rFonts w:asciiTheme="minorHAnsi" w:hAnsiTheme="minorHAnsi" w:cstheme="minorHAnsi"/>
-        </w:rPr>
-        <w:t>Operations and Monitoring Phase:</w:t>
-      </w:r>
-      <w:bookmarkEnd w:id="41"/>
-    </w:p>
-    <w:p>
-      <w:pPr>
-        <w:numPr>
-          <w:ilvl w:val="1"/>
-          <w:numId w:val="24"/>
-        </w:numPr>
-        <w:rPr>
-          <w:rFonts w:cstheme="minorHAnsi"/>
-        </w:rPr>
-      </w:pPr>
-      <w:r>
-        <w:rPr>
-          <w:rFonts w:cstheme="minorHAnsi"/>
-        </w:rPr>
-        <w:t>Continuously monitor the system for performance and security.</w:t>
-      </w:r>
-    </w:p>
-    <w:p>
-      <w:pPr>
-        <w:numPr>
-          <w:ilvl w:val="1"/>
-          <w:numId w:val="24"/>
-        </w:numPr>
-        <w:rPr>
-          <w:rFonts w:cstheme="minorHAnsi"/>
-        </w:rPr>
-      </w:pPr>
-      <w:r>
-        <w:rPr>
-          <w:rFonts w:cstheme="minorHAnsi"/>
-        </w:rPr>
-        <w:t>Address user inquiries and issues promptly.</w:t>
-      </w:r>
-    </w:p>
-    <w:p>
-      <w:pPr>
-        <w:numPr>
-          <w:ilvl w:val="1"/>
-          <w:numId w:val="24"/>
-        </w:numPr>
-        <w:rPr>
-          <w:rFonts w:cstheme="minorHAnsi"/>
-        </w:rPr>
-      </w:pPr>
-      <w:r>
-        <w:rPr>
-          <w:rFonts w:cstheme="minorHAnsi"/>
-        </w:rPr>
-        <w:t>Optimize the system as needed based on user feedback and operational data.</w:t>
-      </w:r>
-    </w:p>
-    <w:p>
-      <w:pPr>
-        <w:pStyle w:val="Heading3"/>
-        <w:rPr>
-          <w:rFonts w:asciiTheme="minorHAnsi" w:hAnsiTheme="minorHAnsi" w:cstheme="minorHAnsi"/>
-          <w:lang w:val="en-US"/>
-        </w:rPr>
-      </w:pPr>
-      <w:bookmarkStart w:id="42" w:name="_Toc146550874"/>
-      <w:r>
-        <w:rPr>
-          <w:rFonts w:asciiTheme="minorHAnsi" w:hAnsiTheme="minorHAnsi" w:cstheme="minorHAnsi"/>
-          <w:lang w:val="en-US"/>
-        </w:rPr>
-        <w:t>Data Analysis and Decision-Making Phase:</w:t>
-      </w:r>
-      <w:bookmarkEnd w:id="42"/>
-    </w:p>
-    <w:p>
-      <w:pPr>
-        <w:numPr>
-          <w:ilvl w:val="1"/>
-          <w:numId w:val="24"/>
-        </w:numPr>
-        <w:rPr>
-          <w:rFonts w:cstheme="minorHAnsi"/>
-        </w:rPr>
-      </w:pPr>
-      <w:r>
-        <w:rPr>
-          <w:rFonts w:cstheme="minorHAnsi"/>
-        </w:rPr>
-        <w:t>Collect and analyze data on user behavior, booking patterns, and feedback.</w:t>
-      </w:r>
-    </w:p>
-    <w:p>
-      <w:pPr>
-        <w:numPr>
-          <w:ilvl w:val="1"/>
-          <w:numId w:val="24"/>
-        </w:numPr>
-        <w:rPr>
-          <w:rFonts w:cstheme="minorHAnsi"/>
-        </w:rPr>
-      </w:pPr>
-      <w:r>
-        <w:rPr>
-          <w:rFonts w:cstheme="minorHAnsi"/>
-        </w:rPr>
-        <w:t>Use insights to make data-driven decisions for system improvements and business strategies.</w:t>
-      </w:r>
-    </w:p>
-    <w:p>
-      <w:pPr>
-        <w:pStyle w:val="Heading3"/>
-        <w:rPr>
-          <w:rFonts w:asciiTheme="minorHAnsi" w:hAnsiTheme="minorHAnsi" w:cstheme="minorHAnsi"/>
-        </w:rPr>
-      </w:pPr>
-      <w:bookmarkStart w:id="43" w:name="_Toc146550875"/>
-      <w:r>
-        <w:rPr>
-          <w:rFonts w:asciiTheme="minorHAnsi" w:hAnsiTheme="minorHAnsi" w:cstheme="minorHAnsi"/>
-        </w:rPr>
-        <w:t>Project Handover Phase:</w:t>
-      </w:r>
-      <w:bookmarkEnd w:id="43"/>
-    </w:p>
-    <w:p>
-      <w:pPr>
-        <w:numPr>
-          <w:ilvl w:val="1"/>
-          <w:numId w:val="24"/>
-        </w:numPr>
-        <w:rPr>
-          <w:rFonts w:cstheme="minorHAnsi"/>
-        </w:rPr>
-      </w:pPr>
-      <w:r>
-        <w:rPr>
-          <w:rFonts w:cstheme="minorHAnsi"/>
-        </w:rPr>
-        <w:t>Prepare comprehensive documentation for the system, including user manuals and maintenance guides.</w:t>
-      </w:r>
-    </w:p>
-    <w:p>
-      <w:pPr>
-        <w:numPr>
-          <w:ilvl w:val="1"/>
-          <w:numId w:val="24"/>
-        </w:numPr>
-        <w:rPr>
-          <w:rFonts w:cstheme="minorHAnsi"/>
-        </w:rPr>
-      </w:pPr>
-      <w:r>
-        <w:rPr>
-          <w:rFonts w:cstheme="minorHAnsi"/>
-        </w:rPr>
-        <w:t>Transfer system management responsibilities to the appropriate teams.</w:t>
-      </w:r>
-    </w:p>
-    <w:p>
-      <w:pPr>
-        <w:numPr>
-          <w:ilvl w:val="1"/>
-          <w:numId w:val="24"/>
-        </w:numPr>
-        <w:rPr>
-          <w:rFonts w:cstheme="minorHAnsi"/>
-        </w:rPr>
-      </w:pPr>
-      <w:r>
-        <w:rPr>
-          <w:rFonts w:cstheme="minorHAnsi"/>
-        </w:rPr>
-        <w:t>Ensure a smooth handover of the project.</w:t>
-      </w:r>
-    </w:p>
-    <w:p>
-      <w:pPr>
-        <w:pStyle w:val="Heading3"/>
-        <w:rPr>
-          <w:rFonts w:asciiTheme="minorHAnsi" w:hAnsiTheme="minorHAnsi" w:cstheme="minorHAnsi"/>
-          <w:lang w:val="en-US"/>
-        </w:rPr>
-      </w:pPr>
-      <w:bookmarkStart w:id="44" w:name="_Toc146550876"/>
-      <w:r>
-        <w:rPr>
-          <w:rFonts w:asciiTheme="minorHAnsi" w:hAnsiTheme="minorHAnsi" w:cstheme="minorHAnsi"/>
-          <w:lang w:val="en-US"/>
-        </w:rPr>
-        <w:t>Evaluation, Reflection, and Closure Phase:</w:t>
-      </w:r>
-      <w:bookmarkEnd w:id="44"/>
-    </w:p>
-    <w:p>
-      <w:pPr>
-        <w:numPr>
-          <w:ilvl w:val="1"/>
-          <w:numId w:val="24"/>
-        </w:numPr>
-        <w:rPr>
-          <w:rFonts w:cstheme="minorHAnsi"/>
-        </w:rPr>
-      </w:pPr>
-      <w:r>
-        <w:rPr>
-          <w:rFonts w:cstheme="minorHAnsi"/>
-        </w:rPr>
-        <w:t>Evaluate the project's success based on predefined criteria and KPIs.</w:t>
-      </w:r>
-    </w:p>
-    <w:p>
-      <w:pPr>
-        <w:numPr>
-          <w:ilvl w:val="1"/>
-          <w:numId w:val="24"/>
-        </w:numPr>
-        <w:rPr>
-          <w:rFonts w:cstheme="minorHAnsi"/>
-        </w:rPr>
-      </w:pPr>
-      <w:r>
-        <w:rPr>
-          <w:rFonts w:cstheme="minorHAnsi"/>
-        </w:rPr>
-        <w:t>Reflect on the project's challenges, successes, and areas for improvement.</w:t>
-      </w:r>
-    </w:p>
-    <w:p>
-      <w:pPr>
-        <w:numPr>
-          <w:ilvl w:val="1"/>
-          <w:numId w:val="24"/>
-        </w:numPr>
-        <w:rPr>
-          <w:rFonts w:cstheme="minorHAnsi"/>
-        </w:rPr>
-      </w:pPr>
-      <w:r>
-        <w:rPr>
-          <w:rFonts w:cstheme="minorHAnsi"/>
-        </w:rPr>
-        <w:t>Officially close the project, complete financial and administrative tasks, and archive project documentation.</w:t>
-      </w:r>
-    </w:p>
-    <w:p>
-      <w:pPr>
-        <w:rPr>
-          <w:rFonts w:cstheme="minorHAnsi"/>
-        </w:rPr>
-      </w:pPr>
-    </w:p>
-    <w:p>
-      <w:pPr>
-        <w:pStyle w:val="Heading2"/>
-        <w:rPr>
-          <w:rFonts w:asciiTheme="minorHAnsi" w:hAnsiTheme="minorHAnsi" w:cstheme="minorHAnsi"/>
-        </w:rPr>
-      </w:pPr>
-      <w:bookmarkStart w:id="45" w:name="_Toc42673524"/>
-      <w:bookmarkStart w:id="46" w:name="_Toc146550877"/>
-      <w:r>
-        <w:rPr>
-          <w:rFonts w:asciiTheme="minorHAnsi" w:hAnsiTheme="minorHAnsi" w:cstheme="minorHAnsi"/>
-        </w:rPr>
-        <w:t>Time plan and milestones</w:t>
-      </w:r>
-      <w:bookmarkEnd w:id="45"/>
-      <w:bookmarkEnd w:id="46"/>
-    </w:p>
-    <w:p>
-      <w:pPr>
-        <w:rPr>
-          <w:rFonts w:cstheme="minorHAnsi"/>
-          <w:lang w:val="en-GB"/>
-        </w:rPr>
-      </w:pPr>
-      <w:r>
-        <w:rPr>
-          <w:rFonts w:cstheme="minorHAnsi"/>
-        </w:rPr>
-        <w:t>The artifacts listed in each sprint represent the work items to be completed during that sprint. Let's review each sprint's artifacts:</w:t>
-      </w:r>
-    </w:p>
-    <w:p>
-      <w:pPr>
-        <w:pStyle w:val="Heading3"/>
-        <w:rPr>
-          <w:rFonts w:asciiTheme="minorHAnsi" w:hAnsiTheme="minorHAnsi" w:cstheme="minorHAnsi"/>
-        </w:rPr>
-      </w:pPr>
-      <w:bookmarkStart w:id="47" w:name="_Toc146550878"/>
-      <w:r>
-        <w:rPr>
-          <w:rFonts w:asciiTheme="minorHAnsi" w:hAnsiTheme="minorHAnsi" w:cstheme="minorHAnsi"/>
-        </w:rPr>
         <w:t>Sprint 1</w:t>
       </w:r>
-      <w:bookmarkEnd w:id="47"/>
+      <w:bookmarkEnd w:id="31"/>
     </w:p>
     <w:p>
       <w:pPr>
@@ -7096,14 +5980,14 @@
           <w:rFonts w:asciiTheme="minorHAnsi" w:hAnsiTheme="minorHAnsi" w:cstheme="minorHAnsi"/>
         </w:rPr>
       </w:pPr>
-      <w:bookmarkStart w:id="48" w:name="_Toc146550879"/>
+      <w:bookmarkStart w:id="32" w:name="_Toc146550879"/>
       <w:r>
         <w:rPr>
           <w:rFonts w:asciiTheme="minorHAnsi" w:hAnsiTheme="minorHAnsi" w:cstheme="minorHAnsi"/>
         </w:rPr>
         <w:t>Sprint 2</w:t>
       </w:r>
-      <w:bookmarkEnd w:id="48"/>
+      <w:bookmarkEnd w:id="32"/>
     </w:p>
     <w:p>
       <w:pPr>
@@ -7146,7 +6030,6 @@
           <w:color w:val="2D3B45"/>
           <w:shd w:val="clear" w:color="auto" w:fill="FFFFFF"/>
         </w:rPr>
-        <w:lastRenderedPageBreak/>
         <w:t>C4 Model diagrams with context/explanations for level 1 (system context), 2 (container) and 3 (component).</w:t>
       </w:r>
     </w:p>
@@ -7456,6 +6339,97 @@
                 <w:sz w:val="20"/>
               </w:rPr>
             </w:pPr>
+            <w:r>
+              <w:rPr>
+                <w:sz w:val="20"/>
+              </w:rPr>
+              <w:t>High</w:t>
+            </w:r>
+          </w:p>
+        </w:tc>
+        <w:tc>
+          <w:tcPr>
+            <w:tcW w:w="1309" w:type="pct"/>
+            <w:vAlign w:val="center"/>
+          </w:tcPr>
+          <w:p>
+            <w:pPr>
+              <w:pStyle w:val="Tabelbody"/>
+              <w:spacing w:before="0" w:after="0"/>
+              <w:rPr>
+                <w:sz w:val="20"/>
+              </w:rPr>
+            </w:pPr>
+            <w:r>
+              <w:rPr>
+                <w:sz w:val="20"/>
+              </w:rPr>
+              <w:t>09/23/2023</w:t>
+            </w:r>
+          </w:p>
+        </w:tc>
+        <w:tc>
+          <w:tcPr>
+            <w:tcW w:w="1462" w:type="pct"/>
+            <w:vAlign w:val="center"/>
+          </w:tcPr>
+          <w:p>
+            <w:pPr>
+              <w:pStyle w:val="Tabelbody"/>
+              <w:spacing w:before="0" w:after="0"/>
+              <w:rPr>
+                <w:sz w:val="20"/>
+              </w:rPr>
+            </w:pPr>
+            <w:r>
+              <w:rPr>
+                <w:sz w:val="20"/>
+              </w:rPr>
+              <w:t>10/12/2023</w:t>
+            </w:r>
+          </w:p>
+        </w:tc>
+      </w:tr>
+      <w:tr>
+        <w:trPr>
+          <w:trHeight w:val="397"/>
+        </w:trPr>
+        <w:tc>
+          <w:tcPr>
+            <w:tcW w:w="1367" w:type="pct"/>
+            <w:vAlign w:val="center"/>
+          </w:tcPr>
+          <w:p>
+            <w:pPr>
+              <w:pStyle w:val="Tabelbody"/>
+              <w:spacing w:before="0" w:after="0"/>
+              <w:ind w:left="283"/>
+              <w:rPr>
+                <w:sz w:val="20"/>
+              </w:rPr>
+            </w:pPr>
+            <w:r>
+              <w:rPr>
+                <w:sz w:val="20"/>
+              </w:rPr>
+              <w:t>Sprint 3</w:t>
+            </w:r>
+          </w:p>
+        </w:tc>
+        <w:tc>
+          <w:tcPr>
+            <w:tcW w:w="862" w:type="pct"/>
+            <w:vAlign w:val="center"/>
+          </w:tcPr>
+          <w:p>
+            <w:pPr>
+              <w:pStyle w:val="Tabelbody"/>
+              <w:spacing w:before="0" w:after="0"/>
+              <w:jc w:val="center"/>
+              <w:rPr>
+                <w:sz w:val="20"/>
+              </w:rPr>
+            </w:pPr>
           </w:p>
         </w:tc>
         <w:tc>
@@ -7511,7 +6485,7 @@
               <w:rPr>
                 <w:sz w:val="20"/>
               </w:rPr>
-              <w:t>Sprint 3</w:t>
+              <w:t>Sprint 4</w:t>
             </w:r>
           </w:p>
         </w:tc>
@@ -7584,7 +6558,7 @@
               <w:rPr>
                 <w:sz w:val="20"/>
               </w:rPr>
-              <w:t>Sprint 4</w:t>
+              <w:t>Sprint 5</w:t>
             </w:r>
           </w:p>
         </w:tc>
@@ -7657,7 +6631,7 @@
               <w:rPr>
                 <w:sz w:val="20"/>
               </w:rPr>
-              <w:t>Sprint 5</w:t>
+              <w:t>Sprint 6</w:t>
             </w:r>
           </w:p>
         </w:tc>
@@ -7708,88 +6682,15 @@
           </w:p>
         </w:tc>
       </w:tr>
-      <w:tr>
-        <w:trPr>
-          <w:trHeight w:val="397"/>
-        </w:trPr>
-        <w:tc>
-          <w:tcPr>
-            <w:tcW w:w="1367" w:type="pct"/>
-            <w:vAlign w:val="center"/>
-          </w:tcPr>
-          <w:p>
-            <w:pPr>
-              <w:pStyle w:val="Tabelbody"/>
-              <w:spacing w:before="0" w:after="0"/>
-              <w:ind w:left="283"/>
-              <w:rPr>
-                <w:sz w:val="20"/>
-              </w:rPr>
-            </w:pPr>
-            <w:r>
-              <w:rPr>
-                <w:sz w:val="20"/>
-              </w:rPr>
-              <w:t>Sprint 6</w:t>
-            </w:r>
-          </w:p>
-        </w:tc>
-        <w:tc>
-          <w:tcPr>
-            <w:tcW w:w="862" w:type="pct"/>
-            <w:vAlign w:val="center"/>
-          </w:tcPr>
-          <w:p>
-            <w:pPr>
-              <w:pStyle w:val="Tabelbody"/>
-              <w:spacing w:before="0" w:after="0"/>
-              <w:jc w:val="center"/>
-              <w:rPr>
-                <w:sz w:val="20"/>
-              </w:rPr>
-            </w:pPr>
-          </w:p>
-        </w:tc>
-        <w:tc>
-          <w:tcPr>
-            <w:tcW w:w="1309" w:type="pct"/>
-            <w:vAlign w:val="center"/>
-          </w:tcPr>
-          <w:p>
-            <w:pPr>
-              <w:pStyle w:val="Tabelbody"/>
-              <w:spacing w:before="0" w:after="0"/>
-              <w:rPr>
-                <w:sz w:val="20"/>
-              </w:rPr>
-            </w:pPr>
-          </w:p>
-        </w:tc>
-        <w:tc>
-          <w:tcPr>
-            <w:tcW w:w="1462" w:type="pct"/>
-            <w:vAlign w:val="center"/>
-          </w:tcPr>
-          <w:p>
-            <w:pPr>
-              <w:pStyle w:val="Tabelbody"/>
-              <w:spacing w:before="0" w:after="0"/>
-              <w:rPr>
-                <w:sz w:val="20"/>
-              </w:rPr>
-            </w:pPr>
-          </w:p>
-        </w:tc>
-      </w:tr>
     </w:tbl>
     <w:p>
-      <w:bookmarkStart w:id="49" w:name="_Toc327581056"/>
-      <w:bookmarkStart w:id="50" w:name="_Toc327581606"/>
-      <w:bookmarkStart w:id="51" w:name="_Toc327583386"/>
+      <w:bookmarkStart w:id="33" w:name="_Toc327581056"/>
+      <w:bookmarkStart w:id="34" w:name="_Toc327581606"/>
+      <w:bookmarkStart w:id="35" w:name="_Toc327583386"/>
     </w:p>
-    <w:bookmarkEnd w:id="49"/>
-    <w:bookmarkEnd w:id="50"/>
-    <w:bookmarkEnd w:id="51"/>
+    <w:bookmarkEnd w:id="33"/>
+    <w:bookmarkEnd w:id="34"/>
+    <w:bookmarkEnd w:id="35"/>
     <w:p>
       <w:pPr>
         <w:rPr>
@@ -7805,9 +6706,9 @@
           <w:color w:val="4472C4" w:themeColor="accent1"/>
         </w:rPr>
       </w:pPr>
-      <w:bookmarkStart w:id="52" w:name="_Toc507670785"/>
-      <w:bookmarkStart w:id="53" w:name="_Toc42673525"/>
-      <w:bookmarkStart w:id="54" w:name="_Toc146550880"/>
+      <w:bookmarkStart w:id="36" w:name="_Toc507670785"/>
+      <w:bookmarkStart w:id="37" w:name="_Toc42673525"/>
+      <w:bookmarkStart w:id="38" w:name="_Toc146550880"/>
       <w:r>
         <w:rPr>
           <w:color w:val="4472C4" w:themeColor="accent1"/>
@@ -7815,9 +6716,9 @@
         <w:lastRenderedPageBreak/>
         <w:t>Testing strategy and configuration management</w:t>
       </w:r>
-      <w:bookmarkEnd w:id="52"/>
-      <w:bookmarkEnd w:id="53"/>
-      <w:bookmarkEnd w:id="54"/>
+      <w:bookmarkEnd w:id="36"/>
+      <w:bookmarkEnd w:id="37"/>
+      <w:bookmarkEnd w:id="38"/>
     </w:p>
     <w:p>
       <w:pPr>
@@ -7826,24 +6727,24 @@
           <w:rFonts w:asciiTheme="minorHAnsi" w:hAnsiTheme="minorHAnsi" w:cstheme="minorHAnsi"/>
         </w:rPr>
       </w:pPr>
-      <w:bookmarkStart w:id="55" w:name="_Toc507670786"/>
-      <w:bookmarkStart w:id="56" w:name="_Toc42673526"/>
-      <w:bookmarkStart w:id="57" w:name="_Toc146550881"/>
+      <w:bookmarkStart w:id="39" w:name="_Toc507670786"/>
+      <w:bookmarkStart w:id="40" w:name="_Toc42673526"/>
+      <w:bookmarkStart w:id="41" w:name="_Toc146550881"/>
       <w:r>
         <w:rPr>
           <w:rFonts w:asciiTheme="minorHAnsi" w:hAnsiTheme="minorHAnsi" w:cstheme="minorHAnsi"/>
         </w:rPr>
         <w:t>Testing strateg</w:t>
       </w:r>
-      <w:bookmarkEnd w:id="55"/>
+      <w:bookmarkEnd w:id="39"/>
       <w:r>
         <w:rPr>
           <w:rFonts w:asciiTheme="minorHAnsi" w:hAnsiTheme="minorHAnsi" w:cstheme="minorHAnsi"/>
         </w:rPr>
         <w:t>y</w:t>
       </w:r>
-      <w:bookmarkEnd w:id="56"/>
-      <w:bookmarkEnd w:id="57"/>
+      <w:bookmarkEnd w:id="40"/>
+      <w:bookmarkEnd w:id="41"/>
     </w:p>
     <w:p>
       <w:pPr>
@@ -8194,21 +7095,7 @@
         <w:rPr>
           <w:rFonts w:cstheme="minorHAnsi"/>
         </w:rPr>
-        <w:t xml:space="preserve"> System testing evaluates the entire bus ticket reservation </w:t>
-      </w:r>
-      <w:proofErr w:type="gramStart"/>
-      <w:r>
-        <w:rPr>
-          <w:rFonts w:cstheme="minorHAnsi"/>
-        </w:rPr>
-        <w:t>system as a whole</w:t>
-      </w:r>
-      <w:proofErr w:type="gramEnd"/>
-      <w:r>
-        <w:rPr>
-          <w:rFonts w:cstheme="minorHAnsi"/>
-        </w:rPr>
-        <w:t>. It focuses on end-to-end scenarios and user journeys.</w:t>
+        <w:t xml:space="preserve"> System testing evaluates the entire bus ticket reservation system as a whole. It focuses on end-to-end scenarios and user journeys.</w:t>
       </w:r>
     </w:p>
     <w:p>
@@ -8536,9 +7423,9 @@
       <w:pPr>
         <w:pStyle w:val="Heading2"/>
       </w:pPr>
-      <w:bookmarkStart w:id="58" w:name="_Toc507670787"/>
-      <w:bookmarkStart w:id="59" w:name="_Toc42673527"/>
-      <w:bookmarkStart w:id="60" w:name="_Toc146550882"/>
+      <w:bookmarkStart w:id="42" w:name="_Toc507670787"/>
+      <w:bookmarkStart w:id="43" w:name="_Toc42673527"/>
+      <w:bookmarkStart w:id="44" w:name="_Toc146550882"/>
       <w:r>
         <w:t>Test</w:t>
       </w:r>
@@ -8551,12 +7438,12 @@
       <w:r>
         <w:t xml:space="preserve"> and required </w:t>
       </w:r>
-      <w:bookmarkEnd w:id="58"/>
-      <w:bookmarkEnd w:id="59"/>
+      <w:bookmarkEnd w:id="42"/>
+      <w:bookmarkEnd w:id="43"/>
       <w:r>
         <w:t>resources.</w:t>
       </w:r>
-      <w:bookmarkEnd w:id="60"/>
+      <w:bookmarkEnd w:id="44"/>
     </w:p>
     <w:p>
       <w:pPr>
@@ -8669,18 +7556,18 @@
           <w:rFonts w:asciiTheme="minorHAnsi" w:hAnsiTheme="minorHAnsi" w:cstheme="minorHAnsi"/>
         </w:rPr>
       </w:pPr>
-      <w:bookmarkStart w:id="61" w:name="_Toc507670788"/>
-      <w:bookmarkStart w:id="62" w:name="_Toc42673528"/>
-      <w:bookmarkStart w:id="63" w:name="_Toc146550883"/>
+      <w:bookmarkStart w:id="45" w:name="_Toc507670788"/>
+      <w:bookmarkStart w:id="46" w:name="_Toc42673528"/>
+      <w:bookmarkStart w:id="47" w:name="_Toc146550883"/>
       <w:r>
         <w:rPr>
           <w:rFonts w:asciiTheme="minorHAnsi" w:hAnsiTheme="minorHAnsi" w:cstheme="minorHAnsi"/>
         </w:rPr>
         <w:t>Configuration management</w:t>
       </w:r>
-      <w:bookmarkEnd w:id="61"/>
-      <w:bookmarkEnd w:id="62"/>
-      <w:bookmarkEnd w:id="63"/>
+      <w:bookmarkEnd w:id="45"/>
+      <w:bookmarkEnd w:id="46"/>
+      <w:bookmarkEnd w:id="47"/>
     </w:p>
     <w:p>
       <w:pPr>
@@ -8878,9 +7765,9 @@
       <w:pPr>
         <w:pStyle w:val="Heading1"/>
       </w:pPr>
-      <w:bookmarkStart w:id="64" w:name="_Toc507670789"/>
-      <w:bookmarkStart w:id="65" w:name="_Toc42673529"/>
-      <w:bookmarkStart w:id="66" w:name="_Toc146550884"/>
+      <w:bookmarkStart w:id="48" w:name="_Toc507670789"/>
+      <w:bookmarkStart w:id="49" w:name="_Toc42673529"/>
+      <w:bookmarkStart w:id="50" w:name="_Toc146550884"/>
       <w:r>
         <w:lastRenderedPageBreak/>
         <w:t>R</w:t>
@@ -8888,21 +7775,21 @@
       <w:r>
         <w:t>isk</w:t>
       </w:r>
-      <w:bookmarkEnd w:id="64"/>
-      <w:bookmarkEnd w:id="65"/>
-      <w:bookmarkEnd w:id="66"/>
+      <w:bookmarkEnd w:id="48"/>
+      <w:bookmarkEnd w:id="49"/>
+      <w:bookmarkEnd w:id="50"/>
     </w:p>
     <w:p>
       <w:pPr>
         <w:pStyle w:val="Heading2"/>
       </w:pPr>
-      <w:bookmarkStart w:id="67" w:name="_Toc42673531"/>
-      <w:bookmarkStart w:id="68" w:name="_Toc146550885"/>
+      <w:bookmarkStart w:id="51" w:name="_Toc42673531"/>
+      <w:bookmarkStart w:id="52" w:name="_Toc146550885"/>
       <w:r>
         <w:t>Risk and mitigation</w:t>
       </w:r>
-      <w:bookmarkEnd w:id="67"/>
-      <w:bookmarkEnd w:id="68"/>
+      <w:bookmarkEnd w:id="51"/>
+      <w:bookmarkEnd w:id="52"/>
     </w:p>
     <w:tbl>
       <w:tblPr>
@@ -14295,6 +13182,7 @@
   <w:style w:type="character" w:default="1" w:styleId="DefaultParagraphFont">
     <w:name w:val="Default Paragraph Font"/>
     <w:uiPriority w:val="1"/>
+    <w:semiHidden/>
     <w:unhideWhenUsed/>
   </w:style>
   <w:style w:type="table" w:default="1" w:styleId="TableNormal">

</xml_diff>